<commit_message>
Commit: el apartado de pagos ya funciona perfecto solo falta hablar con rijo para targeta
</commit_message>
<xml_diff>
--- a/Documentacion del proyecto.docx
+++ b/Documentacion del proyecto.docx
@@ -752,7 +752,27 @@
           <w:szCs w:val="32"/>
           <w:lang w:val="es-DO"/>
         </w:rPr>
-        <w:t xml:space="preserve">Diseño de reportes o informe de resultado en cada proyecto ej. Ver la ventas del </w:t>
+        <w:t xml:space="preserve">Diseño de reportes o informe de resultado en cada proyecto ej. Ver </w:t>
+      </w:r>
+      <w:proofErr w:type="gramStart"/>
+      <w:r>
+        <w:rPr>
+          <w:rFonts w:ascii="Times New Roman" w:hAnsi="Times New Roman" w:cs="Times New Roman"/>
+          <w:sz w:val="32"/>
+          <w:szCs w:val="32"/>
+          <w:lang w:val="es-DO"/>
+        </w:rPr>
+        <w:t>la ventas</w:t>
+      </w:r>
+      <w:proofErr w:type="gramEnd"/>
+      <w:r>
+        <w:rPr>
+          <w:rFonts w:ascii="Times New Roman" w:hAnsi="Times New Roman" w:cs="Times New Roman"/>
+          <w:sz w:val="32"/>
+          <w:szCs w:val="32"/>
+          <w:lang w:val="es-DO"/>
+        </w:rPr>
+        <w:t xml:space="preserve"> del </w:t>
       </w:r>
       <w:r>
         <w:rPr>
@@ -1879,34 +1899,7 @@
           <w:szCs w:val="32"/>
           <w:lang w:val="es-DO"/>
         </w:rPr>
-        <w:t>También empecé y</w:t>
-      </w:r>
-      <w:r>
-        <w:rPr>
-          <w:rFonts w:ascii="Times New Roman" w:hAnsi="Times New Roman" w:cs="Times New Roman"/>
-          <w:sz w:val="32"/>
-          <w:szCs w:val="32"/>
-          <w:lang w:val="es-DO"/>
-        </w:rPr>
-        <w:t xml:space="preserve"> </w:t>
-      </w:r>
-      <w:r>
-        <w:rPr>
-          <w:rFonts w:ascii="Times New Roman" w:hAnsi="Times New Roman" w:cs="Times New Roman"/>
-          <w:sz w:val="32"/>
-          <w:szCs w:val="32"/>
-          <w:lang w:val="es-DO"/>
-        </w:rPr>
-        <w:t>terminé</w:t>
-      </w:r>
-      <w:r>
-        <w:rPr>
-          <w:rFonts w:ascii="Times New Roman" w:hAnsi="Times New Roman" w:cs="Times New Roman"/>
-          <w:sz w:val="32"/>
-          <w:szCs w:val="32"/>
-          <w:lang w:val="es-DO"/>
-        </w:rPr>
-        <w:t xml:space="preserve"> algunas funcionalidades del dashboard como agregar usuarios, editar usuarios, enviar correos y captar errores.</w:t>
+        <w:t>También empecé y terminé algunas funcionalidades del dashboard como agregar usuarios, editar usuarios, enviar correos y captar errores.</w:t>
       </w:r>
     </w:p>
     <w:p>
@@ -1969,7 +1962,27 @@
           <w:szCs w:val="32"/>
           <w:lang w:val="es-DO"/>
         </w:rPr>
-        <w:t xml:space="preserve">En esta semana agregué la funcionalidad de los productos y categorías </w:t>
+        <w:t xml:space="preserve">En esta semana agregué </w:t>
+      </w:r>
+      <w:r>
+        <w:rPr>
+          <w:rFonts w:ascii="Times New Roman" w:hAnsi="Times New Roman" w:cs="Times New Roman"/>
+          <w:b/>
+          <w:bCs/>
+          <w:sz w:val="32"/>
+          <w:szCs w:val="32"/>
+          <w:lang w:val="es-DO"/>
+        </w:rPr>
+        <w:t>la</w:t>
+      </w:r>
+      <w:r>
+        <w:rPr>
+          <w:rFonts w:ascii="Times New Roman" w:hAnsi="Times New Roman" w:cs="Times New Roman"/>
+          <w:sz w:val="32"/>
+          <w:szCs w:val="32"/>
+          <w:lang w:val="es-DO"/>
+        </w:rPr>
+        <w:t xml:space="preserve"> funcionalidad de los productos y categorías </w:t>
       </w:r>
       <w:proofErr w:type="spellStart"/>
       <w:r>
@@ -1991,6 +2004,78 @@
         </w:rPr>
         <w:t xml:space="preserve"> hice una parte del apartado de los empleados que donde se renderizan los productos.</w:t>
       </w:r>
+    </w:p>
+    <w:p>
+      <w:pPr>
+        <w:rPr>
+          <w:rFonts w:ascii="Times New Roman" w:hAnsi="Times New Roman" w:cs="Times New Roman"/>
+          <w:b/>
+          <w:bCs/>
+          <w:sz w:val="36"/>
+          <w:szCs w:val="36"/>
+          <w:lang w:val="es-DO"/>
+        </w:rPr>
+      </w:pPr>
+      <w:r>
+        <w:rPr>
+          <w:rFonts w:ascii="Times New Roman" w:hAnsi="Times New Roman" w:cs="Times New Roman"/>
+          <w:b/>
+          <w:bCs/>
+          <w:sz w:val="36"/>
+          <w:szCs w:val="36"/>
+          <w:lang w:val="es-DO"/>
+        </w:rPr>
+        <w:t>Semana 5 – 6:</w:t>
+      </w:r>
+    </w:p>
+    <w:p>
+      <w:pPr>
+        <w:rPr>
+          <w:rFonts w:ascii="Times New Roman" w:hAnsi="Times New Roman" w:cs="Times New Roman"/>
+          <w:sz w:val="32"/>
+          <w:szCs w:val="32"/>
+          <w:lang w:val="es-DO"/>
+        </w:rPr>
+      </w:pPr>
+      <w:r>
+        <w:rPr>
+          <w:rFonts w:ascii="Times New Roman" w:hAnsi="Times New Roman" w:cs="Times New Roman"/>
+          <w:sz w:val="32"/>
+          <w:szCs w:val="32"/>
+          <w:lang w:val="es-DO"/>
+        </w:rPr>
+        <w:t xml:space="preserve">En estas 2 semanas implemente la mayor parte de la funcionalidad de escanear productos con QR y hice la parte de pagos de efectivo y transferencia solo </w:t>
+      </w:r>
+      <w:proofErr w:type="spellStart"/>
+      <w:r>
+        <w:rPr>
+          <w:rFonts w:ascii="Times New Roman" w:hAnsi="Times New Roman" w:cs="Times New Roman"/>
+          <w:sz w:val="32"/>
+          <w:szCs w:val="32"/>
+          <w:lang w:val="es-DO"/>
+        </w:rPr>
+        <w:t>front</w:t>
+      </w:r>
+      <w:proofErr w:type="spellEnd"/>
+      <w:r>
+        <w:rPr>
+          <w:rFonts w:ascii="Times New Roman" w:hAnsi="Times New Roman" w:cs="Times New Roman"/>
+          <w:sz w:val="32"/>
+          <w:szCs w:val="32"/>
+          <w:lang w:val="es-DO"/>
+        </w:rPr>
+        <w:t>-end.</w:t>
+      </w:r>
+    </w:p>
+    <w:p>
+      <w:pPr>
+        <w:rPr>
+          <w:rFonts w:ascii="Times New Roman" w:hAnsi="Times New Roman" w:cs="Times New Roman"/>
+          <w:sz w:val="32"/>
+          <w:szCs w:val="32"/>
+          <w:lang w:val="es-DO"/>
+        </w:rPr>
+      </w:pPr>
     </w:p>
     <w:p>
       <w:pPr>

</xml_diff>

<commit_message>
tenemos graficos de las ventas y control de las ganancias y perdidas
</commit_message>
<xml_diff>
--- a/Documentacion del proyecto.docx
+++ b/Documentacion del proyecto.docx
@@ -811,30 +811,6 @@
           <w:rFonts w:ascii="Times New Roman" w:hAnsi="Times New Roman" w:cs="Times New Roman"/>
           <w:b/>
           <w:bCs/>
-          <w:sz w:val="32"/>
-          <w:szCs w:val="32"/>
-          <w:lang w:val="es-DO"/>
-        </w:rPr>
-      </w:pPr>
-    </w:p>
-    <w:p>
-      <w:pPr>
-        <w:rPr>
-          <w:rFonts w:ascii="Times New Roman" w:hAnsi="Times New Roman" w:cs="Times New Roman"/>
-          <w:b/>
-          <w:bCs/>
-          <w:sz w:val="32"/>
-          <w:szCs w:val="32"/>
-          <w:lang w:val="es-DO"/>
-        </w:rPr>
-      </w:pPr>
-    </w:p>
-    <w:p>
-      <w:pPr>
-        <w:rPr>
-          <w:rFonts w:ascii="Times New Roman" w:hAnsi="Times New Roman" w:cs="Times New Roman"/>
-          <w:b/>
-          <w:bCs/>
           <w:sz w:val="36"/>
           <w:szCs w:val="36"/>
           <w:lang w:val="es-DO"/>
@@ -849,6 +825,7 @@
           <w:szCs w:val="36"/>
           <w:lang w:val="es-DO"/>
         </w:rPr>
+        <w:lastRenderedPageBreak/>
         <w:t>Tecnologías</w:t>
       </w:r>
       <w:r>
@@ -1236,15 +1213,17 @@
           <w:lang w:val="es-DO"/>
         </w:rPr>
       </w:pPr>
-      <w:r>
-        <w:rPr>
-          <w:rFonts w:ascii="Times New Roman" w:hAnsi="Times New Roman" w:cs="Times New Roman"/>
-          <w:sz w:val="32"/>
-          <w:szCs w:val="32"/>
-          <w:lang w:val="es-DO"/>
-        </w:rPr>
-        <w:t>Jinja2</w:t>
-      </w:r>
+      <w:proofErr w:type="spellStart"/>
+      <w:r>
+        <w:rPr>
+          <w:rFonts w:ascii="Times New Roman" w:hAnsi="Times New Roman" w:cs="Times New Roman"/>
+          <w:sz w:val="32"/>
+          <w:szCs w:val="32"/>
+          <w:lang w:val="es-DO"/>
+        </w:rPr>
+        <w:t>DjangoTemplates</w:t>
+      </w:r>
+      <w:proofErr w:type="spellEnd"/>
     </w:p>
     <w:p>
       <w:pPr>
@@ -1501,6 +1480,35 @@
         </w:rPr>
         <w:t>Hunter.io</w:t>
       </w:r>
+      <w:r>
+        <w:rPr>
+          <w:rFonts w:ascii="Times New Roman" w:hAnsi="Times New Roman" w:cs="Times New Roman"/>
+          <w:sz w:val="36"/>
+          <w:szCs w:val="36"/>
+          <w:lang w:val="es-DO"/>
+        </w:rPr>
+        <w:t xml:space="preserve"> (API para verificar los correos </w:t>
+      </w:r>
+      <w:proofErr w:type="spellStart"/>
+      <w:r>
+        <w:rPr>
+          <w:rFonts w:ascii="Times New Roman" w:hAnsi="Times New Roman" w:cs="Times New Roman"/>
+          <w:sz w:val="36"/>
+          <w:szCs w:val="36"/>
+          <w:lang w:val="es-DO"/>
+        </w:rPr>
+        <w:t>electronicos</w:t>
+      </w:r>
+      <w:proofErr w:type="spellEnd"/>
+      <w:r>
+        <w:rPr>
+          <w:rFonts w:ascii="Times New Roman" w:hAnsi="Times New Roman" w:cs="Times New Roman"/>
+          <w:sz w:val="36"/>
+          <w:szCs w:val="36"/>
+          <w:lang w:val="es-DO"/>
+        </w:rPr>
+        <w:t>)</w:t>
+      </w:r>
     </w:p>
     <w:p>
       <w:pPr>
@@ -1513,22 +1521,31 @@
           <w:rFonts w:ascii="Times New Roman" w:hAnsi="Times New Roman" w:cs="Times New Roman"/>
           <w:b/>
           <w:bCs/>
+          <w:sz w:val="40"/>
+          <w:szCs w:val="40"/>
+          <w:lang w:val="es-DO"/>
+        </w:rPr>
+      </w:pPr>
+      <w:proofErr w:type="spellStart"/>
+      <w:r>
+        <w:rPr>
+          <w:rFonts w:ascii="Times New Roman" w:hAnsi="Times New Roman" w:cs="Times New Roman"/>
           <w:sz w:val="36"/>
           <w:szCs w:val="36"/>
           <w:lang w:val="es-DO"/>
         </w:rPr>
-      </w:pPr>
-      <w:proofErr w:type="spellStart"/>
-      <w:r>
-        <w:rPr>
-          <w:rFonts w:ascii="Times New Roman" w:hAnsi="Times New Roman" w:cs="Times New Roman"/>
-          <w:sz w:val="32"/>
-          <w:szCs w:val="32"/>
-          <w:lang w:val="es-DO"/>
-        </w:rPr>
-        <w:t>MySQLClient</w:t>
+        <w:t>Stripe</w:t>
       </w:r>
       <w:proofErr w:type="spellEnd"/>
+      <w:r>
+        <w:rPr>
+          <w:rFonts w:ascii="Times New Roman" w:hAnsi="Times New Roman" w:cs="Times New Roman"/>
+          <w:sz w:val="36"/>
+          <w:szCs w:val="36"/>
+          <w:lang w:val="es-DO"/>
+        </w:rPr>
+        <w:t xml:space="preserve"> (API para los pagos con tarjeta.)</w:t>
+      </w:r>
     </w:p>
     <w:p>
       <w:pPr>
@@ -1541,19 +1558,19 @@
           <w:rFonts w:ascii="Times New Roman" w:hAnsi="Times New Roman" w:cs="Times New Roman"/>
           <w:b/>
           <w:bCs/>
+          <w:sz w:val="40"/>
+          <w:szCs w:val="40"/>
+          <w:lang w:val="es-DO"/>
+        </w:rPr>
+      </w:pPr>
+      <w:r>
+        <w:rPr>
+          <w:rFonts w:ascii="Times New Roman" w:hAnsi="Times New Roman" w:cs="Times New Roman"/>
           <w:sz w:val="36"/>
           <w:szCs w:val="36"/>
           <w:lang w:val="es-DO"/>
         </w:rPr>
-      </w:pPr>
-      <w:r>
-        <w:rPr>
-          <w:rFonts w:ascii="Times New Roman" w:hAnsi="Times New Roman" w:cs="Times New Roman"/>
-          <w:sz w:val="32"/>
-          <w:szCs w:val="32"/>
-          <w:lang w:val="es-DO"/>
-        </w:rPr>
-        <w:t>Gmail (API)</w:t>
+        <w:t>Chart.js (API para los gráficos.)</w:t>
       </w:r>
     </w:p>
     <w:p>
@@ -1572,25 +1589,40 @@
           <w:lang w:val="es-DO"/>
         </w:rPr>
       </w:pPr>
-      <w:proofErr w:type="spellStart"/>
-      <w:r>
-        <w:rPr>
-          <w:rFonts w:ascii="Times New Roman" w:hAnsi="Times New Roman" w:cs="Times New Roman"/>
-          <w:sz w:val="32"/>
-          <w:szCs w:val="32"/>
-          <w:lang w:val="es-DO"/>
-        </w:rPr>
-        <w:lastRenderedPageBreak/>
-        <w:t>Pillow</w:t>
-      </w:r>
-      <w:proofErr w:type="spellEnd"/>
+      <w:r>
+        <w:rPr>
+          <w:rFonts w:ascii="Times New Roman" w:hAnsi="Times New Roman" w:cs="Times New Roman"/>
+          <w:sz w:val="32"/>
+          <w:szCs w:val="32"/>
+          <w:lang w:val="es-DO"/>
+        </w:rPr>
+        <w:t>Gmail (API</w:t>
+      </w:r>
+      <w:r>
+        <w:rPr>
+          <w:rFonts w:ascii="Times New Roman" w:hAnsi="Times New Roman" w:cs="Times New Roman"/>
+          <w:sz w:val="32"/>
+          <w:szCs w:val="32"/>
+          <w:lang w:val="es-DO"/>
+        </w:rPr>
+        <w:t xml:space="preserve"> para enviar emails.</w:t>
+      </w:r>
+      <w:r>
+        <w:rPr>
+          <w:rFonts w:ascii="Times New Roman" w:hAnsi="Times New Roman" w:cs="Times New Roman"/>
+          <w:sz w:val="32"/>
+          <w:szCs w:val="32"/>
+          <w:lang w:val="es-DO"/>
+        </w:rPr>
+        <w:t>)</w:t>
+      </w:r>
     </w:p>
     <w:p>
       <w:pPr>
         <w:pStyle w:val="Prrafodelista"/>
         <w:numPr>
           <w:ilvl w:val="0"/>
-          <w:numId w:val="12"/>
+          <w:numId w:val="9"/>
         </w:numPr>
         <w:rPr>
           <w:rFonts w:ascii="Times New Roman" w:hAnsi="Times New Roman" w:cs="Times New Roman"/>
@@ -1604,263 +1636,1242 @@
       <w:r>
         <w:rPr>
           <w:rFonts w:ascii="Times New Roman" w:hAnsi="Times New Roman" w:cs="Times New Roman"/>
+          <w:sz w:val="32"/>
+          <w:szCs w:val="32"/>
+          <w:lang w:val="es-DO"/>
+        </w:rPr>
+        <w:t>Html5</w:t>
+      </w:r>
+      <w:proofErr w:type="gramStart"/>
+      <w:r>
+        <w:rPr>
+          <w:rFonts w:ascii="Times New Roman" w:hAnsi="Times New Roman" w:cs="Times New Roman"/>
+          <w:sz w:val="32"/>
+          <w:szCs w:val="32"/>
+          <w:lang w:val="es-DO"/>
+        </w:rPr>
+        <w:t>QrCode(</w:t>
+      </w:r>
+      <w:proofErr w:type="gramEnd"/>
+      <w:r>
+        <w:rPr>
+          <w:rFonts w:ascii="Times New Roman" w:hAnsi="Times New Roman" w:cs="Times New Roman"/>
+          <w:sz w:val="32"/>
+          <w:szCs w:val="32"/>
+          <w:lang w:val="es-DO"/>
+        </w:rPr>
+        <w:t xml:space="preserve">API para manejar los códigos </w:t>
+      </w:r>
+      <w:proofErr w:type="spellStart"/>
+      <w:r>
+        <w:rPr>
+          <w:rFonts w:ascii="Times New Roman" w:hAnsi="Times New Roman" w:cs="Times New Roman"/>
+          <w:sz w:val="32"/>
+          <w:szCs w:val="32"/>
+          <w:lang w:val="es-DO"/>
+        </w:rPr>
+        <w:t>QRs</w:t>
+      </w:r>
+      <w:proofErr w:type="spellEnd"/>
+      <w:r>
+        <w:rPr>
+          <w:rFonts w:ascii="Times New Roman" w:hAnsi="Times New Roman" w:cs="Times New Roman"/>
+          <w:sz w:val="32"/>
+          <w:szCs w:val="32"/>
+          <w:lang w:val="es-DO"/>
+        </w:rPr>
+        <w:t>)</w:t>
+      </w:r>
+    </w:p>
+    <w:p>
+      <w:pPr>
+        <w:rPr>
+          <w:rFonts w:ascii="Times New Roman" w:hAnsi="Times New Roman" w:cs="Times New Roman"/>
+          <w:b/>
+          <w:bCs/>
+          <w:sz w:val="32"/>
+          <w:szCs w:val="32"/>
+          <w:lang w:val="es-DO"/>
+        </w:rPr>
+      </w:pPr>
+    </w:p>
+    <w:p>
+      <w:pPr>
+        <w:rPr>
+          <w:rFonts w:ascii="Times New Roman" w:hAnsi="Times New Roman" w:cs="Times New Roman"/>
           <w:b/>
           <w:bCs/>
           <w:sz w:val="36"/>
           <w:szCs w:val="36"/>
           <w:lang w:val="es-DO"/>
         </w:rPr>
-        <w:t>Entorno Virtual</w:t>
-      </w:r>
-    </w:p>
-    <w:p>
-      <w:pPr>
-        <w:pStyle w:val="Prrafodelista"/>
+      </w:pPr>
+      <w:r>
+        <w:rPr>
+          <w:rFonts w:ascii="Times New Roman" w:hAnsi="Times New Roman" w:cs="Times New Roman"/>
+          <w:b/>
+          <w:bCs/>
+          <w:sz w:val="36"/>
+          <w:szCs w:val="36"/>
+          <w:lang w:val="es-DO"/>
+        </w:rPr>
+        <w:t>Plan de trabajo</w:t>
+      </w:r>
+    </w:p>
+    <w:p>
+      <w:pPr>
+        <w:rPr>
+          <w:rFonts w:ascii="Times New Roman" w:hAnsi="Times New Roman" w:cs="Times New Roman"/>
+          <w:b/>
+          <w:bCs/>
+          <w:sz w:val="36"/>
+          <w:szCs w:val="36"/>
+          <w:lang w:val="es-DO"/>
+        </w:rPr>
+      </w:pPr>
+    </w:p>
+    <w:p>
+      <w:pPr>
+        <w:rPr>
+          <w:rFonts w:ascii="Times New Roman" w:hAnsi="Times New Roman" w:cs="Times New Roman"/>
+          <w:b/>
+          <w:bCs/>
+          <w:sz w:val="36"/>
+          <w:szCs w:val="36"/>
+          <w:lang w:val="es-DO"/>
+        </w:rPr>
+      </w:pPr>
+      <w:r>
+        <w:rPr>
+          <w:rFonts w:ascii="Times New Roman" w:hAnsi="Times New Roman" w:cs="Times New Roman"/>
+          <w:b/>
+          <w:bCs/>
+          <w:sz w:val="36"/>
+          <w:szCs w:val="36"/>
+          <w:lang w:val="es-DO"/>
+        </w:rPr>
+        <w:t>Semana 1:</w:t>
+      </w:r>
+    </w:p>
+    <w:p>
+      <w:pPr>
+        <w:rPr>
+          <w:rFonts w:ascii="Times New Roman" w:hAnsi="Times New Roman" w:cs="Times New Roman"/>
+          <w:sz w:val="32"/>
+          <w:szCs w:val="32"/>
+          <w:lang w:val="es-DO"/>
+        </w:rPr>
+      </w:pPr>
+      <w:r>
+        <w:rPr>
+          <w:rFonts w:ascii="Times New Roman" w:hAnsi="Times New Roman" w:cs="Times New Roman"/>
+          <w:sz w:val="32"/>
+          <w:szCs w:val="32"/>
+          <w:lang w:val="es-DO"/>
+        </w:rPr>
+        <w:t xml:space="preserve">En la primera semana del desarrollo, estuve analizando los requisitos mas profundamente, y tratando de determinar como seria el flujo de mi aplicación, además de las </w:t>
+      </w:r>
+      <w:proofErr w:type="spellStart"/>
+      <w:r>
+        <w:rPr>
+          <w:rFonts w:ascii="Times New Roman" w:hAnsi="Times New Roman" w:cs="Times New Roman"/>
+          <w:sz w:val="32"/>
+          <w:szCs w:val="32"/>
+          <w:lang w:val="es-DO"/>
+        </w:rPr>
+        <w:t>tecnologas</w:t>
+      </w:r>
+      <w:proofErr w:type="spellEnd"/>
+      <w:r>
+        <w:rPr>
+          <w:rFonts w:ascii="Times New Roman" w:hAnsi="Times New Roman" w:cs="Times New Roman"/>
+          <w:sz w:val="32"/>
+          <w:szCs w:val="32"/>
+          <w:lang w:val="es-DO"/>
+        </w:rPr>
+        <w:t xml:space="preserve"> y librerías que iba usar para UI/UX esta semana fue para pensar sobre la estructura de mi proyecto.</w:t>
+      </w:r>
+    </w:p>
+    <w:p>
+      <w:pPr>
+        <w:rPr>
+          <w:rFonts w:ascii="Times New Roman" w:hAnsi="Times New Roman" w:cs="Times New Roman"/>
+          <w:sz w:val="32"/>
+          <w:szCs w:val="32"/>
+          <w:lang w:val="es-DO"/>
+        </w:rPr>
+      </w:pPr>
+    </w:p>
+    <w:p>
+      <w:pPr>
+        <w:rPr>
+          <w:rFonts w:ascii="Times New Roman" w:hAnsi="Times New Roman" w:cs="Times New Roman"/>
+          <w:b/>
+          <w:bCs/>
+          <w:sz w:val="36"/>
+          <w:szCs w:val="36"/>
+          <w:lang w:val="es-DO"/>
+        </w:rPr>
+      </w:pPr>
+      <w:r>
+        <w:rPr>
+          <w:rFonts w:ascii="Times New Roman" w:hAnsi="Times New Roman" w:cs="Times New Roman"/>
+          <w:b/>
+          <w:bCs/>
+          <w:sz w:val="36"/>
+          <w:szCs w:val="36"/>
+          <w:lang w:val="es-DO"/>
+        </w:rPr>
+        <w:t>Semana 2:</w:t>
+      </w:r>
+    </w:p>
+    <w:p>
+      <w:pPr>
+        <w:rPr>
+          <w:rFonts w:ascii="Times New Roman" w:hAnsi="Times New Roman" w:cs="Times New Roman"/>
+          <w:sz w:val="32"/>
+          <w:szCs w:val="32"/>
+          <w:lang w:val="es-DO"/>
+        </w:rPr>
+      </w:pPr>
+      <w:r>
+        <w:rPr>
+          <w:rFonts w:ascii="Times New Roman" w:hAnsi="Times New Roman" w:cs="Times New Roman"/>
+          <w:sz w:val="32"/>
+          <w:szCs w:val="32"/>
+          <w:lang w:val="es-DO"/>
+        </w:rPr>
+        <w:t>En esta semana lo único que hice fue crea la estructura de carpetas de mi proyecto.</w:t>
+      </w:r>
+    </w:p>
+    <w:p>
+      <w:pPr>
+        <w:rPr>
+          <w:rFonts w:ascii="Times New Roman" w:hAnsi="Times New Roman" w:cs="Times New Roman"/>
+          <w:sz w:val="36"/>
+          <w:szCs w:val="36"/>
+          <w:lang w:val="es-DO"/>
+        </w:rPr>
+      </w:pPr>
+    </w:p>
+    <w:p>
+      <w:pPr>
+        <w:rPr>
+          <w:rFonts w:ascii="Times New Roman" w:hAnsi="Times New Roman" w:cs="Times New Roman"/>
+          <w:b/>
+          <w:bCs/>
+          <w:sz w:val="36"/>
+          <w:szCs w:val="36"/>
+          <w:lang w:val="es-DO"/>
+        </w:rPr>
+      </w:pPr>
+      <w:r>
+        <w:rPr>
+          <w:rFonts w:ascii="Times New Roman" w:hAnsi="Times New Roman" w:cs="Times New Roman"/>
+          <w:b/>
+          <w:bCs/>
+          <w:sz w:val="36"/>
+          <w:szCs w:val="36"/>
+          <w:lang w:val="es-DO"/>
+        </w:rPr>
+        <w:t>Semana 3:</w:t>
+      </w:r>
+    </w:p>
+    <w:p>
+      <w:pPr>
+        <w:rPr>
+          <w:rFonts w:ascii="Times New Roman" w:hAnsi="Times New Roman" w:cs="Times New Roman"/>
+          <w:sz w:val="32"/>
+          <w:szCs w:val="32"/>
+          <w:lang w:val="es-DO"/>
+        </w:rPr>
+      </w:pPr>
+      <w:r>
+        <w:rPr>
+          <w:rFonts w:ascii="Times New Roman" w:hAnsi="Times New Roman" w:cs="Times New Roman"/>
+          <w:sz w:val="32"/>
+          <w:szCs w:val="32"/>
+          <w:lang w:val="es-DO"/>
+        </w:rPr>
+        <w:t xml:space="preserve">En esta semana </w:t>
+      </w:r>
+      <w:r>
+        <w:rPr>
+          <w:rFonts w:ascii="Times New Roman" w:hAnsi="Times New Roman" w:cs="Times New Roman"/>
+          <w:sz w:val="32"/>
+          <w:szCs w:val="32"/>
+          <w:lang w:val="es-DO"/>
+        </w:rPr>
+        <w:t xml:space="preserve">empecé creando mi base de datos y tabla de usuario, hice un login y algunas </w:t>
+      </w:r>
+      <w:proofErr w:type="spellStart"/>
+      <w:r>
+        <w:rPr>
+          <w:rFonts w:ascii="Times New Roman" w:hAnsi="Times New Roman" w:cs="Times New Roman"/>
+          <w:sz w:val="32"/>
+          <w:szCs w:val="32"/>
+          <w:lang w:val="es-DO"/>
+        </w:rPr>
+        <w:t>views</w:t>
+      </w:r>
+      <w:proofErr w:type="spellEnd"/>
+      <w:r>
+        <w:rPr>
+          <w:rFonts w:ascii="Times New Roman" w:hAnsi="Times New Roman" w:cs="Times New Roman"/>
+          <w:sz w:val="32"/>
+          <w:szCs w:val="32"/>
+          <w:lang w:val="es-DO"/>
+        </w:rPr>
+        <w:t>.</w:t>
+      </w:r>
+    </w:p>
+    <w:p>
+      <w:pPr>
+        <w:rPr>
+          <w:rFonts w:ascii="Times New Roman" w:hAnsi="Times New Roman" w:cs="Times New Roman"/>
+          <w:sz w:val="32"/>
+          <w:szCs w:val="32"/>
+          <w:lang w:val="es-DO"/>
+        </w:rPr>
+      </w:pPr>
+      <w:r>
+        <w:rPr>
+          <w:rFonts w:ascii="Times New Roman" w:hAnsi="Times New Roman" w:cs="Times New Roman"/>
+          <w:sz w:val="32"/>
+          <w:szCs w:val="32"/>
+          <w:lang w:val="es-DO"/>
+        </w:rPr>
+        <w:t>También empecé y terminé algunas funcionalidades del dashboard como agregar usuarios, editar usuarios, enviar correos y captar errores.</w:t>
+      </w:r>
+    </w:p>
+    <w:p>
+      <w:pPr>
+        <w:rPr>
+          <w:rFonts w:ascii="Times New Roman" w:hAnsi="Times New Roman" w:cs="Times New Roman"/>
+          <w:sz w:val="32"/>
+          <w:szCs w:val="32"/>
+          <w:lang w:val="es-DO"/>
+        </w:rPr>
+      </w:pPr>
+    </w:p>
+    <w:p>
+      <w:pPr>
+        <w:rPr>
+          <w:rFonts w:ascii="Times New Roman" w:hAnsi="Times New Roman" w:cs="Times New Roman"/>
+          <w:sz w:val="32"/>
+          <w:szCs w:val="32"/>
+          <w:lang w:val="es-DO"/>
+        </w:rPr>
+      </w:pPr>
+    </w:p>
+    <w:p>
+      <w:pPr>
+        <w:rPr>
+          <w:rFonts w:ascii="Times New Roman" w:hAnsi="Times New Roman" w:cs="Times New Roman"/>
+          <w:b/>
+          <w:bCs/>
+          <w:sz w:val="36"/>
+          <w:szCs w:val="36"/>
+          <w:lang w:val="es-DO"/>
+        </w:rPr>
+      </w:pPr>
+      <w:r>
+        <w:rPr>
+          <w:rFonts w:ascii="Times New Roman" w:hAnsi="Times New Roman" w:cs="Times New Roman"/>
+          <w:b/>
+          <w:bCs/>
+          <w:sz w:val="36"/>
+          <w:szCs w:val="36"/>
+          <w:lang w:val="es-DO"/>
+        </w:rPr>
+        <w:t>Semana 4:</w:t>
+      </w:r>
+    </w:p>
+    <w:p>
+      <w:pPr>
+        <w:rPr>
+          <w:rFonts w:ascii="Times New Roman" w:hAnsi="Times New Roman" w:cs="Times New Roman"/>
+          <w:sz w:val="32"/>
+          <w:szCs w:val="32"/>
+          <w:lang w:val="es-DO"/>
+        </w:rPr>
+      </w:pPr>
+      <w:r>
+        <w:rPr>
+          <w:rFonts w:ascii="Times New Roman" w:hAnsi="Times New Roman" w:cs="Times New Roman"/>
+          <w:sz w:val="32"/>
+          <w:szCs w:val="32"/>
+          <w:lang w:val="es-DO"/>
+        </w:rPr>
+        <w:t xml:space="preserve">En esta semana agregué </w:t>
+      </w:r>
+      <w:r>
+        <w:rPr>
+          <w:rFonts w:ascii="Times New Roman" w:hAnsi="Times New Roman" w:cs="Times New Roman"/>
+          <w:sz w:val="32"/>
+          <w:szCs w:val="32"/>
+          <w:lang w:val="es-DO"/>
+        </w:rPr>
+        <w:t>la</w:t>
+      </w:r>
+      <w:r>
+        <w:rPr>
+          <w:rFonts w:ascii="Times New Roman" w:hAnsi="Times New Roman" w:cs="Times New Roman"/>
+          <w:sz w:val="32"/>
+          <w:szCs w:val="32"/>
+          <w:lang w:val="es-DO"/>
+        </w:rPr>
+        <w:t xml:space="preserve"> funcionalidad de los productos y categorías </w:t>
+      </w:r>
+      <w:proofErr w:type="spellStart"/>
+      <w:r>
+        <w:rPr>
+          <w:rFonts w:ascii="Times New Roman" w:hAnsi="Times New Roman" w:cs="Times New Roman"/>
+          <w:sz w:val="32"/>
+          <w:szCs w:val="32"/>
+          <w:lang w:val="es-DO"/>
+        </w:rPr>
+        <w:t>y</w:t>
+      </w:r>
+      <w:proofErr w:type="spellEnd"/>
+      <w:r>
+        <w:rPr>
+          <w:rFonts w:ascii="Times New Roman" w:hAnsi="Times New Roman" w:cs="Times New Roman"/>
+          <w:sz w:val="32"/>
+          <w:szCs w:val="32"/>
+          <w:lang w:val="es-DO"/>
+        </w:rPr>
+        <w:t xml:space="preserve"> hice una parte del apartado de los empleados que donde se renderizan los productos.</w:t>
+      </w:r>
+    </w:p>
+    <w:p>
+      <w:pPr>
+        <w:rPr>
+          <w:rFonts w:ascii="Times New Roman" w:hAnsi="Times New Roman" w:cs="Times New Roman"/>
+          <w:b/>
+          <w:bCs/>
+          <w:sz w:val="36"/>
+          <w:szCs w:val="36"/>
+          <w:lang w:val="es-DO"/>
+        </w:rPr>
+      </w:pPr>
+      <w:r>
+        <w:rPr>
+          <w:rFonts w:ascii="Times New Roman" w:hAnsi="Times New Roman" w:cs="Times New Roman"/>
+          <w:b/>
+          <w:bCs/>
+          <w:sz w:val="36"/>
+          <w:szCs w:val="36"/>
+          <w:lang w:val="es-DO"/>
+        </w:rPr>
+        <w:lastRenderedPageBreak/>
+        <w:t>Semana 5:</w:t>
+      </w:r>
+    </w:p>
+    <w:p>
+      <w:pPr>
+        <w:rPr>
+          <w:rFonts w:ascii="Times New Roman" w:hAnsi="Times New Roman" w:cs="Times New Roman"/>
+          <w:sz w:val="32"/>
+          <w:szCs w:val="32"/>
+          <w:lang w:val="es-DO"/>
+        </w:rPr>
+      </w:pPr>
+      <w:r>
+        <w:rPr>
+          <w:rFonts w:ascii="Times New Roman" w:hAnsi="Times New Roman" w:cs="Times New Roman"/>
+          <w:sz w:val="32"/>
+          <w:szCs w:val="32"/>
+          <w:lang w:val="es-DO"/>
+        </w:rPr>
+        <w:t xml:space="preserve">En esta semana implemente la mayor parte de la funcionalidad de escanear productos con QR y hice la parte de pagos de efectivo y transferencia solo </w:t>
+      </w:r>
+      <w:proofErr w:type="spellStart"/>
+      <w:r>
+        <w:rPr>
+          <w:rFonts w:ascii="Times New Roman" w:hAnsi="Times New Roman" w:cs="Times New Roman"/>
+          <w:sz w:val="32"/>
+          <w:szCs w:val="32"/>
+          <w:lang w:val="es-DO"/>
+        </w:rPr>
+        <w:t>front</w:t>
+      </w:r>
+      <w:proofErr w:type="spellEnd"/>
+      <w:r>
+        <w:rPr>
+          <w:rFonts w:ascii="Times New Roman" w:hAnsi="Times New Roman" w:cs="Times New Roman"/>
+          <w:sz w:val="32"/>
+          <w:szCs w:val="32"/>
+          <w:lang w:val="es-DO"/>
+        </w:rPr>
+        <w:t>-end.</w:t>
+      </w:r>
+    </w:p>
+    <w:p>
+      <w:pPr>
+        <w:rPr>
+          <w:rFonts w:ascii="Times New Roman" w:hAnsi="Times New Roman" w:cs="Times New Roman"/>
+          <w:b/>
+          <w:bCs/>
+          <w:sz w:val="36"/>
+          <w:szCs w:val="36"/>
+          <w:lang w:val="es-DO"/>
+        </w:rPr>
+      </w:pPr>
+      <w:r>
+        <w:rPr>
+          <w:rFonts w:ascii="Times New Roman" w:hAnsi="Times New Roman" w:cs="Times New Roman"/>
+          <w:b/>
+          <w:bCs/>
+          <w:sz w:val="36"/>
+          <w:szCs w:val="36"/>
+          <w:lang w:val="es-DO"/>
+        </w:rPr>
+        <w:t xml:space="preserve">Semana </w:t>
+      </w:r>
+      <w:r>
+        <w:rPr>
+          <w:rFonts w:ascii="Times New Roman" w:hAnsi="Times New Roman" w:cs="Times New Roman"/>
+          <w:b/>
+          <w:bCs/>
+          <w:sz w:val="36"/>
+          <w:szCs w:val="36"/>
+          <w:lang w:val="es-DO"/>
+        </w:rPr>
+        <w:t>6</w:t>
+      </w:r>
+      <w:r>
+        <w:rPr>
+          <w:rFonts w:ascii="Times New Roman" w:hAnsi="Times New Roman" w:cs="Times New Roman"/>
+          <w:b/>
+          <w:bCs/>
+          <w:sz w:val="36"/>
+          <w:szCs w:val="36"/>
+          <w:lang w:val="es-DO"/>
+        </w:rPr>
+        <w:t>:</w:t>
+      </w:r>
+    </w:p>
+    <w:p>
+      <w:pPr>
+        <w:rPr>
+          <w:rFonts w:ascii="Times New Roman" w:hAnsi="Times New Roman" w:cs="Times New Roman"/>
+          <w:sz w:val="32"/>
+          <w:szCs w:val="32"/>
+          <w:lang w:val="es-DO"/>
+        </w:rPr>
+      </w:pPr>
+      <w:r>
+        <w:rPr>
+          <w:rFonts w:ascii="Times New Roman" w:hAnsi="Times New Roman" w:cs="Times New Roman"/>
+          <w:sz w:val="32"/>
+          <w:szCs w:val="32"/>
+          <w:lang w:val="es-DO"/>
+        </w:rPr>
+        <w:t xml:space="preserve">En esta semana </w:t>
+      </w:r>
+      <w:r>
+        <w:rPr>
+          <w:rFonts w:ascii="Times New Roman" w:hAnsi="Times New Roman" w:cs="Times New Roman"/>
+          <w:sz w:val="32"/>
+          <w:szCs w:val="32"/>
+          <w:lang w:val="es-DO"/>
+        </w:rPr>
+        <w:t xml:space="preserve">termine de </w:t>
+      </w:r>
+      <w:r>
+        <w:rPr>
+          <w:rFonts w:ascii="Times New Roman" w:hAnsi="Times New Roman" w:cs="Times New Roman"/>
+          <w:sz w:val="32"/>
+          <w:szCs w:val="32"/>
+          <w:lang w:val="es-DO"/>
+        </w:rPr>
+        <w:t xml:space="preserve">implemente la funcionalidad de escanear productos con </w:t>
+      </w:r>
+      <w:r>
+        <w:rPr>
+          <w:rFonts w:ascii="Times New Roman" w:hAnsi="Times New Roman" w:cs="Times New Roman"/>
+          <w:sz w:val="32"/>
+          <w:szCs w:val="32"/>
+          <w:lang w:val="es-DO"/>
+        </w:rPr>
+        <w:t xml:space="preserve">QR con todos los métodos de pagos </w:t>
+      </w:r>
+      <w:r>
+        <w:rPr>
+          <w:rFonts w:ascii="Times New Roman" w:hAnsi="Times New Roman" w:cs="Times New Roman"/>
+          <w:sz w:val="32"/>
+          <w:szCs w:val="32"/>
+          <w:lang w:val="es-DO"/>
+        </w:rPr>
+        <w:t>y</w:t>
+      </w:r>
+      <w:r>
+        <w:rPr>
+          <w:rFonts w:ascii="Times New Roman" w:hAnsi="Times New Roman" w:cs="Times New Roman"/>
+          <w:sz w:val="32"/>
+          <w:szCs w:val="32"/>
+          <w:lang w:val="es-DO"/>
+        </w:rPr>
+        <w:t xml:space="preserve"> descuentos, también empezamos con el </w:t>
+      </w:r>
+      <w:proofErr w:type="spellStart"/>
+      <w:r>
+        <w:rPr>
+          <w:rFonts w:ascii="Times New Roman" w:hAnsi="Times New Roman" w:cs="Times New Roman"/>
+          <w:sz w:val="32"/>
+          <w:szCs w:val="32"/>
+          <w:lang w:val="es-DO"/>
+        </w:rPr>
+        <w:t>front</w:t>
+      </w:r>
+      <w:proofErr w:type="spellEnd"/>
+      <w:r>
+        <w:rPr>
+          <w:rFonts w:ascii="Times New Roman" w:hAnsi="Times New Roman" w:cs="Times New Roman"/>
+          <w:sz w:val="32"/>
+          <w:szCs w:val="32"/>
+          <w:lang w:val="es-DO"/>
+        </w:rPr>
+        <w:t>-end del inventario y las tablas de esta app.</w:t>
+      </w:r>
+    </w:p>
+    <w:p>
+      <w:pPr>
+        <w:rPr>
+          <w:rFonts w:ascii="Times New Roman" w:hAnsi="Times New Roman" w:cs="Times New Roman"/>
+          <w:sz w:val="32"/>
+          <w:szCs w:val="32"/>
+          <w:lang w:val="es-DO"/>
+        </w:rPr>
+      </w:pPr>
+    </w:p>
+    <w:p>
+      <w:pPr>
+        <w:rPr>
+          <w:rFonts w:ascii="Times New Roman" w:hAnsi="Times New Roman" w:cs="Times New Roman"/>
+          <w:b/>
+          <w:bCs/>
+          <w:sz w:val="32"/>
+          <w:szCs w:val="32"/>
+          <w:lang w:val="es-DO"/>
+        </w:rPr>
+      </w:pPr>
+      <w:r>
+        <w:rPr>
+          <w:rFonts w:ascii="Times New Roman" w:hAnsi="Times New Roman" w:cs="Times New Roman"/>
+          <w:b/>
+          <w:bCs/>
+          <w:sz w:val="32"/>
+          <w:szCs w:val="32"/>
+          <w:lang w:val="es-DO"/>
+        </w:rPr>
+        <w:t xml:space="preserve">Semana </w:t>
+      </w:r>
+      <w:r>
+        <w:rPr>
+          <w:rFonts w:ascii="Times New Roman" w:hAnsi="Times New Roman" w:cs="Times New Roman"/>
+          <w:b/>
+          <w:bCs/>
+          <w:sz w:val="32"/>
+          <w:szCs w:val="32"/>
+          <w:lang w:val="es-DO"/>
+        </w:rPr>
+        <w:t>7</w:t>
+      </w:r>
+      <w:r>
+        <w:rPr>
+          <w:rFonts w:ascii="Times New Roman" w:hAnsi="Times New Roman" w:cs="Times New Roman"/>
+          <w:b/>
+          <w:bCs/>
+          <w:sz w:val="32"/>
+          <w:szCs w:val="32"/>
+          <w:lang w:val="es-DO"/>
+        </w:rPr>
+        <w:t>:</w:t>
+      </w:r>
+    </w:p>
+    <w:p>
+      <w:pPr>
+        <w:rPr>
+          <w:rFonts w:ascii="Times New Roman" w:hAnsi="Times New Roman" w:cs="Times New Roman"/>
+          <w:sz w:val="32"/>
+          <w:szCs w:val="32"/>
+          <w:lang w:val="es-DO"/>
+        </w:rPr>
+      </w:pPr>
+      <w:r>
+        <w:rPr>
+          <w:rFonts w:ascii="Times New Roman" w:hAnsi="Times New Roman" w:cs="Times New Roman"/>
+          <w:sz w:val="32"/>
+          <w:szCs w:val="32"/>
+          <w:lang w:val="es-DO"/>
+        </w:rPr>
+        <w:t xml:space="preserve">En esta semana empezamos a implementar los </w:t>
+      </w:r>
+      <w:proofErr w:type="spellStart"/>
+      <w:r>
+        <w:rPr>
+          <w:rFonts w:ascii="Times New Roman" w:hAnsi="Times New Roman" w:cs="Times New Roman"/>
+          <w:sz w:val="32"/>
+          <w:szCs w:val="32"/>
+          <w:lang w:val="es-DO"/>
+        </w:rPr>
+        <w:t>graficos</w:t>
+      </w:r>
+      <w:proofErr w:type="spellEnd"/>
+      <w:r>
+        <w:rPr>
+          <w:rFonts w:ascii="Times New Roman" w:hAnsi="Times New Roman" w:cs="Times New Roman"/>
+          <w:sz w:val="32"/>
+          <w:szCs w:val="32"/>
+          <w:lang w:val="es-DO"/>
+        </w:rPr>
+        <w:t xml:space="preserve"> de las ventas, y terminamos el inventario completamente.</w:t>
+      </w:r>
+    </w:p>
+    <w:p>
+      <w:pPr>
+        <w:rPr>
+          <w:rFonts w:ascii="Times New Roman" w:hAnsi="Times New Roman" w:cs="Times New Roman"/>
+          <w:sz w:val="32"/>
+          <w:szCs w:val="32"/>
+          <w:lang w:val="es-DO"/>
+        </w:rPr>
+      </w:pPr>
+    </w:p>
+    <w:p>
+      <w:pPr>
+        <w:rPr>
+          <w:rFonts w:ascii="Times New Roman" w:hAnsi="Times New Roman" w:cs="Times New Roman"/>
+          <w:b/>
+          <w:bCs/>
+          <w:sz w:val="32"/>
+          <w:szCs w:val="32"/>
+          <w:lang w:val="es-DO"/>
+        </w:rPr>
+      </w:pPr>
+      <w:r>
+        <w:rPr>
+          <w:rFonts w:ascii="Times New Roman" w:hAnsi="Times New Roman" w:cs="Times New Roman"/>
+          <w:b/>
+          <w:bCs/>
+          <w:sz w:val="32"/>
+          <w:szCs w:val="32"/>
+          <w:lang w:val="es-DO"/>
+        </w:rPr>
+        <w:t xml:space="preserve">Semana </w:t>
+      </w:r>
+      <w:r>
+        <w:rPr>
+          <w:rFonts w:ascii="Times New Roman" w:hAnsi="Times New Roman" w:cs="Times New Roman"/>
+          <w:b/>
+          <w:bCs/>
+          <w:sz w:val="32"/>
+          <w:szCs w:val="32"/>
+          <w:lang w:val="es-DO"/>
+        </w:rPr>
+        <w:t>8</w:t>
+      </w:r>
+      <w:r>
+        <w:rPr>
+          <w:rFonts w:ascii="Times New Roman" w:hAnsi="Times New Roman" w:cs="Times New Roman"/>
+          <w:b/>
+          <w:bCs/>
+          <w:sz w:val="32"/>
+          <w:szCs w:val="32"/>
+          <w:lang w:val="es-DO"/>
+        </w:rPr>
+        <w:t>:</w:t>
+      </w:r>
+    </w:p>
+    <w:p>
+      <w:pPr>
+        <w:rPr>
+          <w:rFonts w:ascii="Times New Roman" w:hAnsi="Times New Roman" w:cs="Times New Roman"/>
+          <w:sz w:val="32"/>
+          <w:szCs w:val="32"/>
+          <w:lang w:val="es-DO"/>
+        </w:rPr>
+      </w:pPr>
+      <w:r>
+        <w:rPr>
+          <w:rFonts w:ascii="Times New Roman" w:hAnsi="Times New Roman" w:cs="Times New Roman"/>
+          <w:sz w:val="32"/>
+          <w:szCs w:val="32"/>
+          <w:lang w:val="es-DO"/>
+        </w:rPr>
+        <w:t xml:space="preserve">En esta semana tuve que arreglar los roles de mi app y luego de terminar implemente </w:t>
+      </w:r>
+      <w:proofErr w:type="spellStart"/>
+      <w:r>
+        <w:rPr>
+          <w:rFonts w:ascii="Times New Roman" w:hAnsi="Times New Roman" w:cs="Times New Roman"/>
+          <w:sz w:val="32"/>
+          <w:szCs w:val="32"/>
+          <w:lang w:val="es-DO"/>
+        </w:rPr>
+        <w:t>views</w:t>
+      </w:r>
+      <w:proofErr w:type="spellEnd"/>
+      <w:r>
+        <w:rPr>
+          <w:rFonts w:ascii="Times New Roman" w:hAnsi="Times New Roman" w:cs="Times New Roman"/>
+          <w:sz w:val="32"/>
+          <w:szCs w:val="32"/>
+          <w:lang w:val="es-DO"/>
+        </w:rPr>
+        <w:t xml:space="preserve"> de “</w:t>
+      </w:r>
+      <w:proofErr w:type="spellStart"/>
+      <w:r>
+        <w:rPr>
+          <w:rFonts w:ascii="Times New Roman" w:hAnsi="Times New Roman" w:cs="Times New Roman"/>
+          <w:sz w:val="32"/>
+          <w:szCs w:val="32"/>
+          <w:lang w:val="es-DO"/>
+        </w:rPr>
+        <w:t>forgot</w:t>
+      </w:r>
+      <w:proofErr w:type="spellEnd"/>
+      <w:r>
+        <w:rPr>
+          <w:rFonts w:ascii="Times New Roman" w:hAnsi="Times New Roman" w:cs="Times New Roman"/>
+          <w:sz w:val="32"/>
+          <w:szCs w:val="32"/>
+          <w:lang w:val="es-DO"/>
+        </w:rPr>
+        <w:t xml:space="preserve"> </w:t>
+      </w:r>
+      <w:proofErr w:type="spellStart"/>
+      <w:r>
+        <w:rPr>
+          <w:rFonts w:ascii="Times New Roman" w:hAnsi="Times New Roman" w:cs="Times New Roman"/>
+          <w:sz w:val="32"/>
+          <w:szCs w:val="32"/>
+          <w:lang w:val="es-DO"/>
+        </w:rPr>
+        <w:t>you</w:t>
+      </w:r>
+      <w:proofErr w:type="spellEnd"/>
+      <w:r>
+        <w:rPr>
+          <w:rFonts w:ascii="Times New Roman" w:hAnsi="Times New Roman" w:cs="Times New Roman"/>
+          <w:sz w:val="32"/>
+          <w:szCs w:val="32"/>
+          <w:lang w:val="es-DO"/>
+        </w:rPr>
+        <w:t xml:space="preserve"> </w:t>
+      </w:r>
+      <w:proofErr w:type="spellStart"/>
+      <w:r>
+        <w:rPr>
+          <w:rFonts w:ascii="Times New Roman" w:hAnsi="Times New Roman" w:cs="Times New Roman"/>
+          <w:sz w:val="32"/>
+          <w:szCs w:val="32"/>
+          <w:lang w:val="es-DO"/>
+        </w:rPr>
+        <w:t>password</w:t>
+      </w:r>
+      <w:proofErr w:type="spellEnd"/>
+      <w:r>
+        <w:rPr>
+          <w:rFonts w:ascii="Times New Roman" w:hAnsi="Times New Roman" w:cs="Times New Roman"/>
+          <w:sz w:val="32"/>
+          <w:szCs w:val="32"/>
+          <w:lang w:val="es-DO"/>
+        </w:rPr>
+        <w:t>” y de editar perfil.</w:t>
+      </w:r>
+    </w:p>
+    <w:p>
+      <w:pPr>
+        <w:rPr>
+          <w:rFonts w:ascii="Times New Roman" w:hAnsi="Times New Roman" w:cs="Times New Roman"/>
+          <w:sz w:val="32"/>
+          <w:szCs w:val="32"/>
+          <w:lang w:val="es-DO"/>
+        </w:rPr>
+      </w:pPr>
+    </w:p>
+    <w:p>
+      <w:pPr>
+        <w:rPr>
+          <w:rFonts w:ascii="Times New Roman" w:hAnsi="Times New Roman" w:cs="Times New Roman"/>
+          <w:b/>
+          <w:bCs/>
+          <w:sz w:val="32"/>
+          <w:szCs w:val="32"/>
+          <w:lang w:val="es-DO"/>
+        </w:rPr>
+      </w:pPr>
+      <w:r>
+        <w:rPr>
+          <w:rFonts w:ascii="Times New Roman" w:hAnsi="Times New Roman" w:cs="Times New Roman"/>
+          <w:b/>
+          <w:bCs/>
+          <w:sz w:val="32"/>
+          <w:szCs w:val="32"/>
+          <w:lang w:val="es-DO"/>
+        </w:rPr>
+        <w:t xml:space="preserve">Documentación de las </w:t>
+      </w:r>
+      <w:proofErr w:type="spellStart"/>
+      <w:r>
+        <w:rPr>
+          <w:rFonts w:ascii="Times New Roman" w:hAnsi="Times New Roman" w:cs="Times New Roman"/>
+          <w:b/>
+          <w:bCs/>
+          <w:sz w:val="32"/>
+          <w:szCs w:val="32"/>
+          <w:lang w:val="es-DO"/>
+        </w:rPr>
+        <w:t>APIs</w:t>
+      </w:r>
+      <w:proofErr w:type="spellEnd"/>
+    </w:p>
+    <w:p>
+      <w:pPr>
+        <w:rPr>
+          <w:rFonts w:ascii="Times New Roman" w:hAnsi="Times New Roman" w:cs="Times New Roman"/>
+          <w:sz w:val="32"/>
+          <w:szCs w:val="32"/>
+          <w:lang w:val="es-DO"/>
+        </w:rPr>
+      </w:pPr>
+      <w:r>
+        <w:rPr>
+          <w:rFonts w:ascii="Times New Roman" w:hAnsi="Times New Roman" w:cs="Times New Roman"/>
+          <w:sz w:val="32"/>
+          <w:szCs w:val="32"/>
+          <w:lang w:val="es-DO"/>
+        </w:rPr>
+        <w:t xml:space="preserve">En este sistema, se han integrado diversas </w:t>
+      </w:r>
+      <w:proofErr w:type="spellStart"/>
+      <w:r>
+        <w:rPr>
+          <w:rFonts w:ascii="Times New Roman" w:hAnsi="Times New Roman" w:cs="Times New Roman"/>
+          <w:sz w:val="32"/>
+          <w:szCs w:val="32"/>
+          <w:lang w:val="es-DO"/>
+        </w:rPr>
+        <w:t>APIs</w:t>
+      </w:r>
+      <w:proofErr w:type="spellEnd"/>
+      <w:r>
+        <w:rPr>
+          <w:rFonts w:ascii="Times New Roman" w:hAnsi="Times New Roman" w:cs="Times New Roman"/>
+          <w:sz w:val="32"/>
+          <w:szCs w:val="32"/>
+          <w:lang w:val="es-DO"/>
+        </w:rPr>
+        <w:t xml:space="preserve"> para mejorar la funcionalidad y la experiencia del usuario. A continuación, se detallan las </w:t>
+      </w:r>
+      <w:proofErr w:type="spellStart"/>
+      <w:r>
+        <w:rPr>
+          <w:rFonts w:ascii="Times New Roman" w:hAnsi="Times New Roman" w:cs="Times New Roman"/>
+          <w:sz w:val="32"/>
+          <w:szCs w:val="32"/>
+          <w:lang w:val="es-DO"/>
+        </w:rPr>
+        <w:t>APIs</w:t>
+      </w:r>
+      <w:proofErr w:type="spellEnd"/>
+      <w:r>
+        <w:rPr>
+          <w:rFonts w:ascii="Times New Roman" w:hAnsi="Times New Roman" w:cs="Times New Roman"/>
+          <w:sz w:val="32"/>
+          <w:szCs w:val="32"/>
+          <w:lang w:val="es-DO"/>
+        </w:rPr>
+        <w:t xml:space="preserve"> utilizadas, su propósito y cómo se implementaron.</w:t>
+      </w:r>
+    </w:p>
+    <w:p>
+      <w:pPr>
+        <w:rPr>
+          <w:rFonts w:ascii="Times New Roman" w:hAnsi="Times New Roman" w:cs="Times New Roman"/>
+          <w:b/>
+          <w:bCs/>
+          <w:sz w:val="32"/>
+          <w:szCs w:val="32"/>
+          <w:lang w:val="es-DO"/>
+        </w:rPr>
+      </w:pPr>
+      <w:r>
+        <w:rPr>
+          <w:rFonts w:ascii="Times New Roman" w:hAnsi="Times New Roman" w:cs="Times New Roman"/>
+          <w:b/>
+          <w:bCs/>
+          <w:sz w:val="32"/>
+          <w:szCs w:val="32"/>
+          <w:lang w:val="es-DO"/>
+        </w:rPr>
+        <w:t>1. Hunter.io (Verificación de Correos Electrónicos)</w:t>
+      </w:r>
+    </w:p>
+    <w:p>
+      <w:pPr>
+        <w:rPr>
+          <w:rFonts w:ascii="Times New Roman" w:hAnsi="Times New Roman" w:cs="Times New Roman"/>
+          <w:sz w:val="32"/>
+          <w:szCs w:val="32"/>
+          <w:lang w:val="es-DO"/>
+        </w:rPr>
+      </w:pPr>
+      <w:r>
+        <w:rPr>
+          <w:rFonts w:ascii="Times New Roman" w:hAnsi="Times New Roman" w:cs="Times New Roman"/>
+          <w:b/>
+          <w:bCs/>
+          <w:sz w:val="32"/>
+          <w:szCs w:val="32"/>
+          <w:lang w:val="es-DO"/>
+        </w:rPr>
+        <w:t>Descripción</w:t>
+      </w:r>
+      <w:r>
+        <w:rPr>
+          <w:rFonts w:ascii="Times New Roman" w:hAnsi="Times New Roman" w:cs="Times New Roman"/>
+          <w:sz w:val="32"/>
+          <w:szCs w:val="32"/>
+          <w:lang w:val="es-DO"/>
+        </w:rPr>
+        <w:t>: Hunter.io es una API que permite verificar direcciones de correo electrónico para determinar su validez.</w:t>
+      </w:r>
+    </w:p>
+    <w:p>
+      <w:pPr>
+        <w:rPr>
+          <w:rFonts w:ascii="Times New Roman" w:hAnsi="Times New Roman" w:cs="Times New Roman"/>
+          <w:sz w:val="32"/>
+          <w:szCs w:val="32"/>
+          <w:lang w:val="es-DO"/>
+        </w:rPr>
+      </w:pPr>
+      <w:r>
+        <w:rPr>
+          <w:rFonts w:ascii="Times New Roman" w:hAnsi="Times New Roman" w:cs="Times New Roman"/>
+          <w:b/>
+          <w:bCs/>
+          <w:sz w:val="32"/>
+          <w:szCs w:val="32"/>
+          <w:lang w:val="es-DO"/>
+        </w:rPr>
+        <w:lastRenderedPageBreak/>
+        <w:t>Propósito en el sistema:</w:t>
+      </w:r>
+      <w:r>
+        <w:rPr>
+          <w:rFonts w:ascii="Times New Roman" w:hAnsi="Times New Roman" w:cs="Times New Roman"/>
+          <w:sz w:val="32"/>
+          <w:szCs w:val="32"/>
+          <w:lang w:val="es-DO"/>
+        </w:rPr>
+        <w:t xml:space="preserve"> Se utiliza para validar las direcciones de correo electrónico proporcionadas por los usuarios y reducir el riesgo de registros con correos inválidos.</w:t>
+      </w:r>
+    </w:p>
+    <w:p>
+      <w:pPr>
+        <w:rPr>
+          <w:rFonts w:ascii="Times New Roman" w:hAnsi="Times New Roman" w:cs="Times New Roman"/>
+          <w:b/>
+          <w:bCs/>
+          <w:sz w:val="32"/>
+          <w:szCs w:val="32"/>
+        </w:rPr>
+      </w:pPr>
+      <w:proofErr w:type="spellStart"/>
+      <w:r>
+        <w:rPr>
+          <w:rFonts w:ascii="Times New Roman" w:hAnsi="Times New Roman" w:cs="Times New Roman"/>
+          <w:b/>
+          <w:bCs/>
+          <w:sz w:val="32"/>
+          <w:szCs w:val="32"/>
+        </w:rPr>
+        <w:t>Cómo</w:t>
+      </w:r>
+      <w:proofErr w:type="spellEnd"/>
+      <w:r>
+        <w:rPr>
+          <w:rFonts w:ascii="Times New Roman" w:hAnsi="Times New Roman" w:cs="Times New Roman"/>
+          <w:b/>
+          <w:bCs/>
+          <w:sz w:val="32"/>
+          <w:szCs w:val="32"/>
+        </w:rPr>
+        <w:t xml:space="preserve"> se </w:t>
+      </w:r>
+      <w:proofErr w:type="spellStart"/>
+      <w:r>
+        <w:rPr>
+          <w:rFonts w:ascii="Times New Roman" w:hAnsi="Times New Roman" w:cs="Times New Roman"/>
+          <w:b/>
+          <w:bCs/>
+          <w:sz w:val="32"/>
+          <w:szCs w:val="32"/>
+        </w:rPr>
+        <w:t>usa</w:t>
+      </w:r>
+      <w:proofErr w:type="spellEnd"/>
+      <w:r>
+        <w:rPr>
+          <w:rFonts w:ascii="Times New Roman" w:hAnsi="Times New Roman" w:cs="Times New Roman"/>
+          <w:b/>
+          <w:bCs/>
+          <w:sz w:val="32"/>
+          <w:szCs w:val="32"/>
+        </w:rPr>
+        <w:t>:</w:t>
+      </w:r>
+    </w:p>
+    <w:p>
+      <w:pPr>
         <w:numPr>
           <w:ilvl w:val="0"/>
-          <w:numId w:val="14"/>
+          <w:numId w:val="15"/>
         </w:numPr>
         <w:rPr>
           <w:rFonts w:ascii="Times New Roman" w:hAnsi="Times New Roman" w:cs="Times New Roman"/>
-          <w:b/>
-          <w:bCs/>
-          <w:sz w:val="36"/>
-          <w:szCs w:val="36"/>
-          <w:lang w:val="es-DO"/>
-        </w:rPr>
-      </w:pPr>
-      <w:r>
-        <w:rPr>
-          <w:rFonts w:ascii="Times New Roman" w:hAnsi="Times New Roman" w:cs="Times New Roman"/>
-          <w:b/>
-          <w:bCs/>
-          <w:sz w:val="36"/>
-          <w:szCs w:val="36"/>
-          <w:lang w:val="es-DO"/>
-        </w:rPr>
-        <w:t>VirtualEnv</w:t>
-      </w:r>
-    </w:p>
-    <w:p>
-      <w:pPr>
-        <w:rPr>
-          <w:rFonts w:ascii="Times New Roman" w:hAnsi="Times New Roman" w:cs="Times New Roman"/>
-          <w:b/>
-          <w:bCs/>
-          <w:sz w:val="32"/>
-          <w:szCs w:val="32"/>
-          <w:lang w:val="es-DO"/>
-        </w:rPr>
-      </w:pPr>
-    </w:p>
-    <w:p>
-      <w:pPr>
-        <w:rPr>
-          <w:rFonts w:ascii="Times New Roman" w:hAnsi="Times New Roman" w:cs="Times New Roman"/>
-          <w:b/>
-          <w:bCs/>
-          <w:sz w:val="36"/>
-          <w:szCs w:val="36"/>
-          <w:lang w:val="es-DO"/>
-        </w:rPr>
-      </w:pPr>
-      <w:r>
-        <w:rPr>
-          <w:rFonts w:ascii="Times New Roman" w:hAnsi="Times New Roman" w:cs="Times New Roman"/>
-          <w:b/>
-          <w:bCs/>
-          <w:sz w:val="36"/>
-          <w:szCs w:val="36"/>
-          <w:lang w:val="es-DO"/>
-        </w:rPr>
-        <w:t>Plan de trabajo</w:t>
-      </w:r>
-    </w:p>
-    <w:p>
-      <w:pPr>
-        <w:rPr>
-          <w:rFonts w:ascii="Times New Roman" w:hAnsi="Times New Roman" w:cs="Times New Roman"/>
-          <w:b/>
-          <w:bCs/>
-          <w:sz w:val="36"/>
-          <w:szCs w:val="36"/>
-          <w:lang w:val="es-DO"/>
-        </w:rPr>
-      </w:pPr>
-    </w:p>
-    <w:p>
-      <w:pPr>
-        <w:rPr>
-          <w:rFonts w:ascii="Times New Roman" w:hAnsi="Times New Roman" w:cs="Times New Roman"/>
-          <w:b/>
-          <w:bCs/>
-          <w:sz w:val="36"/>
-          <w:szCs w:val="36"/>
-          <w:lang w:val="es-DO"/>
-        </w:rPr>
-      </w:pPr>
-      <w:r>
-        <w:rPr>
-          <w:rFonts w:ascii="Times New Roman" w:hAnsi="Times New Roman" w:cs="Times New Roman"/>
-          <w:b/>
-          <w:bCs/>
-          <w:sz w:val="36"/>
-          <w:szCs w:val="36"/>
-          <w:lang w:val="es-DO"/>
-        </w:rPr>
-        <w:t>Semana 1:</w:t>
-      </w:r>
-    </w:p>
-    <w:p>
-      <w:pPr>
-        <w:rPr>
-          <w:rFonts w:ascii="Times New Roman" w:hAnsi="Times New Roman" w:cs="Times New Roman"/>
-          <w:sz w:val="32"/>
-          <w:szCs w:val="32"/>
-          <w:lang w:val="es-DO"/>
-        </w:rPr>
-      </w:pPr>
-      <w:r>
-        <w:rPr>
-          <w:rFonts w:ascii="Times New Roman" w:hAnsi="Times New Roman" w:cs="Times New Roman"/>
-          <w:sz w:val="32"/>
-          <w:szCs w:val="32"/>
-          <w:lang w:val="es-DO"/>
-        </w:rPr>
-        <w:t xml:space="preserve">En la primera semana del desarrollo, estuve analizando los requisitos mas profundamente, y tratando de determinar como seria el flujo de mi aplicación, además de las </w:t>
+          <w:sz w:val="32"/>
+          <w:szCs w:val="32"/>
+          <w:lang w:val="es-DO"/>
+        </w:rPr>
+      </w:pPr>
+      <w:r>
+        <w:rPr>
+          <w:rFonts w:ascii="Times New Roman" w:hAnsi="Times New Roman" w:cs="Times New Roman"/>
+          <w:sz w:val="32"/>
+          <w:szCs w:val="32"/>
+          <w:lang w:val="es-DO"/>
+        </w:rPr>
+        <w:t>Se envía una solicitud a la API con la dirección de correo a verificar.</w:t>
+      </w:r>
+    </w:p>
+    <w:p>
+      <w:pPr>
+        <w:numPr>
+          <w:ilvl w:val="0"/>
+          <w:numId w:val="15"/>
+        </w:numPr>
+        <w:rPr>
+          <w:rFonts w:ascii="Times New Roman" w:hAnsi="Times New Roman" w:cs="Times New Roman"/>
+          <w:sz w:val="32"/>
+          <w:szCs w:val="32"/>
+          <w:lang w:val="es-DO"/>
+        </w:rPr>
+      </w:pPr>
+      <w:r>
+        <w:rPr>
+          <w:rFonts w:ascii="Times New Roman" w:hAnsi="Times New Roman" w:cs="Times New Roman"/>
+          <w:sz w:val="32"/>
+          <w:szCs w:val="32"/>
+          <w:lang w:val="es-DO"/>
+        </w:rPr>
+        <w:t>La API responde con información sobre la validez del correo.</w:t>
+      </w:r>
+    </w:p>
+    <w:p>
+      <w:pPr>
+        <w:numPr>
+          <w:ilvl w:val="0"/>
+          <w:numId w:val="15"/>
+        </w:numPr>
+        <w:rPr>
+          <w:rFonts w:ascii="Times New Roman" w:hAnsi="Times New Roman" w:cs="Times New Roman"/>
+          <w:sz w:val="32"/>
+          <w:szCs w:val="32"/>
+          <w:lang w:val="es-DO"/>
+        </w:rPr>
+      </w:pPr>
+      <w:r>
+        <w:rPr>
+          <w:rFonts w:ascii="Times New Roman" w:hAnsi="Times New Roman" w:cs="Times New Roman"/>
+          <w:sz w:val="32"/>
+          <w:szCs w:val="32"/>
+          <w:lang w:val="es-DO"/>
+        </w:rPr>
+        <w:t>Se analiza la respuesta para decidir si se permite o no el registro con ese correo.</w:t>
+      </w:r>
+    </w:p>
+    <w:p>
+      <w:pPr>
+        <w:rPr>
+          <w:rFonts w:ascii="Times New Roman" w:hAnsi="Times New Roman" w:cs="Times New Roman"/>
+          <w:b/>
+          <w:bCs/>
+          <w:sz w:val="32"/>
+          <w:szCs w:val="32"/>
+          <w:lang w:val="es-DO"/>
+        </w:rPr>
+      </w:pPr>
+      <w:r>
+        <w:rPr>
+          <w:rFonts w:ascii="Times New Roman" w:hAnsi="Times New Roman" w:cs="Times New Roman"/>
+          <w:b/>
+          <w:bCs/>
+          <w:sz w:val="32"/>
+          <w:szCs w:val="32"/>
+          <w:lang w:val="es-DO"/>
+        </w:rPr>
+        <w:t xml:space="preserve">2. </w:t>
       </w:r>
       <w:proofErr w:type="spellStart"/>
       <w:r>
         <w:rPr>
           <w:rFonts w:ascii="Times New Roman" w:hAnsi="Times New Roman" w:cs="Times New Roman"/>
-          <w:sz w:val="32"/>
-          <w:szCs w:val="32"/>
-          <w:lang w:val="es-DO"/>
-        </w:rPr>
-        <w:t>tecnologas</w:t>
+          <w:b/>
+          <w:bCs/>
+          <w:sz w:val="32"/>
+          <w:szCs w:val="32"/>
+          <w:lang w:val="es-DO"/>
+        </w:rPr>
+        <w:t>Stripe</w:t>
       </w:r>
       <w:proofErr w:type="spellEnd"/>
       <w:r>
         <w:rPr>
           <w:rFonts w:ascii="Times New Roman" w:hAnsi="Times New Roman" w:cs="Times New Roman"/>
-          <w:sz w:val="32"/>
-          <w:szCs w:val="32"/>
-          <w:lang w:val="es-DO"/>
-        </w:rPr>
-        <w:t xml:space="preserve"> y librerías que iba usar para UI/UX esta semana fue para pensar sobre la estructura de mi proyecto.</w:t>
-      </w:r>
-    </w:p>
-    <w:p>
-      <w:pPr>
-        <w:rPr>
-          <w:rFonts w:ascii="Times New Roman" w:hAnsi="Times New Roman" w:cs="Times New Roman"/>
-          <w:sz w:val="32"/>
-          <w:szCs w:val="32"/>
-          <w:lang w:val="es-DO"/>
-        </w:rPr>
-      </w:pPr>
-    </w:p>
-    <w:p>
-      <w:pPr>
-        <w:rPr>
-          <w:rFonts w:ascii="Times New Roman" w:hAnsi="Times New Roman" w:cs="Times New Roman"/>
-          <w:b/>
-          <w:bCs/>
-          <w:sz w:val="36"/>
-          <w:szCs w:val="36"/>
-          <w:lang w:val="es-DO"/>
-        </w:rPr>
-      </w:pPr>
-      <w:r>
-        <w:rPr>
-          <w:rFonts w:ascii="Times New Roman" w:hAnsi="Times New Roman" w:cs="Times New Roman"/>
-          <w:b/>
-          <w:bCs/>
-          <w:sz w:val="36"/>
-          <w:szCs w:val="36"/>
-          <w:lang w:val="es-DO"/>
-        </w:rPr>
-        <w:t>Semana 2:</w:t>
-      </w:r>
-    </w:p>
-    <w:p>
-      <w:pPr>
-        <w:rPr>
-          <w:rFonts w:ascii="Times New Roman" w:hAnsi="Times New Roman" w:cs="Times New Roman"/>
-          <w:sz w:val="32"/>
-          <w:szCs w:val="32"/>
-          <w:lang w:val="es-DO"/>
-        </w:rPr>
-      </w:pPr>
-      <w:r>
-        <w:rPr>
-          <w:rFonts w:ascii="Times New Roman" w:hAnsi="Times New Roman" w:cs="Times New Roman"/>
-          <w:sz w:val="32"/>
-          <w:szCs w:val="32"/>
-          <w:lang w:val="es-DO"/>
-        </w:rPr>
-        <w:t>En esta semana lo único que hice fue crea la estructura de carpetas de mi proyecto.</w:t>
-      </w:r>
-    </w:p>
-    <w:p>
-      <w:pPr>
-        <w:rPr>
-          <w:rFonts w:ascii="Times New Roman" w:hAnsi="Times New Roman" w:cs="Times New Roman"/>
-          <w:sz w:val="36"/>
-          <w:szCs w:val="36"/>
-          <w:lang w:val="es-DO"/>
-        </w:rPr>
-      </w:pPr>
-    </w:p>
-    <w:p>
-      <w:pPr>
-        <w:rPr>
-          <w:rFonts w:ascii="Times New Roman" w:hAnsi="Times New Roman" w:cs="Times New Roman"/>
-          <w:b/>
-          <w:bCs/>
-          <w:sz w:val="36"/>
-          <w:szCs w:val="36"/>
-          <w:lang w:val="es-DO"/>
-        </w:rPr>
-      </w:pPr>
-      <w:r>
-        <w:rPr>
-          <w:rFonts w:ascii="Times New Roman" w:hAnsi="Times New Roman" w:cs="Times New Roman"/>
-          <w:b/>
-          <w:bCs/>
-          <w:sz w:val="36"/>
-          <w:szCs w:val="36"/>
-          <w:lang w:val="es-DO"/>
-        </w:rPr>
-        <w:t>Semana 3:</w:t>
-      </w:r>
-    </w:p>
-    <w:p>
-      <w:pPr>
-        <w:rPr>
-          <w:rFonts w:ascii="Times New Roman" w:hAnsi="Times New Roman" w:cs="Times New Roman"/>
-          <w:sz w:val="32"/>
-          <w:szCs w:val="32"/>
-          <w:lang w:val="es-DO"/>
-        </w:rPr>
-      </w:pPr>
-      <w:r>
-        <w:rPr>
-          <w:rFonts w:ascii="Times New Roman" w:hAnsi="Times New Roman" w:cs="Times New Roman"/>
-          <w:sz w:val="32"/>
-          <w:szCs w:val="32"/>
-          <w:lang w:val="es-DO"/>
-        </w:rPr>
-        <w:t xml:space="preserve">En esta semana </w:t>
-      </w:r>
-      <w:r>
-        <w:rPr>
-          <w:rFonts w:ascii="Times New Roman" w:hAnsi="Times New Roman" w:cs="Times New Roman"/>
-          <w:sz w:val="32"/>
-          <w:szCs w:val="32"/>
-          <w:lang w:val="es-DO"/>
-        </w:rPr>
-        <w:t xml:space="preserve">empecé creando mi base de datos y tabla de usuario, hice un login y algunas </w:t>
+          <w:b/>
+          <w:bCs/>
+          <w:sz w:val="32"/>
+          <w:szCs w:val="32"/>
+          <w:lang w:val="es-DO"/>
+        </w:rPr>
+        <w:t xml:space="preserve"> (Pagos con Tarjeta)</w:t>
+      </w:r>
+    </w:p>
+    <w:p>
+      <w:pPr>
+        <w:rPr>
+          <w:rFonts w:ascii="Times New Roman" w:hAnsi="Times New Roman" w:cs="Times New Roman"/>
+          <w:sz w:val="32"/>
+          <w:szCs w:val="32"/>
+          <w:lang w:val="es-DO"/>
+        </w:rPr>
+      </w:pPr>
+      <w:r>
+        <w:rPr>
+          <w:rFonts w:ascii="Times New Roman" w:hAnsi="Times New Roman" w:cs="Times New Roman"/>
+          <w:b/>
+          <w:bCs/>
+          <w:sz w:val="32"/>
+          <w:szCs w:val="32"/>
+          <w:lang w:val="es-DO"/>
+        </w:rPr>
+        <w:t>Descripción:</w:t>
+      </w:r>
+      <w:r>
+        <w:rPr>
+          <w:rFonts w:ascii="Times New Roman" w:hAnsi="Times New Roman" w:cs="Times New Roman"/>
+          <w:sz w:val="32"/>
+          <w:szCs w:val="32"/>
+          <w:lang w:val="es-DO"/>
+        </w:rPr>
+        <w:t xml:space="preserve"> </w:t>
       </w:r>
       <w:proofErr w:type="spellStart"/>
       <w:r>
@@ -1870,7 +2881,7 @@
           <w:szCs w:val="32"/>
           <w:lang w:val="es-DO"/>
         </w:rPr>
-        <w:t>views</w:t>
+        <w:t>Stripe</w:t>
       </w:r>
       <w:proofErr w:type="spellEnd"/>
       <w:r>
@@ -1880,192 +2891,1102 @@
           <w:szCs w:val="32"/>
           <w:lang w:val="es-DO"/>
         </w:rPr>
+        <w:t xml:space="preserve"> es una API que facilita el procesamiento de pagos con tarjeta de crédito y débito.</w:t>
+      </w:r>
+    </w:p>
+    <w:p>
+      <w:pPr>
+        <w:rPr>
+          <w:rFonts w:ascii="Times New Roman" w:hAnsi="Times New Roman" w:cs="Times New Roman"/>
+          <w:sz w:val="32"/>
+          <w:szCs w:val="32"/>
+          <w:lang w:val="es-DO"/>
+        </w:rPr>
+      </w:pPr>
+      <w:r>
+        <w:rPr>
+          <w:rFonts w:ascii="Times New Roman" w:hAnsi="Times New Roman" w:cs="Times New Roman"/>
+          <w:b/>
+          <w:bCs/>
+          <w:sz w:val="32"/>
+          <w:szCs w:val="32"/>
+          <w:lang w:val="es-DO"/>
+        </w:rPr>
+        <w:t>Propósito en el sistema:</w:t>
+      </w:r>
+      <w:r>
+        <w:rPr>
+          <w:rFonts w:ascii="Times New Roman" w:hAnsi="Times New Roman" w:cs="Times New Roman"/>
+          <w:sz w:val="32"/>
+          <w:szCs w:val="32"/>
+          <w:lang w:val="es-DO"/>
+        </w:rPr>
+        <w:t xml:space="preserve"> Se utiliza para gestionar los pagos de los usuarios de forma segura y eficiente.</w:t>
+      </w:r>
+    </w:p>
+    <w:p>
+      <w:pPr>
+        <w:rPr>
+          <w:rFonts w:ascii="Times New Roman" w:hAnsi="Times New Roman" w:cs="Times New Roman"/>
+          <w:b/>
+          <w:bCs/>
+          <w:sz w:val="32"/>
+          <w:szCs w:val="32"/>
+        </w:rPr>
+      </w:pPr>
+      <w:proofErr w:type="spellStart"/>
+      <w:r>
+        <w:rPr>
+          <w:rFonts w:ascii="Times New Roman" w:hAnsi="Times New Roman" w:cs="Times New Roman"/>
+          <w:b/>
+          <w:bCs/>
+          <w:sz w:val="32"/>
+          <w:szCs w:val="32"/>
+        </w:rPr>
+        <w:t>Cómo</w:t>
+      </w:r>
+      <w:proofErr w:type="spellEnd"/>
+      <w:r>
+        <w:rPr>
+          <w:rFonts w:ascii="Times New Roman" w:hAnsi="Times New Roman" w:cs="Times New Roman"/>
+          <w:b/>
+          <w:bCs/>
+          <w:sz w:val="32"/>
+          <w:szCs w:val="32"/>
+        </w:rPr>
+        <w:t xml:space="preserve"> se </w:t>
+      </w:r>
+      <w:proofErr w:type="spellStart"/>
+      <w:r>
+        <w:rPr>
+          <w:rFonts w:ascii="Times New Roman" w:hAnsi="Times New Roman" w:cs="Times New Roman"/>
+          <w:b/>
+          <w:bCs/>
+          <w:sz w:val="32"/>
+          <w:szCs w:val="32"/>
+        </w:rPr>
+        <w:t>usa</w:t>
+      </w:r>
+      <w:proofErr w:type="spellEnd"/>
+      <w:r>
+        <w:rPr>
+          <w:rFonts w:ascii="Times New Roman" w:hAnsi="Times New Roman" w:cs="Times New Roman"/>
+          <w:b/>
+          <w:bCs/>
+          <w:sz w:val="32"/>
+          <w:szCs w:val="32"/>
+        </w:rPr>
+        <w:t>:</w:t>
+      </w:r>
+    </w:p>
+    <w:p>
+      <w:pPr>
+        <w:numPr>
+          <w:ilvl w:val="0"/>
+          <w:numId w:val="16"/>
+        </w:numPr>
+        <w:rPr>
+          <w:rFonts w:ascii="Times New Roman" w:hAnsi="Times New Roman" w:cs="Times New Roman"/>
+          <w:sz w:val="32"/>
+          <w:szCs w:val="32"/>
+          <w:lang w:val="es-DO"/>
+        </w:rPr>
+      </w:pPr>
+      <w:r>
+        <w:rPr>
+          <w:rFonts w:ascii="Times New Roman" w:hAnsi="Times New Roman" w:cs="Times New Roman"/>
+          <w:sz w:val="32"/>
+          <w:szCs w:val="32"/>
+          <w:lang w:val="es-DO"/>
+        </w:rPr>
+        <w:t xml:space="preserve">Se integra </w:t>
+      </w:r>
+      <w:proofErr w:type="spellStart"/>
+      <w:r>
+        <w:rPr>
+          <w:rFonts w:ascii="Times New Roman" w:hAnsi="Times New Roman" w:cs="Times New Roman"/>
+          <w:sz w:val="32"/>
+          <w:szCs w:val="32"/>
+          <w:lang w:val="es-DO"/>
+        </w:rPr>
+        <w:t>Stripe</w:t>
+      </w:r>
+      <w:proofErr w:type="spellEnd"/>
+      <w:r>
+        <w:rPr>
+          <w:rFonts w:ascii="Times New Roman" w:hAnsi="Times New Roman" w:cs="Times New Roman"/>
+          <w:sz w:val="32"/>
+          <w:szCs w:val="32"/>
+          <w:lang w:val="es-DO"/>
+        </w:rPr>
+        <w:t xml:space="preserve"> en modo </w:t>
+      </w:r>
+      <w:proofErr w:type="spellStart"/>
+      <w:r>
+        <w:rPr>
+          <w:rFonts w:ascii="Times New Roman" w:hAnsi="Times New Roman" w:cs="Times New Roman"/>
+          <w:i/>
+          <w:iCs/>
+          <w:sz w:val="32"/>
+          <w:szCs w:val="32"/>
+          <w:lang w:val="es-DO"/>
+        </w:rPr>
+        <w:t>sandbox</w:t>
+      </w:r>
+      <w:proofErr w:type="spellEnd"/>
+      <w:r>
+        <w:rPr>
+          <w:rFonts w:ascii="Times New Roman" w:hAnsi="Times New Roman" w:cs="Times New Roman"/>
+          <w:sz w:val="32"/>
+          <w:szCs w:val="32"/>
+          <w:lang w:val="es-DO"/>
+        </w:rPr>
+        <w:t xml:space="preserve"> para pruebas</w:t>
+      </w:r>
+      <w:r>
+        <w:rPr>
+          <w:rFonts w:ascii="Times New Roman" w:hAnsi="Times New Roman" w:cs="Times New Roman"/>
+          <w:sz w:val="32"/>
+          <w:szCs w:val="32"/>
+          <w:lang w:val="es-DO"/>
+        </w:rPr>
+        <w:t xml:space="preserve"> ya que en </w:t>
+      </w:r>
+      <w:proofErr w:type="spellStart"/>
+      <w:r>
+        <w:rPr>
+          <w:rFonts w:ascii="Times New Roman" w:hAnsi="Times New Roman" w:cs="Times New Roman"/>
+          <w:sz w:val="32"/>
+          <w:szCs w:val="32"/>
+          <w:lang w:val="es-DO"/>
+        </w:rPr>
+        <w:t>republica</w:t>
+      </w:r>
+      <w:proofErr w:type="spellEnd"/>
+      <w:r>
+        <w:rPr>
+          <w:rFonts w:ascii="Times New Roman" w:hAnsi="Times New Roman" w:cs="Times New Roman"/>
+          <w:sz w:val="32"/>
+          <w:szCs w:val="32"/>
+          <w:lang w:val="es-DO"/>
+        </w:rPr>
+        <w:t xml:space="preserve"> dominicana no </w:t>
+      </w:r>
+      <w:proofErr w:type="spellStart"/>
+      <w:r>
+        <w:rPr>
+          <w:rFonts w:ascii="Times New Roman" w:hAnsi="Times New Roman" w:cs="Times New Roman"/>
+          <w:sz w:val="32"/>
+          <w:szCs w:val="32"/>
+          <w:lang w:val="es-DO"/>
+        </w:rPr>
+        <w:t>esta</w:t>
+      </w:r>
+      <w:proofErr w:type="spellEnd"/>
+      <w:r>
+        <w:rPr>
+          <w:rFonts w:ascii="Times New Roman" w:hAnsi="Times New Roman" w:cs="Times New Roman"/>
+          <w:sz w:val="32"/>
+          <w:szCs w:val="32"/>
+          <w:lang w:val="es-DO"/>
+        </w:rPr>
+        <w:t xml:space="preserve"> disponible sin una cuenta de banco</w:t>
+      </w:r>
+      <w:r>
+        <w:rPr>
+          <w:rFonts w:ascii="Times New Roman" w:hAnsi="Times New Roman" w:cs="Times New Roman"/>
+          <w:sz w:val="32"/>
+          <w:szCs w:val="32"/>
+          <w:lang w:val="es-DO"/>
+        </w:rPr>
         <w:t>.</w:t>
       </w:r>
     </w:p>
     <w:p>
       <w:pPr>
-        <w:rPr>
-          <w:rFonts w:ascii="Times New Roman" w:hAnsi="Times New Roman" w:cs="Times New Roman"/>
-          <w:sz w:val="32"/>
-          <w:szCs w:val="32"/>
-          <w:lang w:val="es-DO"/>
-        </w:rPr>
-      </w:pPr>
-      <w:r>
-        <w:rPr>
-          <w:rFonts w:ascii="Times New Roman" w:hAnsi="Times New Roman" w:cs="Times New Roman"/>
-          <w:sz w:val="32"/>
-          <w:szCs w:val="32"/>
-          <w:lang w:val="es-DO"/>
-        </w:rPr>
-        <w:t>También empecé y terminé algunas funcionalidades del dashboard como agregar usuarios, editar usuarios, enviar correos y captar errores.</w:t>
-      </w:r>
-    </w:p>
-    <w:p>
-      <w:pPr>
-        <w:rPr>
-          <w:rFonts w:ascii="Times New Roman" w:hAnsi="Times New Roman" w:cs="Times New Roman"/>
-          <w:sz w:val="32"/>
-          <w:szCs w:val="32"/>
-          <w:lang w:val="es-DO"/>
-        </w:rPr>
-      </w:pPr>
-    </w:p>
-    <w:p>
-      <w:pPr>
-        <w:rPr>
-          <w:rFonts w:ascii="Times New Roman" w:hAnsi="Times New Roman" w:cs="Times New Roman"/>
-          <w:sz w:val="32"/>
-          <w:szCs w:val="32"/>
-          <w:lang w:val="es-DO"/>
-        </w:rPr>
-      </w:pPr>
-    </w:p>
-    <w:p>
-      <w:pPr>
-        <w:rPr>
-          <w:rFonts w:ascii="Times New Roman" w:hAnsi="Times New Roman" w:cs="Times New Roman"/>
-          <w:b/>
-          <w:bCs/>
-          <w:sz w:val="36"/>
-          <w:szCs w:val="36"/>
-          <w:lang w:val="es-DO"/>
-        </w:rPr>
-      </w:pPr>
-      <w:r>
-        <w:rPr>
-          <w:rFonts w:ascii="Times New Roman" w:hAnsi="Times New Roman" w:cs="Times New Roman"/>
-          <w:b/>
-          <w:bCs/>
-          <w:sz w:val="36"/>
-          <w:szCs w:val="36"/>
+        <w:numPr>
+          <w:ilvl w:val="0"/>
+          <w:numId w:val="16"/>
+        </w:numPr>
+        <w:rPr>
+          <w:rFonts w:ascii="Times New Roman" w:hAnsi="Times New Roman" w:cs="Times New Roman"/>
+          <w:sz w:val="32"/>
+          <w:szCs w:val="32"/>
+          <w:lang w:val="es-DO"/>
+        </w:rPr>
+      </w:pPr>
+      <w:r>
+        <w:rPr>
+          <w:rFonts w:ascii="Times New Roman" w:hAnsi="Times New Roman" w:cs="Times New Roman"/>
+          <w:sz w:val="32"/>
+          <w:szCs w:val="32"/>
+          <w:lang w:val="es-DO"/>
+        </w:rPr>
+        <w:t>Se generan claves de API para autenticar solicitudes.</w:t>
+      </w:r>
+    </w:p>
+    <w:p>
+      <w:pPr>
+        <w:numPr>
+          <w:ilvl w:val="0"/>
+          <w:numId w:val="16"/>
+        </w:numPr>
+        <w:rPr>
+          <w:rFonts w:ascii="Times New Roman" w:hAnsi="Times New Roman" w:cs="Times New Roman"/>
+          <w:sz w:val="32"/>
+          <w:szCs w:val="32"/>
+          <w:lang w:val="es-DO"/>
+        </w:rPr>
+      </w:pPr>
+      <w:r>
+        <w:rPr>
+          <w:rFonts w:ascii="Times New Roman" w:hAnsi="Times New Roman" w:cs="Times New Roman"/>
+          <w:sz w:val="32"/>
+          <w:szCs w:val="32"/>
+          <w:lang w:val="es-DO"/>
+        </w:rPr>
+        <w:t>Se crean sesiones de pago y se manejan respuestas de éxito o fallo.</w:t>
+      </w:r>
+    </w:p>
+    <w:p>
+      <w:pPr>
+        <w:rPr>
+          <w:rFonts w:ascii="Times New Roman" w:hAnsi="Times New Roman" w:cs="Times New Roman"/>
+          <w:sz w:val="32"/>
+          <w:szCs w:val="32"/>
+          <w:lang w:val="es-DO"/>
+        </w:rPr>
+      </w:pPr>
+      <w:r>
+        <w:rPr>
+          <w:rFonts w:ascii="Times New Roman" w:hAnsi="Times New Roman" w:cs="Times New Roman"/>
+          <w:b/>
+          <w:bCs/>
+          <w:sz w:val="32"/>
+          <w:szCs w:val="32"/>
+          <w:lang w:val="es-DO"/>
+        </w:rPr>
+        <w:t xml:space="preserve">Enlace al </w:t>
+      </w:r>
+      <w:proofErr w:type="spellStart"/>
+      <w:r>
+        <w:rPr>
+          <w:rFonts w:ascii="Times New Roman" w:hAnsi="Times New Roman" w:cs="Times New Roman"/>
+          <w:b/>
+          <w:bCs/>
+          <w:sz w:val="32"/>
+          <w:szCs w:val="32"/>
+          <w:lang w:val="es-DO"/>
+        </w:rPr>
+        <w:t>sandbox</w:t>
+      </w:r>
+      <w:proofErr w:type="spellEnd"/>
+      <w:r>
+        <w:rPr>
+          <w:rFonts w:ascii="Times New Roman" w:hAnsi="Times New Roman" w:cs="Times New Roman"/>
+          <w:b/>
+          <w:bCs/>
+          <w:sz w:val="32"/>
+          <w:szCs w:val="32"/>
+          <w:lang w:val="es-DO"/>
+        </w:rPr>
+        <w:t>:</w:t>
+      </w:r>
+      <w:r>
+        <w:rPr>
+          <w:rFonts w:ascii="Times New Roman" w:hAnsi="Times New Roman" w:cs="Times New Roman"/>
+          <w:sz w:val="32"/>
+          <w:szCs w:val="32"/>
+          <w:lang w:val="es-DO"/>
+        </w:rPr>
+        <w:t xml:space="preserve"> </w:t>
+      </w:r>
+      <w:hyperlink r:id="rId5" w:history="1">
+        <w:proofErr w:type="spellStart"/>
+        <w:r>
+          <w:rPr>
+            <w:rStyle w:val="Hipervnculo"/>
+            <w:rFonts w:ascii="Times New Roman" w:hAnsi="Times New Roman" w:cs="Times New Roman"/>
+            <w:sz w:val="32"/>
+            <w:szCs w:val="32"/>
+            <w:lang w:val="es-DO"/>
+          </w:rPr>
+          <w:t>Stripe</w:t>
+        </w:r>
+        <w:proofErr w:type="spellEnd"/>
+        <w:r>
+          <w:rPr>
+            <w:rStyle w:val="Hipervnculo"/>
+            <w:rFonts w:ascii="Times New Roman" w:hAnsi="Times New Roman" w:cs="Times New Roman"/>
+            <w:sz w:val="32"/>
+            <w:szCs w:val="32"/>
+            <w:lang w:val="es-DO"/>
+          </w:rPr>
+          <w:t xml:space="preserve"> Sandbox</w:t>
+        </w:r>
+      </w:hyperlink>
+    </w:p>
+    <w:p>
+      <w:pPr>
+        <w:rPr>
+          <w:rFonts w:ascii="Times New Roman" w:hAnsi="Times New Roman" w:cs="Times New Roman"/>
+          <w:sz w:val="32"/>
+          <w:szCs w:val="32"/>
+          <w:lang w:val="es-DO"/>
+        </w:rPr>
+      </w:pPr>
+    </w:p>
+    <w:p>
+      <w:pPr>
+        <w:rPr>
+          <w:rFonts w:ascii="Times New Roman" w:hAnsi="Times New Roman" w:cs="Times New Roman"/>
+          <w:b/>
+          <w:bCs/>
+          <w:sz w:val="32"/>
+          <w:szCs w:val="32"/>
+          <w:lang w:val="es-DO"/>
+        </w:rPr>
+      </w:pPr>
+      <w:r>
+        <w:rPr>
+          <w:rFonts w:ascii="Times New Roman" w:hAnsi="Times New Roman" w:cs="Times New Roman"/>
+          <w:b/>
+          <w:bCs/>
+          <w:sz w:val="32"/>
+          <w:szCs w:val="32"/>
+          <w:lang w:val="es-DO"/>
+        </w:rPr>
+        <w:t>3. Chart.js (Generación de Gráficos)</w:t>
+      </w:r>
+    </w:p>
+    <w:p>
+      <w:pPr>
+        <w:rPr>
+          <w:rFonts w:ascii="Times New Roman" w:hAnsi="Times New Roman" w:cs="Times New Roman"/>
+          <w:sz w:val="32"/>
+          <w:szCs w:val="32"/>
+          <w:lang w:val="es-DO"/>
+        </w:rPr>
+      </w:pPr>
+      <w:r>
+        <w:rPr>
+          <w:rFonts w:ascii="Times New Roman" w:hAnsi="Times New Roman" w:cs="Times New Roman"/>
+          <w:b/>
+          <w:bCs/>
+          <w:sz w:val="32"/>
+          <w:szCs w:val="32"/>
+          <w:lang w:val="es-DO"/>
+        </w:rPr>
+        <w:t>Descripción:</w:t>
+      </w:r>
+      <w:r>
+        <w:rPr>
+          <w:rFonts w:ascii="Times New Roman" w:hAnsi="Times New Roman" w:cs="Times New Roman"/>
+          <w:sz w:val="32"/>
+          <w:szCs w:val="32"/>
+          <w:lang w:val="es-DO"/>
+        </w:rPr>
+        <w:t xml:space="preserve"> Chart.js es una API que permite la generación de gráficos interactivos en páginas web.</w:t>
+      </w:r>
+    </w:p>
+    <w:p>
+      <w:pPr>
+        <w:rPr>
+          <w:rFonts w:ascii="Times New Roman" w:hAnsi="Times New Roman" w:cs="Times New Roman"/>
+          <w:sz w:val="32"/>
+          <w:szCs w:val="32"/>
+          <w:lang w:val="es-DO"/>
+        </w:rPr>
+      </w:pPr>
+      <w:r>
+        <w:rPr>
+          <w:rFonts w:ascii="Times New Roman" w:hAnsi="Times New Roman" w:cs="Times New Roman"/>
+          <w:b/>
+          <w:bCs/>
+          <w:sz w:val="32"/>
+          <w:szCs w:val="32"/>
           <w:lang w:val="es-DO"/>
         </w:rPr>
         <w:lastRenderedPageBreak/>
-        <w:t>Semana 4:</w:t>
-      </w:r>
-    </w:p>
-    <w:p>
-      <w:pPr>
-        <w:rPr>
-          <w:rFonts w:ascii="Times New Roman" w:hAnsi="Times New Roman" w:cs="Times New Roman"/>
-          <w:sz w:val="32"/>
-          <w:szCs w:val="32"/>
-          <w:lang w:val="es-DO"/>
-        </w:rPr>
-      </w:pPr>
-      <w:r>
-        <w:rPr>
-          <w:rFonts w:ascii="Times New Roman" w:hAnsi="Times New Roman" w:cs="Times New Roman"/>
-          <w:sz w:val="32"/>
-          <w:szCs w:val="32"/>
-          <w:lang w:val="es-DO"/>
-        </w:rPr>
-        <w:t xml:space="preserve">En esta semana agregué </w:t>
-      </w:r>
-      <w:r>
-        <w:rPr>
-          <w:rFonts w:ascii="Times New Roman" w:hAnsi="Times New Roman" w:cs="Times New Roman"/>
-          <w:b/>
-          <w:bCs/>
-          <w:sz w:val="32"/>
-          <w:szCs w:val="32"/>
-          <w:lang w:val="es-DO"/>
-        </w:rPr>
-        <w:t>la</w:t>
-      </w:r>
-      <w:r>
-        <w:rPr>
-          <w:rFonts w:ascii="Times New Roman" w:hAnsi="Times New Roman" w:cs="Times New Roman"/>
-          <w:sz w:val="32"/>
-          <w:szCs w:val="32"/>
-          <w:lang w:val="es-DO"/>
-        </w:rPr>
-        <w:t xml:space="preserve"> funcionalidad de los productos y categorías </w:t>
-      </w:r>
+        <w:t>Propósito en el sistema:</w:t>
+      </w:r>
+      <w:r>
+        <w:rPr>
+          <w:rFonts w:ascii="Times New Roman" w:hAnsi="Times New Roman" w:cs="Times New Roman"/>
+          <w:sz w:val="32"/>
+          <w:szCs w:val="32"/>
+          <w:lang w:val="es-DO"/>
+        </w:rPr>
+        <w:t xml:space="preserve"> Se utiliza para visualizar datos de manera gráfica, facilitando la interpretación de información clave.</w:t>
+      </w:r>
+    </w:p>
+    <w:p>
+      <w:pPr>
+        <w:rPr>
+          <w:rFonts w:ascii="Times New Roman" w:hAnsi="Times New Roman" w:cs="Times New Roman"/>
+          <w:b/>
+          <w:bCs/>
+          <w:sz w:val="32"/>
+          <w:szCs w:val="32"/>
+        </w:rPr>
+      </w:pPr>
       <w:proofErr w:type="spellStart"/>
       <w:r>
         <w:rPr>
           <w:rFonts w:ascii="Times New Roman" w:hAnsi="Times New Roman" w:cs="Times New Roman"/>
-          <w:sz w:val="32"/>
-          <w:szCs w:val="32"/>
-          <w:lang w:val="es-DO"/>
-        </w:rPr>
-        <w:t>y</w:t>
+          <w:b/>
+          <w:bCs/>
+          <w:sz w:val="32"/>
+          <w:szCs w:val="32"/>
+        </w:rPr>
+        <w:t>Cómo</w:t>
       </w:r>
       <w:proofErr w:type="spellEnd"/>
       <w:r>
         <w:rPr>
           <w:rFonts w:ascii="Times New Roman" w:hAnsi="Times New Roman" w:cs="Times New Roman"/>
-          <w:sz w:val="32"/>
-          <w:szCs w:val="32"/>
-          <w:lang w:val="es-DO"/>
-        </w:rPr>
-        <w:t xml:space="preserve"> hice una parte del apartado de los empleados que donde se renderizan los productos.</w:t>
-      </w:r>
-    </w:p>
-    <w:p>
-      <w:pPr>
-        <w:rPr>
-          <w:rFonts w:ascii="Times New Roman" w:hAnsi="Times New Roman" w:cs="Times New Roman"/>
-          <w:b/>
-          <w:bCs/>
-          <w:sz w:val="36"/>
-          <w:szCs w:val="36"/>
-          <w:lang w:val="es-DO"/>
-        </w:rPr>
-      </w:pPr>
-      <w:r>
-        <w:rPr>
-          <w:rFonts w:ascii="Times New Roman" w:hAnsi="Times New Roman" w:cs="Times New Roman"/>
-          <w:b/>
-          <w:bCs/>
-          <w:sz w:val="36"/>
-          <w:szCs w:val="36"/>
-          <w:lang w:val="es-DO"/>
-        </w:rPr>
-        <w:t>Semana 5 – 6:</w:t>
-      </w:r>
-    </w:p>
-    <w:p>
-      <w:pPr>
-        <w:rPr>
-          <w:rFonts w:ascii="Times New Roman" w:hAnsi="Times New Roman" w:cs="Times New Roman"/>
-          <w:sz w:val="32"/>
-          <w:szCs w:val="32"/>
-          <w:lang w:val="es-DO"/>
-        </w:rPr>
-      </w:pPr>
-      <w:r>
-        <w:rPr>
-          <w:rFonts w:ascii="Times New Roman" w:hAnsi="Times New Roman" w:cs="Times New Roman"/>
-          <w:sz w:val="32"/>
-          <w:szCs w:val="32"/>
-          <w:lang w:val="es-DO"/>
-        </w:rPr>
-        <w:t xml:space="preserve">En estas 2 semanas implemente la mayor parte de la funcionalidad de escanear productos con QR y hice la parte de pagos de efectivo y transferencia solo </w:t>
+          <w:b/>
+          <w:bCs/>
+          <w:sz w:val="32"/>
+          <w:szCs w:val="32"/>
+        </w:rPr>
+        <w:t xml:space="preserve"> se </w:t>
       </w:r>
       <w:proofErr w:type="spellStart"/>
       <w:r>
         <w:rPr>
           <w:rFonts w:ascii="Times New Roman" w:hAnsi="Times New Roman" w:cs="Times New Roman"/>
-          <w:sz w:val="32"/>
-          <w:szCs w:val="32"/>
-          <w:lang w:val="es-DO"/>
-        </w:rPr>
-        <w:t>front</w:t>
+          <w:b/>
+          <w:bCs/>
+          <w:sz w:val="32"/>
+          <w:szCs w:val="32"/>
+        </w:rPr>
+        <w:t>usa</w:t>
       </w:r>
       <w:proofErr w:type="spellEnd"/>
       <w:r>
         <w:rPr>
           <w:rFonts w:ascii="Times New Roman" w:hAnsi="Times New Roman" w:cs="Times New Roman"/>
-          <w:sz w:val="32"/>
-          <w:szCs w:val="32"/>
-          <w:lang w:val="es-DO"/>
-        </w:rPr>
-        <w:t>-end.</w:t>
-      </w:r>
+          <w:b/>
+          <w:bCs/>
+          <w:sz w:val="32"/>
+          <w:szCs w:val="32"/>
+        </w:rPr>
+        <w:t>:</w:t>
+      </w:r>
+    </w:p>
+    <w:p>
+      <w:pPr>
+        <w:numPr>
+          <w:ilvl w:val="0"/>
+          <w:numId w:val="17"/>
+        </w:numPr>
+        <w:rPr>
+          <w:rFonts w:ascii="Times New Roman" w:hAnsi="Times New Roman" w:cs="Times New Roman"/>
+          <w:sz w:val="32"/>
+          <w:szCs w:val="32"/>
+          <w:lang w:val="es-DO"/>
+        </w:rPr>
+      </w:pPr>
+      <w:r>
+        <w:rPr>
+          <w:rFonts w:ascii="Times New Roman" w:hAnsi="Times New Roman" w:cs="Times New Roman"/>
+          <w:sz w:val="32"/>
+          <w:szCs w:val="32"/>
+          <w:lang w:val="es-DO"/>
+        </w:rPr>
+        <w:t>Se incluyen los archivos de Chart.js en el proyecto.</w:t>
+      </w:r>
+    </w:p>
+    <w:p>
+      <w:pPr>
+        <w:numPr>
+          <w:ilvl w:val="0"/>
+          <w:numId w:val="17"/>
+        </w:numPr>
+        <w:rPr>
+          <w:rFonts w:ascii="Times New Roman" w:hAnsi="Times New Roman" w:cs="Times New Roman"/>
+          <w:sz w:val="32"/>
+          <w:szCs w:val="32"/>
+          <w:lang w:val="es-DO"/>
+        </w:rPr>
+      </w:pPr>
+      <w:r>
+        <w:rPr>
+          <w:rFonts w:ascii="Times New Roman" w:hAnsi="Times New Roman" w:cs="Times New Roman"/>
+          <w:sz w:val="32"/>
+          <w:szCs w:val="32"/>
+          <w:lang w:val="es-DO"/>
+        </w:rPr>
+        <w:t>Se definen los datos y configuraciones de los gráficos.</w:t>
+      </w:r>
+    </w:p>
+    <w:p>
+      <w:pPr>
+        <w:numPr>
+          <w:ilvl w:val="0"/>
+          <w:numId w:val="17"/>
+        </w:numPr>
+        <w:rPr>
+          <w:rFonts w:ascii="Times New Roman" w:hAnsi="Times New Roman" w:cs="Times New Roman"/>
+          <w:sz w:val="32"/>
+          <w:szCs w:val="32"/>
+          <w:lang w:val="es-DO"/>
+        </w:rPr>
+      </w:pPr>
+      <w:r>
+        <w:rPr>
+          <w:rFonts w:ascii="Times New Roman" w:hAnsi="Times New Roman" w:cs="Times New Roman"/>
+          <w:sz w:val="32"/>
+          <w:szCs w:val="32"/>
+          <w:lang w:val="es-DO"/>
+        </w:rPr>
+        <w:t xml:space="preserve">Se renderizan los gráficos en el </w:t>
+      </w:r>
+      <w:proofErr w:type="spellStart"/>
+      <w:r>
+        <w:rPr>
+          <w:rFonts w:ascii="Times New Roman" w:hAnsi="Times New Roman" w:cs="Times New Roman"/>
+          <w:sz w:val="32"/>
+          <w:szCs w:val="32"/>
+          <w:lang w:val="es-DO"/>
+        </w:rPr>
+        <w:t>frontend</w:t>
+      </w:r>
+      <w:proofErr w:type="spellEnd"/>
+      <w:r>
+        <w:rPr>
+          <w:rFonts w:ascii="Times New Roman" w:hAnsi="Times New Roman" w:cs="Times New Roman"/>
+          <w:sz w:val="32"/>
+          <w:szCs w:val="32"/>
+          <w:lang w:val="es-DO"/>
+        </w:rPr>
+        <w:t xml:space="preserve"> usando </w:t>
+      </w:r>
+      <w:proofErr w:type="spellStart"/>
+      <w:r>
+        <w:rPr>
+          <w:rFonts w:ascii="Times New Roman" w:hAnsi="Times New Roman" w:cs="Times New Roman"/>
+          <w:i/>
+          <w:iCs/>
+          <w:sz w:val="32"/>
+          <w:szCs w:val="32"/>
+          <w:lang w:val="es-DO"/>
+        </w:rPr>
+        <w:t>canvas</w:t>
+      </w:r>
+      <w:proofErr w:type="spellEnd"/>
+      <w:r>
+        <w:rPr>
+          <w:rFonts w:ascii="Times New Roman" w:hAnsi="Times New Roman" w:cs="Times New Roman"/>
+          <w:sz w:val="32"/>
+          <w:szCs w:val="32"/>
+          <w:lang w:val="es-DO"/>
+        </w:rPr>
+        <w:t xml:space="preserve"> de HTML5.</w:t>
+      </w:r>
+    </w:p>
+    <w:p>
+      <w:pPr>
+        <w:rPr>
+          <w:rFonts w:ascii="Times New Roman" w:hAnsi="Times New Roman" w:cs="Times New Roman"/>
+          <w:b/>
+          <w:bCs/>
+          <w:sz w:val="32"/>
+          <w:szCs w:val="32"/>
+          <w:lang w:val="es-DO"/>
+        </w:rPr>
+      </w:pPr>
+      <w:r>
+        <w:rPr>
+          <w:rFonts w:ascii="Times New Roman" w:hAnsi="Times New Roman" w:cs="Times New Roman"/>
+          <w:b/>
+          <w:bCs/>
+          <w:sz w:val="32"/>
+          <w:szCs w:val="32"/>
+          <w:lang w:val="es-DO"/>
+        </w:rPr>
+        <w:t>4. Gmail API (Envío de Correos Electrónicos)</w:t>
+      </w:r>
+    </w:p>
+    <w:p>
+      <w:pPr>
+        <w:rPr>
+          <w:rFonts w:ascii="Times New Roman" w:hAnsi="Times New Roman" w:cs="Times New Roman"/>
+          <w:sz w:val="32"/>
+          <w:szCs w:val="32"/>
+          <w:lang w:val="es-DO"/>
+        </w:rPr>
+      </w:pPr>
+      <w:r>
+        <w:rPr>
+          <w:rFonts w:ascii="Times New Roman" w:hAnsi="Times New Roman" w:cs="Times New Roman"/>
+          <w:b/>
+          <w:bCs/>
+          <w:sz w:val="32"/>
+          <w:szCs w:val="32"/>
+          <w:lang w:val="es-DO"/>
+        </w:rPr>
+        <w:t>Descripción:</w:t>
+      </w:r>
+      <w:r>
+        <w:rPr>
+          <w:rFonts w:ascii="Times New Roman" w:hAnsi="Times New Roman" w:cs="Times New Roman"/>
+          <w:sz w:val="32"/>
+          <w:szCs w:val="32"/>
+          <w:lang w:val="es-DO"/>
+        </w:rPr>
+        <w:t xml:space="preserve"> La API de Gmail permite enviar correos electrónicos de manera programática a través de una cuenta de Google.</w:t>
+      </w:r>
+    </w:p>
+    <w:p>
+      <w:pPr>
+        <w:rPr>
+          <w:rFonts w:ascii="Times New Roman" w:hAnsi="Times New Roman" w:cs="Times New Roman"/>
+          <w:sz w:val="32"/>
+          <w:szCs w:val="32"/>
+          <w:lang w:val="es-DO"/>
+        </w:rPr>
+      </w:pPr>
+      <w:r>
+        <w:rPr>
+          <w:rFonts w:ascii="Times New Roman" w:hAnsi="Times New Roman" w:cs="Times New Roman"/>
+          <w:b/>
+          <w:bCs/>
+          <w:sz w:val="32"/>
+          <w:szCs w:val="32"/>
+          <w:lang w:val="es-DO"/>
+        </w:rPr>
+        <w:t>Propósito en el sistema:</w:t>
+      </w:r>
+      <w:r>
+        <w:rPr>
+          <w:rFonts w:ascii="Times New Roman" w:hAnsi="Times New Roman" w:cs="Times New Roman"/>
+          <w:sz w:val="32"/>
+          <w:szCs w:val="32"/>
+          <w:lang w:val="es-DO"/>
+        </w:rPr>
+        <w:t xml:space="preserve"> Se utiliza para el envío automatizado de correos, como confirmaciones de registro y notificaciones importantes.</w:t>
+      </w:r>
+    </w:p>
+    <w:p>
+      <w:pPr>
+        <w:rPr>
+          <w:rFonts w:ascii="Times New Roman" w:hAnsi="Times New Roman" w:cs="Times New Roman"/>
+          <w:b/>
+          <w:bCs/>
+          <w:sz w:val="32"/>
+          <w:szCs w:val="32"/>
+        </w:rPr>
+      </w:pPr>
+      <w:proofErr w:type="spellStart"/>
+      <w:r>
+        <w:rPr>
+          <w:rFonts w:ascii="Times New Roman" w:hAnsi="Times New Roman" w:cs="Times New Roman"/>
+          <w:b/>
+          <w:bCs/>
+          <w:sz w:val="32"/>
+          <w:szCs w:val="32"/>
+        </w:rPr>
+        <w:t>Cómo</w:t>
+      </w:r>
+      <w:proofErr w:type="spellEnd"/>
+      <w:r>
+        <w:rPr>
+          <w:rFonts w:ascii="Times New Roman" w:hAnsi="Times New Roman" w:cs="Times New Roman"/>
+          <w:b/>
+          <w:bCs/>
+          <w:sz w:val="32"/>
+          <w:szCs w:val="32"/>
+        </w:rPr>
+        <w:t xml:space="preserve"> se </w:t>
+      </w:r>
+      <w:proofErr w:type="spellStart"/>
+      <w:r>
+        <w:rPr>
+          <w:rFonts w:ascii="Times New Roman" w:hAnsi="Times New Roman" w:cs="Times New Roman"/>
+          <w:b/>
+          <w:bCs/>
+          <w:sz w:val="32"/>
+          <w:szCs w:val="32"/>
+        </w:rPr>
+        <w:t>usa</w:t>
+      </w:r>
+      <w:proofErr w:type="spellEnd"/>
+      <w:r>
+        <w:rPr>
+          <w:rFonts w:ascii="Times New Roman" w:hAnsi="Times New Roman" w:cs="Times New Roman"/>
+          <w:b/>
+          <w:bCs/>
+          <w:sz w:val="32"/>
+          <w:szCs w:val="32"/>
+        </w:rPr>
+        <w:t>:</w:t>
+      </w:r>
+    </w:p>
+    <w:p>
+      <w:pPr>
+        <w:numPr>
+          <w:ilvl w:val="0"/>
+          <w:numId w:val="18"/>
+        </w:numPr>
+        <w:rPr>
+          <w:rFonts w:ascii="Times New Roman" w:hAnsi="Times New Roman" w:cs="Times New Roman"/>
+          <w:sz w:val="32"/>
+          <w:szCs w:val="32"/>
+          <w:lang w:val="es-DO"/>
+        </w:rPr>
+      </w:pPr>
+      <w:r>
+        <w:rPr>
+          <w:rFonts w:ascii="Times New Roman" w:hAnsi="Times New Roman" w:cs="Times New Roman"/>
+          <w:sz w:val="32"/>
+          <w:szCs w:val="32"/>
+          <w:lang w:val="es-DO"/>
+        </w:rPr>
+        <w:t>Se configura un proyecto en Google Cloud para obtener credenciales.</w:t>
+      </w:r>
+    </w:p>
+    <w:p>
+      <w:pPr>
+        <w:numPr>
+          <w:ilvl w:val="0"/>
+          <w:numId w:val="18"/>
+        </w:numPr>
+        <w:rPr>
+          <w:rFonts w:ascii="Times New Roman" w:hAnsi="Times New Roman" w:cs="Times New Roman"/>
+          <w:sz w:val="32"/>
+          <w:szCs w:val="32"/>
+          <w:lang w:val="es-DO"/>
+        </w:rPr>
+      </w:pPr>
+      <w:r>
+        <w:rPr>
+          <w:rFonts w:ascii="Times New Roman" w:hAnsi="Times New Roman" w:cs="Times New Roman"/>
+          <w:sz w:val="32"/>
+          <w:szCs w:val="32"/>
+          <w:lang w:val="es-DO"/>
+        </w:rPr>
+        <w:t>Se autentica la aplicación para acceder a la cuenta de Gmail.</w:t>
+      </w:r>
+    </w:p>
+    <w:p>
+      <w:pPr>
+        <w:numPr>
+          <w:ilvl w:val="0"/>
+          <w:numId w:val="18"/>
+        </w:numPr>
+        <w:rPr>
+          <w:rFonts w:ascii="Times New Roman" w:hAnsi="Times New Roman" w:cs="Times New Roman"/>
+          <w:sz w:val="32"/>
+          <w:szCs w:val="32"/>
+          <w:lang w:val="es-DO"/>
+        </w:rPr>
+      </w:pPr>
+      <w:r>
+        <w:rPr>
+          <w:rFonts w:ascii="Times New Roman" w:hAnsi="Times New Roman" w:cs="Times New Roman"/>
+          <w:sz w:val="32"/>
+          <w:szCs w:val="32"/>
+          <w:lang w:val="es-DO"/>
+        </w:rPr>
+        <w:t>Se envían correos electrónicos a través de solicitudes HTTP a la API.</w:t>
+      </w:r>
+    </w:p>
+    <w:p>
+      <w:pPr>
+        <w:rPr>
+          <w:rFonts w:ascii="Times New Roman" w:hAnsi="Times New Roman" w:cs="Times New Roman"/>
+          <w:b/>
+          <w:bCs/>
+          <w:sz w:val="32"/>
+          <w:szCs w:val="32"/>
+          <w:lang w:val="es-DO"/>
+        </w:rPr>
+      </w:pPr>
+      <w:r>
+        <w:rPr>
+          <w:rFonts w:ascii="Times New Roman" w:hAnsi="Times New Roman" w:cs="Times New Roman"/>
+          <w:b/>
+          <w:bCs/>
+          <w:sz w:val="32"/>
+          <w:szCs w:val="32"/>
+          <w:lang w:val="es-DO"/>
+        </w:rPr>
+        <w:t>5. HTML5-QRCode (Escaneo de Códigos QR)</w:t>
+      </w:r>
+    </w:p>
+    <w:p>
+      <w:pPr>
+        <w:rPr>
+          <w:rFonts w:ascii="Times New Roman" w:hAnsi="Times New Roman" w:cs="Times New Roman"/>
+          <w:sz w:val="32"/>
+          <w:szCs w:val="32"/>
+          <w:lang w:val="es-DO"/>
+        </w:rPr>
+      </w:pPr>
+      <w:r>
+        <w:rPr>
+          <w:rFonts w:ascii="Times New Roman" w:hAnsi="Times New Roman" w:cs="Times New Roman"/>
+          <w:b/>
+          <w:bCs/>
+          <w:sz w:val="32"/>
+          <w:szCs w:val="32"/>
+          <w:lang w:val="es-DO"/>
+        </w:rPr>
+        <w:t>Descripción:</w:t>
+      </w:r>
+      <w:r>
+        <w:rPr>
+          <w:rFonts w:ascii="Times New Roman" w:hAnsi="Times New Roman" w:cs="Times New Roman"/>
+          <w:sz w:val="32"/>
+          <w:szCs w:val="32"/>
+          <w:lang w:val="es-DO"/>
+        </w:rPr>
+        <w:t xml:space="preserve"> HTML5-QRCode es una librería basada en JavaScript que permite escanear códigos QR usando la cámara del dispositivo.</w:t>
+      </w:r>
+    </w:p>
+    <w:p>
+      <w:pPr>
+        <w:rPr>
+          <w:rFonts w:ascii="Times New Roman" w:hAnsi="Times New Roman" w:cs="Times New Roman"/>
+          <w:sz w:val="32"/>
+          <w:szCs w:val="32"/>
+          <w:lang w:val="es-DO"/>
+        </w:rPr>
+      </w:pPr>
+      <w:r>
+        <w:rPr>
+          <w:rFonts w:ascii="Times New Roman" w:hAnsi="Times New Roman" w:cs="Times New Roman"/>
+          <w:b/>
+          <w:bCs/>
+          <w:sz w:val="32"/>
+          <w:szCs w:val="32"/>
+          <w:lang w:val="es-DO"/>
+        </w:rPr>
+        <w:t>Propósito en el sistema:</w:t>
+      </w:r>
+      <w:r>
+        <w:rPr>
+          <w:rFonts w:ascii="Times New Roman" w:hAnsi="Times New Roman" w:cs="Times New Roman"/>
+          <w:sz w:val="32"/>
+          <w:szCs w:val="32"/>
+          <w:lang w:val="es-DO"/>
+        </w:rPr>
+        <w:t xml:space="preserve"> Se utiliza para facilitar la lectura de códigos QR en tiempo real sin necesidad de aplicaciones externas.</w:t>
+      </w:r>
+    </w:p>
+    <w:p>
+      <w:pPr>
+        <w:rPr>
+          <w:rFonts w:ascii="Times New Roman" w:hAnsi="Times New Roman" w:cs="Times New Roman"/>
+          <w:sz w:val="32"/>
+          <w:szCs w:val="32"/>
+        </w:rPr>
+      </w:pPr>
+      <w:proofErr w:type="spellStart"/>
+      <w:r>
+        <w:rPr>
+          <w:rFonts w:ascii="Times New Roman" w:hAnsi="Times New Roman" w:cs="Times New Roman"/>
+          <w:b/>
+          <w:bCs/>
+          <w:sz w:val="32"/>
+          <w:szCs w:val="32"/>
+        </w:rPr>
+        <w:t>Cómo</w:t>
+      </w:r>
+      <w:proofErr w:type="spellEnd"/>
+      <w:r>
+        <w:rPr>
+          <w:rFonts w:ascii="Times New Roman" w:hAnsi="Times New Roman" w:cs="Times New Roman"/>
+          <w:b/>
+          <w:bCs/>
+          <w:sz w:val="32"/>
+          <w:szCs w:val="32"/>
+        </w:rPr>
+        <w:t xml:space="preserve"> se </w:t>
+      </w:r>
+      <w:proofErr w:type="spellStart"/>
+      <w:r>
+        <w:rPr>
+          <w:rFonts w:ascii="Times New Roman" w:hAnsi="Times New Roman" w:cs="Times New Roman"/>
+          <w:b/>
+          <w:bCs/>
+          <w:sz w:val="32"/>
+          <w:szCs w:val="32"/>
+        </w:rPr>
+        <w:t>usa</w:t>
+      </w:r>
+      <w:proofErr w:type="spellEnd"/>
+      <w:r>
+        <w:rPr>
+          <w:rFonts w:ascii="Times New Roman" w:hAnsi="Times New Roman" w:cs="Times New Roman"/>
+          <w:b/>
+          <w:bCs/>
+          <w:sz w:val="32"/>
+          <w:szCs w:val="32"/>
+        </w:rPr>
+        <w:t>:</w:t>
+      </w:r>
+    </w:p>
+    <w:p>
+      <w:pPr>
+        <w:numPr>
+          <w:ilvl w:val="0"/>
+          <w:numId w:val="19"/>
+        </w:numPr>
+        <w:rPr>
+          <w:rFonts w:ascii="Times New Roman" w:hAnsi="Times New Roman" w:cs="Times New Roman"/>
+          <w:sz w:val="32"/>
+          <w:szCs w:val="32"/>
+          <w:lang w:val="es-DO"/>
+        </w:rPr>
+      </w:pPr>
+      <w:r>
+        <w:rPr>
+          <w:rFonts w:ascii="Times New Roman" w:hAnsi="Times New Roman" w:cs="Times New Roman"/>
+          <w:sz w:val="32"/>
+          <w:szCs w:val="32"/>
+          <w:lang w:val="es-DO"/>
+        </w:rPr>
+        <w:lastRenderedPageBreak/>
+        <w:t>Se importa la librería HTML5-QRCode en el proyecto.</w:t>
+      </w:r>
+    </w:p>
+    <w:p>
+      <w:pPr>
+        <w:numPr>
+          <w:ilvl w:val="0"/>
+          <w:numId w:val="19"/>
+        </w:numPr>
+        <w:rPr>
+          <w:rFonts w:ascii="Times New Roman" w:hAnsi="Times New Roman" w:cs="Times New Roman"/>
+          <w:sz w:val="32"/>
+          <w:szCs w:val="32"/>
+          <w:lang w:val="es-DO"/>
+        </w:rPr>
+      </w:pPr>
+      <w:r>
+        <w:rPr>
+          <w:rFonts w:ascii="Times New Roman" w:hAnsi="Times New Roman" w:cs="Times New Roman"/>
+          <w:sz w:val="32"/>
+          <w:szCs w:val="32"/>
+          <w:lang w:val="es-DO"/>
+        </w:rPr>
+        <w:t>Se configura el escáner con opciones como la resolución y el número de cuadros por segundo.</w:t>
+      </w:r>
+    </w:p>
+    <w:p>
+      <w:pPr>
+        <w:numPr>
+          <w:ilvl w:val="0"/>
+          <w:numId w:val="19"/>
+        </w:numPr>
+        <w:rPr>
+          <w:rFonts w:ascii="Times New Roman" w:hAnsi="Times New Roman" w:cs="Times New Roman"/>
+          <w:sz w:val="32"/>
+          <w:szCs w:val="32"/>
+          <w:lang w:val="es-DO"/>
+        </w:rPr>
+      </w:pPr>
+      <w:r>
+        <w:rPr>
+          <w:rFonts w:ascii="Times New Roman" w:hAnsi="Times New Roman" w:cs="Times New Roman"/>
+          <w:sz w:val="32"/>
+          <w:szCs w:val="32"/>
+          <w:lang w:val="es-DO"/>
+        </w:rPr>
+        <w:t>Se captura el código QR desde la cámara y se procesa su contenido.</w:t>
+      </w:r>
+    </w:p>
+    <w:p>
+      <w:pPr>
+        <w:rPr>
+          <w:rFonts w:ascii="Times New Roman" w:hAnsi="Times New Roman" w:cs="Times New Roman"/>
+          <w:sz w:val="32"/>
+          <w:szCs w:val="32"/>
+          <w:lang w:val="es-DO"/>
+        </w:rPr>
+      </w:pPr>
+      <w:r>
+        <w:rPr>
+          <w:rFonts w:ascii="Times New Roman" w:hAnsi="Times New Roman" w:cs="Times New Roman"/>
+          <w:sz w:val="32"/>
+          <w:szCs w:val="32"/>
+          <w:lang w:val="es-DO"/>
+        </w:rPr>
+        <w:t xml:space="preserve">Estas </w:t>
+      </w:r>
+      <w:proofErr w:type="spellStart"/>
+      <w:r>
+        <w:rPr>
+          <w:rFonts w:ascii="Times New Roman" w:hAnsi="Times New Roman" w:cs="Times New Roman"/>
+          <w:sz w:val="32"/>
+          <w:szCs w:val="32"/>
+          <w:lang w:val="es-DO"/>
+        </w:rPr>
+        <w:t>APIs</w:t>
+      </w:r>
+      <w:proofErr w:type="spellEnd"/>
+      <w:r>
+        <w:rPr>
+          <w:rFonts w:ascii="Times New Roman" w:hAnsi="Times New Roman" w:cs="Times New Roman"/>
+          <w:sz w:val="32"/>
+          <w:szCs w:val="32"/>
+          <w:lang w:val="es-DO"/>
+        </w:rPr>
+        <w:t xml:space="preserve"> han sido integradas para mejorar la funcionalidad del sistema y proporcionar una mejor experiencia de usuario.</w:t>
+      </w:r>
+    </w:p>
+    <w:p>
+      <w:pPr>
+        <w:rPr>
+          <w:rFonts w:ascii="Times New Roman" w:hAnsi="Times New Roman" w:cs="Times New Roman"/>
+          <w:sz w:val="32"/>
+          <w:szCs w:val="32"/>
+          <w:lang w:val="es-DO"/>
+        </w:rPr>
+      </w:pPr>
+    </w:p>
+    <w:p>
+      <w:pPr>
+        <w:rPr>
+          <w:rFonts w:ascii="Times New Roman" w:hAnsi="Times New Roman" w:cs="Times New Roman"/>
+          <w:sz w:val="32"/>
+          <w:szCs w:val="32"/>
+          <w:lang w:val="es-DO"/>
+        </w:rPr>
+      </w:pPr>
+    </w:p>
+    <w:p>
+      <w:pPr>
+        <w:rPr>
+          <w:rFonts w:ascii="Times New Roman" w:hAnsi="Times New Roman" w:cs="Times New Roman"/>
+          <w:sz w:val="32"/>
+          <w:szCs w:val="32"/>
+          <w:lang w:val="es-DO"/>
+        </w:rPr>
+      </w:pPr>
+    </w:p>
+    <w:p>
+      <w:pPr>
+        <w:rPr>
+          <w:rFonts w:ascii="Times New Roman" w:hAnsi="Times New Roman" w:cs="Times New Roman"/>
+          <w:sz w:val="32"/>
+          <w:szCs w:val="32"/>
+          <w:lang w:val="es-DO"/>
+        </w:rPr>
+      </w:pPr>
+    </w:p>
+    <w:p>
+      <w:pPr>
+        <w:rPr>
+          <w:rFonts w:ascii="Times New Roman" w:hAnsi="Times New Roman" w:cs="Times New Roman"/>
+          <w:sz w:val="32"/>
+          <w:szCs w:val="32"/>
+          <w:lang w:val="es-DO"/>
+        </w:rPr>
+      </w:pPr>
     </w:p>
     <w:p>
       <w:pPr>
@@ -2082,8 +4003,6 @@
         <w:pStyle w:val="Prrafodelista"/>
         <w:rPr>
           <w:rFonts w:ascii="Times New Roman" w:hAnsi="Times New Roman" w:cs="Times New Roman"/>
-          <w:b/>
-          <w:bCs/>
           <w:sz w:val="32"/>
           <w:szCs w:val="32"/>
           <w:lang w:val="es-DO"/>
@@ -3246,6 +5165,304 @@
     </w:lvl>
   </w:abstractNum>
   <w:abstractNum w:abstractNumId="10" w15:restartNumberingAfterBreak="0">
+    <w:nsid w:val="36B17293"/>
+    <w:multiLevelType w:val="multilevel"/>
+    <w:tmpl w:val="731EB424"/>
+    <w:lvl w:ilvl="0">
+      <w:start w:val="1"/>
+      <w:numFmt w:val="bullet"/>
+      <w:lvlText w:val=""/>
+      <w:lvlJc w:val="left"/>
+      <w:pPr>
+        <w:tabs>
+          <w:tab w:val="num" w:pos="720"/>
+        </w:tabs>
+        <w:ind w:left="720" w:hanging="360"/>
+      </w:pPr>
+      <w:rPr>
+        <w:rFonts w:ascii="Symbol" w:hAnsi="Symbol" w:hint="default"/>
+        <w:sz w:val="20"/>
+      </w:rPr>
+    </w:lvl>
+    <w:lvl w:ilvl="1" w:tentative="1">
+      <w:start w:val="1"/>
+      <w:numFmt w:val="bullet"/>
+      <w:lvlText w:val="o"/>
+      <w:lvlJc w:val="left"/>
+      <w:pPr>
+        <w:tabs>
+          <w:tab w:val="num" w:pos="1440"/>
+        </w:tabs>
+        <w:ind w:left="1440" w:hanging="360"/>
+      </w:pPr>
+      <w:rPr>
+        <w:rFonts w:ascii="Courier New" w:hAnsi="Courier New" w:hint="default"/>
+        <w:sz w:val="20"/>
+      </w:rPr>
+    </w:lvl>
+    <w:lvl w:ilvl="2" w:tentative="1">
+      <w:start w:val="1"/>
+      <w:numFmt w:val="bullet"/>
+      <w:lvlText w:val=""/>
+      <w:lvlJc w:val="left"/>
+      <w:pPr>
+        <w:tabs>
+          <w:tab w:val="num" w:pos="2160"/>
+        </w:tabs>
+        <w:ind w:left="2160" w:hanging="360"/>
+      </w:pPr>
+      <w:rPr>
+        <w:rFonts w:ascii="Wingdings" w:hAnsi="Wingdings" w:hint="default"/>
+        <w:sz w:val="20"/>
+      </w:rPr>
+    </w:lvl>
+    <w:lvl w:ilvl="3" w:tentative="1">
+      <w:start w:val="1"/>
+      <w:numFmt w:val="bullet"/>
+      <w:lvlText w:val=""/>
+      <w:lvlJc w:val="left"/>
+      <w:pPr>
+        <w:tabs>
+          <w:tab w:val="num" w:pos="2880"/>
+        </w:tabs>
+        <w:ind w:left="2880" w:hanging="360"/>
+      </w:pPr>
+      <w:rPr>
+        <w:rFonts w:ascii="Wingdings" w:hAnsi="Wingdings" w:hint="default"/>
+        <w:sz w:val="20"/>
+      </w:rPr>
+    </w:lvl>
+    <w:lvl w:ilvl="4" w:tentative="1">
+      <w:start w:val="1"/>
+      <w:numFmt w:val="bullet"/>
+      <w:lvlText w:val=""/>
+      <w:lvlJc w:val="left"/>
+      <w:pPr>
+        <w:tabs>
+          <w:tab w:val="num" w:pos="3600"/>
+        </w:tabs>
+        <w:ind w:left="3600" w:hanging="360"/>
+      </w:pPr>
+      <w:rPr>
+        <w:rFonts w:ascii="Wingdings" w:hAnsi="Wingdings" w:hint="default"/>
+        <w:sz w:val="20"/>
+      </w:rPr>
+    </w:lvl>
+    <w:lvl w:ilvl="5" w:tentative="1">
+      <w:start w:val="1"/>
+      <w:numFmt w:val="bullet"/>
+      <w:lvlText w:val=""/>
+      <w:lvlJc w:val="left"/>
+      <w:pPr>
+        <w:tabs>
+          <w:tab w:val="num" w:pos="4320"/>
+        </w:tabs>
+        <w:ind w:left="4320" w:hanging="360"/>
+      </w:pPr>
+      <w:rPr>
+        <w:rFonts w:ascii="Wingdings" w:hAnsi="Wingdings" w:hint="default"/>
+        <w:sz w:val="20"/>
+      </w:rPr>
+    </w:lvl>
+    <w:lvl w:ilvl="6" w:tentative="1">
+      <w:start w:val="1"/>
+      <w:numFmt w:val="bullet"/>
+      <w:lvlText w:val=""/>
+      <w:lvlJc w:val="left"/>
+      <w:pPr>
+        <w:tabs>
+          <w:tab w:val="num" w:pos="5040"/>
+        </w:tabs>
+        <w:ind w:left="5040" w:hanging="360"/>
+      </w:pPr>
+      <w:rPr>
+        <w:rFonts w:ascii="Wingdings" w:hAnsi="Wingdings" w:hint="default"/>
+        <w:sz w:val="20"/>
+      </w:rPr>
+    </w:lvl>
+    <w:lvl w:ilvl="7" w:tentative="1">
+      <w:start w:val="1"/>
+      <w:numFmt w:val="bullet"/>
+      <w:lvlText w:val=""/>
+      <w:lvlJc w:val="left"/>
+      <w:pPr>
+        <w:tabs>
+          <w:tab w:val="num" w:pos="5760"/>
+        </w:tabs>
+        <w:ind w:left="5760" w:hanging="360"/>
+      </w:pPr>
+      <w:rPr>
+        <w:rFonts w:ascii="Wingdings" w:hAnsi="Wingdings" w:hint="default"/>
+        <w:sz w:val="20"/>
+      </w:rPr>
+    </w:lvl>
+    <w:lvl w:ilvl="8" w:tentative="1">
+      <w:start w:val="1"/>
+      <w:numFmt w:val="bullet"/>
+      <w:lvlText w:val=""/>
+      <w:lvlJc w:val="left"/>
+      <w:pPr>
+        <w:tabs>
+          <w:tab w:val="num" w:pos="6480"/>
+        </w:tabs>
+        <w:ind w:left="6480" w:hanging="360"/>
+      </w:pPr>
+      <w:rPr>
+        <w:rFonts w:ascii="Wingdings" w:hAnsi="Wingdings" w:hint="default"/>
+        <w:sz w:val="20"/>
+      </w:rPr>
+    </w:lvl>
+  </w:abstractNum>
+  <w:abstractNum w:abstractNumId="11" w15:restartNumberingAfterBreak="0">
+    <w:nsid w:val="37405953"/>
+    <w:multiLevelType w:val="multilevel"/>
+    <w:tmpl w:val="2750B110"/>
+    <w:lvl w:ilvl="0">
+      <w:start w:val="1"/>
+      <w:numFmt w:val="bullet"/>
+      <w:lvlText w:val=""/>
+      <w:lvlJc w:val="left"/>
+      <w:pPr>
+        <w:tabs>
+          <w:tab w:val="num" w:pos="720"/>
+        </w:tabs>
+        <w:ind w:left="720" w:hanging="360"/>
+      </w:pPr>
+      <w:rPr>
+        <w:rFonts w:ascii="Symbol" w:hAnsi="Symbol" w:hint="default"/>
+        <w:sz w:val="20"/>
+      </w:rPr>
+    </w:lvl>
+    <w:lvl w:ilvl="1" w:tentative="1">
+      <w:start w:val="1"/>
+      <w:numFmt w:val="bullet"/>
+      <w:lvlText w:val="o"/>
+      <w:lvlJc w:val="left"/>
+      <w:pPr>
+        <w:tabs>
+          <w:tab w:val="num" w:pos="1440"/>
+        </w:tabs>
+        <w:ind w:left="1440" w:hanging="360"/>
+      </w:pPr>
+      <w:rPr>
+        <w:rFonts w:ascii="Courier New" w:hAnsi="Courier New" w:hint="default"/>
+        <w:sz w:val="20"/>
+      </w:rPr>
+    </w:lvl>
+    <w:lvl w:ilvl="2" w:tentative="1">
+      <w:start w:val="1"/>
+      <w:numFmt w:val="bullet"/>
+      <w:lvlText w:val=""/>
+      <w:lvlJc w:val="left"/>
+      <w:pPr>
+        <w:tabs>
+          <w:tab w:val="num" w:pos="2160"/>
+        </w:tabs>
+        <w:ind w:left="2160" w:hanging="360"/>
+      </w:pPr>
+      <w:rPr>
+        <w:rFonts w:ascii="Wingdings" w:hAnsi="Wingdings" w:hint="default"/>
+        <w:sz w:val="20"/>
+      </w:rPr>
+    </w:lvl>
+    <w:lvl w:ilvl="3" w:tentative="1">
+      <w:start w:val="1"/>
+      <w:numFmt w:val="bullet"/>
+      <w:lvlText w:val=""/>
+      <w:lvlJc w:val="left"/>
+      <w:pPr>
+        <w:tabs>
+          <w:tab w:val="num" w:pos="2880"/>
+        </w:tabs>
+        <w:ind w:left="2880" w:hanging="360"/>
+      </w:pPr>
+      <w:rPr>
+        <w:rFonts w:ascii="Wingdings" w:hAnsi="Wingdings" w:hint="default"/>
+        <w:sz w:val="20"/>
+      </w:rPr>
+    </w:lvl>
+    <w:lvl w:ilvl="4" w:tentative="1">
+      <w:start w:val="1"/>
+      <w:numFmt w:val="bullet"/>
+      <w:lvlText w:val=""/>
+      <w:lvlJc w:val="left"/>
+      <w:pPr>
+        <w:tabs>
+          <w:tab w:val="num" w:pos="3600"/>
+        </w:tabs>
+        <w:ind w:left="3600" w:hanging="360"/>
+      </w:pPr>
+      <w:rPr>
+        <w:rFonts w:ascii="Wingdings" w:hAnsi="Wingdings" w:hint="default"/>
+        <w:sz w:val="20"/>
+      </w:rPr>
+    </w:lvl>
+    <w:lvl w:ilvl="5" w:tentative="1">
+      <w:start w:val="1"/>
+      <w:numFmt w:val="bullet"/>
+      <w:lvlText w:val=""/>
+      <w:lvlJc w:val="left"/>
+      <w:pPr>
+        <w:tabs>
+          <w:tab w:val="num" w:pos="4320"/>
+        </w:tabs>
+        <w:ind w:left="4320" w:hanging="360"/>
+      </w:pPr>
+      <w:rPr>
+        <w:rFonts w:ascii="Wingdings" w:hAnsi="Wingdings" w:hint="default"/>
+        <w:sz w:val="20"/>
+      </w:rPr>
+    </w:lvl>
+    <w:lvl w:ilvl="6" w:tentative="1">
+      <w:start w:val="1"/>
+      <w:numFmt w:val="bullet"/>
+      <w:lvlText w:val=""/>
+      <w:lvlJc w:val="left"/>
+      <w:pPr>
+        <w:tabs>
+          <w:tab w:val="num" w:pos="5040"/>
+        </w:tabs>
+        <w:ind w:left="5040" w:hanging="360"/>
+      </w:pPr>
+      <w:rPr>
+        <w:rFonts w:ascii="Wingdings" w:hAnsi="Wingdings" w:hint="default"/>
+        <w:sz w:val="20"/>
+      </w:rPr>
+    </w:lvl>
+    <w:lvl w:ilvl="7" w:tentative="1">
+      <w:start w:val="1"/>
+      <w:numFmt w:val="bullet"/>
+      <w:lvlText w:val=""/>
+      <w:lvlJc w:val="left"/>
+      <w:pPr>
+        <w:tabs>
+          <w:tab w:val="num" w:pos="5760"/>
+        </w:tabs>
+        <w:ind w:left="5760" w:hanging="360"/>
+      </w:pPr>
+      <w:rPr>
+        <w:rFonts w:ascii="Wingdings" w:hAnsi="Wingdings" w:hint="default"/>
+        <w:sz w:val="20"/>
+      </w:rPr>
+    </w:lvl>
+    <w:lvl w:ilvl="8" w:tentative="1">
+      <w:start w:val="1"/>
+      <w:numFmt w:val="bullet"/>
+      <w:lvlText w:val=""/>
+      <w:lvlJc w:val="left"/>
+      <w:pPr>
+        <w:tabs>
+          <w:tab w:val="num" w:pos="6480"/>
+        </w:tabs>
+        <w:ind w:left="6480" w:hanging="360"/>
+      </w:pPr>
+      <w:rPr>
+        <w:rFonts w:ascii="Wingdings" w:hAnsi="Wingdings" w:hint="default"/>
+        <w:sz w:val="20"/>
+      </w:rPr>
+    </w:lvl>
+  </w:abstractNum>
+  <w:abstractNum w:abstractNumId="12" w15:restartNumberingAfterBreak="0">
     <w:nsid w:val="41400704"/>
     <w:multiLevelType w:val="hybridMultilevel"/>
     <w:tmpl w:val="AE6C1BD6"/>
@@ -3358,7 +5575,156 @@
       </w:rPr>
     </w:lvl>
   </w:abstractNum>
-  <w:abstractNum w:abstractNumId="11" w15:restartNumberingAfterBreak="0">
+  <w:abstractNum w:abstractNumId="13" w15:restartNumberingAfterBreak="0">
+    <w:nsid w:val="4BF832E8"/>
+    <w:multiLevelType w:val="multilevel"/>
+    <w:tmpl w:val="4336C1EE"/>
+    <w:lvl w:ilvl="0">
+      <w:start w:val="1"/>
+      <w:numFmt w:val="bullet"/>
+      <w:lvlText w:val=""/>
+      <w:lvlJc w:val="left"/>
+      <w:pPr>
+        <w:tabs>
+          <w:tab w:val="num" w:pos="720"/>
+        </w:tabs>
+        <w:ind w:left="720" w:hanging="360"/>
+      </w:pPr>
+      <w:rPr>
+        <w:rFonts w:ascii="Symbol" w:hAnsi="Symbol" w:hint="default"/>
+        <w:sz w:val="20"/>
+      </w:rPr>
+    </w:lvl>
+    <w:lvl w:ilvl="1" w:tentative="1">
+      <w:start w:val="1"/>
+      <w:numFmt w:val="bullet"/>
+      <w:lvlText w:val="o"/>
+      <w:lvlJc w:val="left"/>
+      <w:pPr>
+        <w:tabs>
+          <w:tab w:val="num" w:pos="1440"/>
+        </w:tabs>
+        <w:ind w:left="1440" w:hanging="360"/>
+      </w:pPr>
+      <w:rPr>
+        <w:rFonts w:ascii="Courier New" w:hAnsi="Courier New" w:hint="default"/>
+        <w:sz w:val="20"/>
+      </w:rPr>
+    </w:lvl>
+    <w:lvl w:ilvl="2" w:tentative="1">
+      <w:start w:val="1"/>
+      <w:numFmt w:val="bullet"/>
+      <w:lvlText w:val=""/>
+      <w:lvlJc w:val="left"/>
+      <w:pPr>
+        <w:tabs>
+          <w:tab w:val="num" w:pos="2160"/>
+        </w:tabs>
+        <w:ind w:left="2160" w:hanging="360"/>
+      </w:pPr>
+      <w:rPr>
+        <w:rFonts w:ascii="Wingdings" w:hAnsi="Wingdings" w:hint="default"/>
+        <w:sz w:val="20"/>
+      </w:rPr>
+    </w:lvl>
+    <w:lvl w:ilvl="3" w:tentative="1">
+      <w:start w:val="1"/>
+      <w:numFmt w:val="bullet"/>
+      <w:lvlText w:val=""/>
+      <w:lvlJc w:val="left"/>
+      <w:pPr>
+        <w:tabs>
+          <w:tab w:val="num" w:pos="2880"/>
+        </w:tabs>
+        <w:ind w:left="2880" w:hanging="360"/>
+      </w:pPr>
+      <w:rPr>
+        <w:rFonts w:ascii="Wingdings" w:hAnsi="Wingdings" w:hint="default"/>
+        <w:sz w:val="20"/>
+      </w:rPr>
+    </w:lvl>
+    <w:lvl w:ilvl="4" w:tentative="1">
+      <w:start w:val="1"/>
+      <w:numFmt w:val="bullet"/>
+      <w:lvlText w:val=""/>
+      <w:lvlJc w:val="left"/>
+      <w:pPr>
+        <w:tabs>
+          <w:tab w:val="num" w:pos="3600"/>
+        </w:tabs>
+        <w:ind w:left="3600" w:hanging="360"/>
+      </w:pPr>
+      <w:rPr>
+        <w:rFonts w:ascii="Wingdings" w:hAnsi="Wingdings" w:hint="default"/>
+        <w:sz w:val="20"/>
+      </w:rPr>
+    </w:lvl>
+    <w:lvl w:ilvl="5" w:tentative="1">
+      <w:start w:val="1"/>
+      <w:numFmt w:val="bullet"/>
+      <w:lvlText w:val=""/>
+      <w:lvlJc w:val="left"/>
+      <w:pPr>
+        <w:tabs>
+          <w:tab w:val="num" w:pos="4320"/>
+        </w:tabs>
+        <w:ind w:left="4320" w:hanging="360"/>
+      </w:pPr>
+      <w:rPr>
+        <w:rFonts w:ascii="Wingdings" w:hAnsi="Wingdings" w:hint="default"/>
+        <w:sz w:val="20"/>
+      </w:rPr>
+    </w:lvl>
+    <w:lvl w:ilvl="6" w:tentative="1">
+      <w:start w:val="1"/>
+      <w:numFmt w:val="bullet"/>
+      <w:lvlText w:val=""/>
+      <w:lvlJc w:val="left"/>
+      <w:pPr>
+        <w:tabs>
+          <w:tab w:val="num" w:pos="5040"/>
+        </w:tabs>
+        <w:ind w:left="5040" w:hanging="360"/>
+      </w:pPr>
+      <w:rPr>
+        <w:rFonts w:ascii="Wingdings" w:hAnsi="Wingdings" w:hint="default"/>
+        <w:sz w:val="20"/>
+      </w:rPr>
+    </w:lvl>
+    <w:lvl w:ilvl="7" w:tentative="1">
+      <w:start w:val="1"/>
+      <w:numFmt w:val="bullet"/>
+      <w:lvlText w:val=""/>
+      <w:lvlJc w:val="left"/>
+      <w:pPr>
+        <w:tabs>
+          <w:tab w:val="num" w:pos="5760"/>
+        </w:tabs>
+        <w:ind w:left="5760" w:hanging="360"/>
+      </w:pPr>
+      <w:rPr>
+        <w:rFonts w:ascii="Wingdings" w:hAnsi="Wingdings" w:hint="default"/>
+        <w:sz w:val="20"/>
+      </w:rPr>
+    </w:lvl>
+    <w:lvl w:ilvl="8" w:tentative="1">
+      <w:start w:val="1"/>
+      <w:numFmt w:val="bullet"/>
+      <w:lvlText w:val=""/>
+      <w:lvlJc w:val="left"/>
+      <w:pPr>
+        <w:tabs>
+          <w:tab w:val="num" w:pos="6480"/>
+        </w:tabs>
+        <w:ind w:left="6480" w:hanging="360"/>
+      </w:pPr>
+      <w:rPr>
+        <w:rFonts w:ascii="Wingdings" w:hAnsi="Wingdings" w:hint="default"/>
+        <w:sz w:val="20"/>
+      </w:rPr>
+    </w:lvl>
+  </w:abstractNum>
+  <w:abstractNum w:abstractNumId="14" w15:restartNumberingAfterBreak="0">
     <w:nsid w:val="4D807005"/>
     <w:multiLevelType w:val="hybridMultilevel"/>
     <w:tmpl w:val="678E13C8"/>
@@ -3471,7 +5837,7 @@
       </w:rPr>
     </w:lvl>
   </w:abstractNum>
-  <w:abstractNum w:abstractNumId="12" w15:restartNumberingAfterBreak="0">
+  <w:abstractNum w:abstractNumId="15" w15:restartNumberingAfterBreak="0">
     <w:nsid w:val="53A06AD6"/>
     <w:multiLevelType w:val="hybridMultilevel"/>
     <w:tmpl w:val="C9289DA8"/>
@@ -3584,7 +5950,156 @@
       </w:rPr>
     </w:lvl>
   </w:abstractNum>
-  <w:abstractNum w:abstractNumId="13" w15:restartNumberingAfterBreak="0">
+  <w:abstractNum w:abstractNumId="16" w15:restartNumberingAfterBreak="0">
+    <w:nsid w:val="5A1943D6"/>
+    <w:multiLevelType w:val="multilevel"/>
+    <w:tmpl w:val="4FCCA508"/>
+    <w:lvl w:ilvl="0">
+      <w:start w:val="1"/>
+      <w:numFmt w:val="bullet"/>
+      <w:lvlText w:val=""/>
+      <w:lvlJc w:val="left"/>
+      <w:pPr>
+        <w:tabs>
+          <w:tab w:val="num" w:pos="720"/>
+        </w:tabs>
+        <w:ind w:left="720" w:hanging="360"/>
+      </w:pPr>
+      <w:rPr>
+        <w:rFonts w:ascii="Symbol" w:hAnsi="Symbol" w:hint="default"/>
+        <w:sz w:val="20"/>
+      </w:rPr>
+    </w:lvl>
+    <w:lvl w:ilvl="1" w:tentative="1">
+      <w:start w:val="1"/>
+      <w:numFmt w:val="bullet"/>
+      <w:lvlText w:val="o"/>
+      <w:lvlJc w:val="left"/>
+      <w:pPr>
+        <w:tabs>
+          <w:tab w:val="num" w:pos="1440"/>
+        </w:tabs>
+        <w:ind w:left="1440" w:hanging="360"/>
+      </w:pPr>
+      <w:rPr>
+        <w:rFonts w:ascii="Courier New" w:hAnsi="Courier New" w:hint="default"/>
+        <w:sz w:val="20"/>
+      </w:rPr>
+    </w:lvl>
+    <w:lvl w:ilvl="2" w:tentative="1">
+      <w:start w:val="1"/>
+      <w:numFmt w:val="bullet"/>
+      <w:lvlText w:val=""/>
+      <w:lvlJc w:val="left"/>
+      <w:pPr>
+        <w:tabs>
+          <w:tab w:val="num" w:pos="2160"/>
+        </w:tabs>
+        <w:ind w:left="2160" w:hanging="360"/>
+      </w:pPr>
+      <w:rPr>
+        <w:rFonts w:ascii="Wingdings" w:hAnsi="Wingdings" w:hint="default"/>
+        <w:sz w:val="20"/>
+      </w:rPr>
+    </w:lvl>
+    <w:lvl w:ilvl="3" w:tentative="1">
+      <w:start w:val="1"/>
+      <w:numFmt w:val="bullet"/>
+      <w:lvlText w:val=""/>
+      <w:lvlJc w:val="left"/>
+      <w:pPr>
+        <w:tabs>
+          <w:tab w:val="num" w:pos="2880"/>
+        </w:tabs>
+        <w:ind w:left="2880" w:hanging="360"/>
+      </w:pPr>
+      <w:rPr>
+        <w:rFonts w:ascii="Wingdings" w:hAnsi="Wingdings" w:hint="default"/>
+        <w:sz w:val="20"/>
+      </w:rPr>
+    </w:lvl>
+    <w:lvl w:ilvl="4" w:tentative="1">
+      <w:start w:val="1"/>
+      <w:numFmt w:val="bullet"/>
+      <w:lvlText w:val=""/>
+      <w:lvlJc w:val="left"/>
+      <w:pPr>
+        <w:tabs>
+          <w:tab w:val="num" w:pos="3600"/>
+        </w:tabs>
+        <w:ind w:left="3600" w:hanging="360"/>
+      </w:pPr>
+      <w:rPr>
+        <w:rFonts w:ascii="Wingdings" w:hAnsi="Wingdings" w:hint="default"/>
+        <w:sz w:val="20"/>
+      </w:rPr>
+    </w:lvl>
+    <w:lvl w:ilvl="5" w:tentative="1">
+      <w:start w:val="1"/>
+      <w:numFmt w:val="bullet"/>
+      <w:lvlText w:val=""/>
+      <w:lvlJc w:val="left"/>
+      <w:pPr>
+        <w:tabs>
+          <w:tab w:val="num" w:pos="4320"/>
+        </w:tabs>
+        <w:ind w:left="4320" w:hanging="360"/>
+      </w:pPr>
+      <w:rPr>
+        <w:rFonts w:ascii="Wingdings" w:hAnsi="Wingdings" w:hint="default"/>
+        <w:sz w:val="20"/>
+      </w:rPr>
+    </w:lvl>
+    <w:lvl w:ilvl="6" w:tentative="1">
+      <w:start w:val="1"/>
+      <w:numFmt w:val="bullet"/>
+      <w:lvlText w:val=""/>
+      <w:lvlJc w:val="left"/>
+      <w:pPr>
+        <w:tabs>
+          <w:tab w:val="num" w:pos="5040"/>
+        </w:tabs>
+        <w:ind w:left="5040" w:hanging="360"/>
+      </w:pPr>
+      <w:rPr>
+        <w:rFonts w:ascii="Wingdings" w:hAnsi="Wingdings" w:hint="default"/>
+        <w:sz w:val="20"/>
+      </w:rPr>
+    </w:lvl>
+    <w:lvl w:ilvl="7" w:tentative="1">
+      <w:start w:val="1"/>
+      <w:numFmt w:val="bullet"/>
+      <w:lvlText w:val=""/>
+      <w:lvlJc w:val="left"/>
+      <w:pPr>
+        <w:tabs>
+          <w:tab w:val="num" w:pos="5760"/>
+        </w:tabs>
+        <w:ind w:left="5760" w:hanging="360"/>
+      </w:pPr>
+      <w:rPr>
+        <w:rFonts w:ascii="Wingdings" w:hAnsi="Wingdings" w:hint="default"/>
+        <w:sz w:val="20"/>
+      </w:rPr>
+    </w:lvl>
+    <w:lvl w:ilvl="8" w:tentative="1">
+      <w:start w:val="1"/>
+      <w:numFmt w:val="bullet"/>
+      <w:lvlText w:val=""/>
+      <w:lvlJc w:val="left"/>
+      <w:pPr>
+        <w:tabs>
+          <w:tab w:val="num" w:pos="6480"/>
+        </w:tabs>
+        <w:ind w:left="6480" w:hanging="360"/>
+      </w:pPr>
+      <w:rPr>
+        <w:rFonts w:ascii="Wingdings" w:hAnsi="Wingdings" w:hint="default"/>
+        <w:sz w:val="20"/>
+      </w:rPr>
+    </w:lvl>
+  </w:abstractNum>
+  <w:abstractNum w:abstractNumId="17" w15:restartNumberingAfterBreak="0">
     <w:nsid w:val="64EB4B16"/>
     <w:multiLevelType w:val="hybridMultilevel"/>
     <w:tmpl w:val="9EA6C466"/>
@@ -3694,6 +6209,155 @@
       </w:pPr>
       <w:rPr>
         <w:rFonts w:ascii="Wingdings" w:hAnsi="Wingdings" w:hint="default"/>
+      </w:rPr>
+    </w:lvl>
+  </w:abstractNum>
+  <w:abstractNum w:abstractNumId="18" w15:restartNumberingAfterBreak="0">
+    <w:nsid w:val="69971A67"/>
+    <w:multiLevelType w:val="multilevel"/>
+    <w:tmpl w:val="0F42C1AC"/>
+    <w:lvl w:ilvl="0">
+      <w:start w:val="1"/>
+      <w:numFmt w:val="bullet"/>
+      <w:lvlText w:val=""/>
+      <w:lvlJc w:val="left"/>
+      <w:pPr>
+        <w:tabs>
+          <w:tab w:val="num" w:pos="720"/>
+        </w:tabs>
+        <w:ind w:left="720" w:hanging="360"/>
+      </w:pPr>
+      <w:rPr>
+        <w:rFonts w:ascii="Symbol" w:hAnsi="Symbol" w:hint="default"/>
+        <w:sz w:val="20"/>
+      </w:rPr>
+    </w:lvl>
+    <w:lvl w:ilvl="1" w:tentative="1">
+      <w:start w:val="1"/>
+      <w:numFmt w:val="bullet"/>
+      <w:lvlText w:val="o"/>
+      <w:lvlJc w:val="left"/>
+      <w:pPr>
+        <w:tabs>
+          <w:tab w:val="num" w:pos="1440"/>
+        </w:tabs>
+        <w:ind w:left="1440" w:hanging="360"/>
+      </w:pPr>
+      <w:rPr>
+        <w:rFonts w:ascii="Courier New" w:hAnsi="Courier New" w:hint="default"/>
+        <w:sz w:val="20"/>
+      </w:rPr>
+    </w:lvl>
+    <w:lvl w:ilvl="2" w:tentative="1">
+      <w:start w:val="1"/>
+      <w:numFmt w:val="bullet"/>
+      <w:lvlText w:val=""/>
+      <w:lvlJc w:val="left"/>
+      <w:pPr>
+        <w:tabs>
+          <w:tab w:val="num" w:pos="2160"/>
+        </w:tabs>
+        <w:ind w:left="2160" w:hanging="360"/>
+      </w:pPr>
+      <w:rPr>
+        <w:rFonts w:ascii="Wingdings" w:hAnsi="Wingdings" w:hint="default"/>
+        <w:sz w:val="20"/>
+      </w:rPr>
+    </w:lvl>
+    <w:lvl w:ilvl="3" w:tentative="1">
+      <w:start w:val="1"/>
+      <w:numFmt w:val="bullet"/>
+      <w:lvlText w:val=""/>
+      <w:lvlJc w:val="left"/>
+      <w:pPr>
+        <w:tabs>
+          <w:tab w:val="num" w:pos="2880"/>
+        </w:tabs>
+        <w:ind w:left="2880" w:hanging="360"/>
+      </w:pPr>
+      <w:rPr>
+        <w:rFonts w:ascii="Wingdings" w:hAnsi="Wingdings" w:hint="default"/>
+        <w:sz w:val="20"/>
+      </w:rPr>
+    </w:lvl>
+    <w:lvl w:ilvl="4" w:tentative="1">
+      <w:start w:val="1"/>
+      <w:numFmt w:val="bullet"/>
+      <w:lvlText w:val=""/>
+      <w:lvlJc w:val="left"/>
+      <w:pPr>
+        <w:tabs>
+          <w:tab w:val="num" w:pos="3600"/>
+        </w:tabs>
+        <w:ind w:left="3600" w:hanging="360"/>
+      </w:pPr>
+      <w:rPr>
+        <w:rFonts w:ascii="Wingdings" w:hAnsi="Wingdings" w:hint="default"/>
+        <w:sz w:val="20"/>
+      </w:rPr>
+    </w:lvl>
+    <w:lvl w:ilvl="5" w:tentative="1">
+      <w:start w:val="1"/>
+      <w:numFmt w:val="bullet"/>
+      <w:lvlText w:val=""/>
+      <w:lvlJc w:val="left"/>
+      <w:pPr>
+        <w:tabs>
+          <w:tab w:val="num" w:pos="4320"/>
+        </w:tabs>
+        <w:ind w:left="4320" w:hanging="360"/>
+      </w:pPr>
+      <w:rPr>
+        <w:rFonts w:ascii="Wingdings" w:hAnsi="Wingdings" w:hint="default"/>
+        <w:sz w:val="20"/>
+      </w:rPr>
+    </w:lvl>
+    <w:lvl w:ilvl="6" w:tentative="1">
+      <w:start w:val="1"/>
+      <w:numFmt w:val="bullet"/>
+      <w:lvlText w:val=""/>
+      <w:lvlJc w:val="left"/>
+      <w:pPr>
+        <w:tabs>
+          <w:tab w:val="num" w:pos="5040"/>
+        </w:tabs>
+        <w:ind w:left="5040" w:hanging="360"/>
+      </w:pPr>
+      <w:rPr>
+        <w:rFonts w:ascii="Wingdings" w:hAnsi="Wingdings" w:hint="default"/>
+        <w:sz w:val="20"/>
+      </w:rPr>
+    </w:lvl>
+    <w:lvl w:ilvl="7" w:tentative="1">
+      <w:start w:val="1"/>
+      <w:numFmt w:val="bullet"/>
+      <w:lvlText w:val=""/>
+      <w:lvlJc w:val="left"/>
+      <w:pPr>
+        <w:tabs>
+          <w:tab w:val="num" w:pos="5760"/>
+        </w:tabs>
+        <w:ind w:left="5760" w:hanging="360"/>
+      </w:pPr>
+      <w:rPr>
+        <w:rFonts w:ascii="Wingdings" w:hAnsi="Wingdings" w:hint="default"/>
+        <w:sz w:val="20"/>
+      </w:rPr>
+    </w:lvl>
+    <w:lvl w:ilvl="8" w:tentative="1">
+      <w:start w:val="1"/>
+      <w:numFmt w:val="bullet"/>
+      <w:lvlText w:val=""/>
+      <w:lvlJc w:val="left"/>
+      <w:pPr>
+        <w:tabs>
+          <w:tab w:val="num" w:pos="6480"/>
+        </w:tabs>
+        <w:ind w:left="6480" w:hanging="360"/>
+      </w:pPr>
+      <w:rPr>
+        <w:rFonts w:ascii="Wingdings" w:hAnsi="Wingdings" w:hint="default"/>
+        <w:sz w:val="20"/>
       </w:rPr>
     </w:lvl>
   </w:abstractNum>
@@ -3701,7 +6365,7 @@
     <w:abstractNumId w:val="5"/>
   </w:num>
   <w:num w:numId="2" w16cid:durableId="2141534216">
-    <w:abstractNumId w:val="12"/>
+    <w:abstractNumId w:val="15"/>
   </w:num>
   <w:num w:numId="3" w16cid:durableId="1500273486">
     <w:abstractNumId w:val="8"/>
@@ -3719,13 +6383,13 @@
     <w:abstractNumId w:val="1"/>
   </w:num>
   <w:num w:numId="8" w16cid:durableId="1148740619">
-    <w:abstractNumId w:val="10"/>
+    <w:abstractNumId w:val="12"/>
   </w:num>
   <w:num w:numId="9" w16cid:durableId="511455678">
     <w:abstractNumId w:val="2"/>
   </w:num>
   <w:num w:numId="10" w16cid:durableId="66926013">
-    <w:abstractNumId w:val="13"/>
+    <w:abstractNumId w:val="17"/>
   </w:num>
   <w:num w:numId="11" w16cid:durableId="1421028398">
     <w:abstractNumId w:val="4"/>
@@ -3737,6 +6401,21 @@
     <w:abstractNumId w:val="6"/>
   </w:num>
   <w:num w:numId="14" w16cid:durableId="350305689">
+    <w:abstractNumId w:val="14"/>
+  </w:num>
+  <w:num w:numId="15" w16cid:durableId="979187790">
+    <w:abstractNumId w:val="10"/>
+  </w:num>
+  <w:num w:numId="16" w16cid:durableId="1509444972">
+    <w:abstractNumId w:val="16"/>
+  </w:num>
+  <w:num w:numId="17" w16cid:durableId="1106581533">
+    <w:abstractNumId w:val="18"/>
+  </w:num>
+  <w:num w:numId="18" w16cid:durableId="620382287">
+    <w:abstractNumId w:val="13"/>
+  </w:num>
+  <w:num w:numId="19" w16cid:durableId="651131439">
     <w:abstractNumId w:val="11"/>
   </w:num>
 </w:numbering>
@@ -4142,6 +6821,7 @@
   <w:style w:type="paragraph" w:default="1" w:styleId="Normal">
     <w:name w:val="Normal"/>
     <w:qFormat/>
+    <w:rsid w:val="007C4772"/>
   </w:style>
   <w:style w:type="paragraph" w:styleId="Ttulo1">
     <w:name w:val="heading 1"/>
@@ -4345,7 +7025,6 @@
   <w:style w:type="character" w:default="1" w:styleId="Fuentedeprrafopredeter">
     <w:name w:val="Default Paragraph Font"/>
     <w:uiPriority w:val="1"/>
-    <w:semiHidden/>
     <w:unhideWhenUsed/>
   </w:style>
   <w:style w:type="table" w:default="1" w:styleId="Tablanormal">
@@ -4659,6 +7338,29 @@
       <w:spacing w:val="5"/>
     </w:rPr>
   </w:style>
+  <w:style w:type="character" w:styleId="Hipervnculo">
+    <w:name w:val="Hyperlink"/>
+    <w:basedOn w:val="Fuentedeprrafopredeter"/>
+    <w:uiPriority w:val="99"/>
+    <w:unhideWhenUsed/>
+    <w:rsid w:val="00B60E59"/>
+    <w:rPr>
+      <w:color w:val="0563C1" w:themeColor="hyperlink"/>
+      <w:u w:val="single"/>
+    </w:rPr>
+  </w:style>
+  <w:style w:type="character" w:styleId="Mencinsinresolver">
+    <w:name w:val="Unresolved Mention"/>
+    <w:basedOn w:val="Fuentedeprrafopredeter"/>
+    <w:uiPriority w:val="99"/>
+    <w:semiHidden/>
+    <w:unhideWhenUsed/>
+    <w:rsid w:val="00B60E59"/>
+    <w:rPr>
+      <w:color w:val="605E5C"/>
+      <w:shd w:val="clear" w:color="auto" w:fill="E1DFDD"/>
+    </w:rPr>
+  </w:style>
 </w:styles>
 </file>
 

</xml_diff>

<commit_message>
tenemos facturas debemos poner estilos y arreglar algunas cosas
</commit_message>
<xml_diff>
--- a/Documentacion del proyecto.docx
+++ b/Documentacion del proyecto.docx
@@ -2127,6 +2127,78 @@
           <w:szCs w:val="36"/>
           <w:lang w:val="es-DO"/>
         </w:rPr>
+        <w:t>Semana 6:</w:t>
+      </w:r>
+    </w:p>
+    <w:p>
+      <w:pPr>
+        <w:rPr>
+          <w:rFonts w:ascii="Times New Roman" w:hAnsi="Times New Roman" w:cs="Times New Roman"/>
+          <w:sz w:val="32"/>
+          <w:szCs w:val="32"/>
+          <w:lang w:val="es-DO"/>
+        </w:rPr>
+      </w:pPr>
+      <w:r>
+        <w:rPr>
+          <w:rFonts w:ascii="Times New Roman" w:hAnsi="Times New Roman" w:cs="Times New Roman"/>
+          <w:sz w:val="32"/>
+          <w:szCs w:val="32"/>
+          <w:lang w:val="es-DO"/>
+        </w:rPr>
+        <w:t xml:space="preserve">En esta semana termine de implemente la funcionalidad de escanear productos con QR con todos los métodos de pagos y descuentos, también empezamos con el </w:t>
+      </w:r>
+      <w:proofErr w:type="spellStart"/>
+      <w:r>
+        <w:rPr>
+          <w:rFonts w:ascii="Times New Roman" w:hAnsi="Times New Roman" w:cs="Times New Roman"/>
+          <w:sz w:val="32"/>
+          <w:szCs w:val="32"/>
+          <w:lang w:val="es-DO"/>
+        </w:rPr>
+        <w:t>front</w:t>
+      </w:r>
+      <w:proofErr w:type="spellEnd"/>
+      <w:r>
+        <w:rPr>
+          <w:rFonts w:ascii="Times New Roman" w:hAnsi="Times New Roman" w:cs="Times New Roman"/>
+          <w:sz w:val="32"/>
+          <w:szCs w:val="32"/>
+          <w:lang w:val="es-DO"/>
+        </w:rPr>
+        <w:t>-end del inventario y las tablas de esta app.</w:t>
+      </w:r>
+    </w:p>
+    <w:p>
+      <w:pPr>
+        <w:rPr>
+          <w:rFonts w:ascii="Times New Roman" w:hAnsi="Times New Roman" w:cs="Times New Roman"/>
+          <w:sz w:val="32"/>
+          <w:szCs w:val="32"/>
+          <w:lang w:val="es-DO"/>
+        </w:rPr>
+      </w:pPr>
+    </w:p>
+    <w:p>
+      <w:pPr>
+        <w:rPr>
+          <w:rFonts w:ascii="Times New Roman" w:hAnsi="Times New Roman" w:cs="Times New Roman"/>
+          <w:b/>
+          <w:bCs/>
+          <w:sz w:val="32"/>
+          <w:szCs w:val="32"/>
+          <w:lang w:val="es-DO"/>
+        </w:rPr>
+      </w:pPr>
+      <w:r>
+        <w:rPr>
+          <w:rFonts w:ascii="Times New Roman" w:hAnsi="Times New Roman" w:cs="Times New Roman"/>
+          <w:b/>
+          <w:bCs/>
+          <w:sz w:val="32"/>
+          <w:szCs w:val="32"/>
+          <w:lang w:val="es-DO"/>
+        </w:rPr>
         <w:t xml:space="preserve">Semana </w:t>
       </w:r>
       <w:r>
@@ -2134,19 +2206,19 @@
           <w:rFonts w:ascii="Times New Roman" w:hAnsi="Times New Roman" w:cs="Times New Roman"/>
           <w:b/>
           <w:bCs/>
-          <w:sz w:val="36"/>
-          <w:szCs w:val="36"/>
-          <w:lang w:val="es-DO"/>
-        </w:rPr>
-        <w:t>6</w:t>
-      </w:r>
-      <w:r>
-        <w:rPr>
-          <w:rFonts w:ascii="Times New Roman" w:hAnsi="Times New Roman" w:cs="Times New Roman"/>
-          <w:b/>
-          <w:bCs/>
-          <w:sz w:val="36"/>
-          <w:szCs w:val="36"/>
+          <w:sz w:val="32"/>
+          <w:szCs w:val="32"/>
+          <w:lang w:val="es-DO"/>
+        </w:rPr>
+        <w:t>7</w:t>
+      </w:r>
+      <w:r>
+        <w:rPr>
+          <w:rFonts w:ascii="Times New Roman" w:hAnsi="Times New Roman" w:cs="Times New Roman"/>
+          <w:b/>
+          <w:bCs/>
+          <w:sz w:val="32"/>
+          <w:szCs w:val="32"/>
           <w:lang w:val="es-DO"/>
         </w:rPr>
         <w:t>:</w:t>
@@ -2168,35 +2240,212 @@
           <w:szCs w:val="32"/>
           <w:lang w:val="es-DO"/>
         </w:rPr>
-        <w:t xml:space="preserve">En esta semana </w:t>
-      </w:r>
-      <w:r>
-        <w:rPr>
-          <w:rFonts w:ascii="Times New Roman" w:hAnsi="Times New Roman" w:cs="Times New Roman"/>
-          <w:sz w:val="32"/>
-          <w:szCs w:val="32"/>
-          <w:lang w:val="es-DO"/>
-        </w:rPr>
-        <w:t xml:space="preserve">termine de </w:t>
-      </w:r>
-      <w:r>
-        <w:rPr>
-          <w:rFonts w:ascii="Times New Roman" w:hAnsi="Times New Roman" w:cs="Times New Roman"/>
-          <w:sz w:val="32"/>
-          <w:szCs w:val="32"/>
-          <w:lang w:val="es-DO"/>
-        </w:rPr>
-        <w:t xml:space="preserve">implemente la funcionalidad de escanear productos con </w:t>
-      </w:r>
-      <w:r>
-        <w:rPr>
-          <w:rFonts w:ascii="Times New Roman" w:hAnsi="Times New Roman" w:cs="Times New Roman"/>
-          <w:sz w:val="32"/>
-          <w:szCs w:val="32"/>
-          <w:lang w:val="es-DO"/>
-        </w:rPr>
-        <w:t xml:space="preserve">QR con todos los métodos de pagos </w:t>
-      </w:r>
+        <w:t xml:space="preserve">En esta semana empezamos a implementar los </w:t>
+      </w:r>
+      <w:proofErr w:type="spellStart"/>
+      <w:r>
+        <w:rPr>
+          <w:rFonts w:ascii="Times New Roman" w:hAnsi="Times New Roman" w:cs="Times New Roman"/>
+          <w:sz w:val="32"/>
+          <w:szCs w:val="32"/>
+          <w:lang w:val="es-DO"/>
+        </w:rPr>
+        <w:t>graficos</w:t>
+      </w:r>
+      <w:proofErr w:type="spellEnd"/>
+      <w:r>
+        <w:rPr>
+          <w:rFonts w:ascii="Times New Roman" w:hAnsi="Times New Roman" w:cs="Times New Roman"/>
+          <w:sz w:val="32"/>
+          <w:szCs w:val="32"/>
+          <w:lang w:val="es-DO"/>
+        </w:rPr>
+        <w:t xml:space="preserve"> de las ventas, y terminamos el inventario completamente.</w:t>
+      </w:r>
+    </w:p>
+    <w:p>
+      <w:pPr>
+        <w:rPr>
+          <w:rFonts w:ascii="Times New Roman" w:hAnsi="Times New Roman" w:cs="Times New Roman"/>
+          <w:sz w:val="32"/>
+          <w:szCs w:val="32"/>
+          <w:lang w:val="es-DO"/>
+        </w:rPr>
+      </w:pPr>
+    </w:p>
+    <w:p>
+      <w:pPr>
+        <w:rPr>
+          <w:rFonts w:ascii="Times New Roman" w:hAnsi="Times New Roman" w:cs="Times New Roman"/>
+          <w:b/>
+          <w:bCs/>
+          <w:sz w:val="32"/>
+          <w:szCs w:val="32"/>
+          <w:lang w:val="es-DO"/>
+        </w:rPr>
+      </w:pPr>
+      <w:r>
+        <w:rPr>
+          <w:rFonts w:ascii="Times New Roman" w:hAnsi="Times New Roman" w:cs="Times New Roman"/>
+          <w:b/>
+          <w:bCs/>
+          <w:sz w:val="32"/>
+          <w:szCs w:val="32"/>
+          <w:lang w:val="es-DO"/>
+        </w:rPr>
+        <w:t xml:space="preserve">Semana </w:t>
+      </w:r>
+      <w:r>
+        <w:rPr>
+          <w:rFonts w:ascii="Times New Roman" w:hAnsi="Times New Roman" w:cs="Times New Roman"/>
+          <w:b/>
+          <w:bCs/>
+          <w:sz w:val="32"/>
+          <w:szCs w:val="32"/>
+          <w:lang w:val="es-DO"/>
+        </w:rPr>
+        <w:t>8</w:t>
+      </w:r>
+      <w:r>
+        <w:rPr>
+          <w:rFonts w:ascii="Times New Roman" w:hAnsi="Times New Roman" w:cs="Times New Roman"/>
+          <w:b/>
+          <w:bCs/>
+          <w:sz w:val="32"/>
+          <w:szCs w:val="32"/>
+          <w:lang w:val="es-DO"/>
+        </w:rPr>
+        <w:t>:</w:t>
+      </w:r>
+    </w:p>
+    <w:p>
+      <w:pPr>
+        <w:rPr>
+          <w:rFonts w:ascii="Times New Roman" w:hAnsi="Times New Roman" w:cs="Times New Roman"/>
+          <w:sz w:val="32"/>
+          <w:szCs w:val="32"/>
+          <w:lang w:val="es-DO"/>
+        </w:rPr>
+      </w:pPr>
+      <w:r>
+        <w:rPr>
+          <w:rFonts w:ascii="Times New Roman" w:hAnsi="Times New Roman" w:cs="Times New Roman"/>
+          <w:sz w:val="32"/>
+          <w:szCs w:val="32"/>
+          <w:lang w:val="es-DO"/>
+        </w:rPr>
+        <w:t xml:space="preserve">En esta semana tuve que arreglar los roles de mi app y luego de terminar implemente </w:t>
+      </w:r>
+      <w:proofErr w:type="spellStart"/>
+      <w:r>
+        <w:rPr>
+          <w:rFonts w:ascii="Times New Roman" w:hAnsi="Times New Roman" w:cs="Times New Roman"/>
+          <w:sz w:val="32"/>
+          <w:szCs w:val="32"/>
+          <w:lang w:val="es-DO"/>
+        </w:rPr>
+        <w:t>views</w:t>
+      </w:r>
+      <w:proofErr w:type="spellEnd"/>
+      <w:r>
+        <w:rPr>
+          <w:rFonts w:ascii="Times New Roman" w:hAnsi="Times New Roman" w:cs="Times New Roman"/>
+          <w:sz w:val="32"/>
+          <w:szCs w:val="32"/>
+          <w:lang w:val="es-DO"/>
+        </w:rPr>
+        <w:t xml:space="preserve"> de “</w:t>
+      </w:r>
+      <w:proofErr w:type="spellStart"/>
+      <w:r>
+        <w:rPr>
+          <w:rFonts w:ascii="Times New Roman" w:hAnsi="Times New Roman" w:cs="Times New Roman"/>
+          <w:sz w:val="32"/>
+          <w:szCs w:val="32"/>
+          <w:lang w:val="es-DO"/>
+        </w:rPr>
+        <w:t>forgot</w:t>
+      </w:r>
+      <w:proofErr w:type="spellEnd"/>
+      <w:r>
+        <w:rPr>
+          <w:rFonts w:ascii="Times New Roman" w:hAnsi="Times New Roman" w:cs="Times New Roman"/>
+          <w:sz w:val="32"/>
+          <w:szCs w:val="32"/>
+          <w:lang w:val="es-DO"/>
+        </w:rPr>
+        <w:t xml:space="preserve"> </w:t>
+      </w:r>
+      <w:proofErr w:type="spellStart"/>
+      <w:r>
+        <w:rPr>
+          <w:rFonts w:ascii="Times New Roman" w:hAnsi="Times New Roman" w:cs="Times New Roman"/>
+          <w:sz w:val="32"/>
+          <w:szCs w:val="32"/>
+          <w:lang w:val="es-DO"/>
+        </w:rPr>
+        <w:t>you</w:t>
+      </w:r>
+      <w:proofErr w:type="spellEnd"/>
+      <w:r>
+        <w:rPr>
+          <w:rFonts w:ascii="Times New Roman" w:hAnsi="Times New Roman" w:cs="Times New Roman"/>
+          <w:sz w:val="32"/>
+          <w:szCs w:val="32"/>
+          <w:lang w:val="es-DO"/>
+        </w:rPr>
+        <w:t xml:space="preserve"> </w:t>
+      </w:r>
+      <w:proofErr w:type="spellStart"/>
+      <w:r>
+        <w:rPr>
+          <w:rFonts w:ascii="Times New Roman" w:hAnsi="Times New Roman" w:cs="Times New Roman"/>
+          <w:sz w:val="32"/>
+          <w:szCs w:val="32"/>
+          <w:lang w:val="es-DO"/>
+        </w:rPr>
+        <w:t>password</w:t>
+      </w:r>
+      <w:proofErr w:type="spellEnd"/>
+      <w:r>
+        <w:rPr>
+          <w:rFonts w:ascii="Times New Roman" w:hAnsi="Times New Roman" w:cs="Times New Roman"/>
+          <w:sz w:val="32"/>
+          <w:szCs w:val="32"/>
+          <w:lang w:val="es-DO"/>
+        </w:rPr>
+        <w:t>” y de editar perfil</w:t>
+      </w:r>
+      <w:r>
+        <w:rPr>
+          <w:rFonts w:ascii="Times New Roman" w:hAnsi="Times New Roman" w:cs="Times New Roman"/>
+          <w:sz w:val="32"/>
+          <w:szCs w:val="32"/>
+          <w:lang w:val="es-DO"/>
+        </w:rPr>
+        <w:t xml:space="preserve">, aparte de eso también terminamos de implementar los </w:t>
+      </w:r>
+      <w:proofErr w:type="spellStart"/>
+      <w:r>
+        <w:rPr>
+          <w:rFonts w:ascii="Times New Roman" w:hAnsi="Times New Roman" w:cs="Times New Roman"/>
+          <w:sz w:val="32"/>
+          <w:szCs w:val="32"/>
+          <w:lang w:val="es-DO"/>
+        </w:rPr>
+        <w:t>graficos</w:t>
+      </w:r>
+      <w:proofErr w:type="spellEnd"/>
+      <w:r>
+        <w:rPr>
+          <w:rFonts w:ascii="Times New Roman" w:hAnsi="Times New Roman" w:cs="Times New Roman"/>
+          <w:sz w:val="32"/>
+          <w:szCs w:val="32"/>
+          <w:lang w:val="es-DO"/>
+        </w:rPr>
+        <w:t xml:space="preserve"> de ventas </w:t>
+      </w:r>
+      <w:proofErr w:type="spellStart"/>
       <w:r>
         <w:rPr>
           <w:rFonts w:ascii="Times New Roman" w:hAnsi="Times New Roman" w:cs="Times New Roman"/>
@@ -2206,108 +2455,89 @@
         </w:rPr>
         <w:t>y</w:t>
       </w:r>
-      <w:r>
-        <w:rPr>
-          <w:rFonts w:ascii="Times New Roman" w:hAnsi="Times New Roman" w:cs="Times New Roman"/>
-          <w:sz w:val="32"/>
-          <w:szCs w:val="32"/>
-          <w:lang w:val="es-DO"/>
-        </w:rPr>
-        <w:t xml:space="preserve"> descuentos, también empezamos con el </w:t>
+      <w:proofErr w:type="spellEnd"/>
+      <w:r>
+        <w:rPr>
+          <w:rFonts w:ascii="Times New Roman" w:hAnsi="Times New Roman" w:cs="Times New Roman"/>
+          <w:sz w:val="32"/>
+          <w:szCs w:val="32"/>
+          <w:lang w:val="es-DO"/>
+        </w:rPr>
+        <w:t xml:space="preserve"> hicimos el historial de movimientos</w:t>
+      </w:r>
+      <w:r>
+        <w:rPr>
+          <w:rFonts w:ascii="Times New Roman" w:hAnsi="Times New Roman" w:cs="Times New Roman"/>
+          <w:sz w:val="32"/>
+          <w:szCs w:val="32"/>
+          <w:lang w:val="es-DO"/>
+        </w:rPr>
+        <w:t>.</w:t>
+      </w:r>
+    </w:p>
+    <w:p>
+      <w:pPr>
+        <w:rPr>
+          <w:rFonts w:ascii="Times New Roman" w:hAnsi="Times New Roman" w:cs="Times New Roman"/>
+          <w:sz w:val="32"/>
+          <w:szCs w:val="32"/>
+          <w:lang w:val="es-DO"/>
+        </w:rPr>
+      </w:pPr>
+    </w:p>
+    <w:p>
+      <w:pPr>
+        <w:rPr>
+          <w:rFonts w:ascii="Times New Roman" w:hAnsi="Times New Roman" w:cs="Times New Roman"/>
+          <w:b/>
+          <w:bCs/>
+          <w:sz w:val="32"/>
+          <w:szCs w:val="32"/>
+          <w:lang w:val="es-DO"/>
+        </w:rPr>
+      </w:pPr>
+      <w:r>
+        <w:rPr>
+          <w:rFonts w:ascii="Times New Roman" w:hAnsi="Times New Roman" w:cs="Times New Roman"/>
+          <w:b/>
+          <w:bCs/>
+          <w:sz w:val="32"/>
+          <w:szCs w:val="32"/>
+          <w:lang w:val="es-DO"/>
+        </w:rPr>
+        <w:t xml:space="preserve">Documentación de las </w:t>
       </w:r>
       <w:proofErr w:type="spellStart"/>
       <w:r>
         <w:rPr>
           <w:rFonts w:ascii="Times New Roman" w:hAnsi="Times New Roman" w:cs="Times New Roman"/>
-          <w:sz w:val="32"/>
-          <w:szCs w:val="32"/>
-          <w:lang w:val="es-DO"/>
-        </w:rPr>
-        <w:t>front</w:t>
+          <w:b/>
+          <w:bCs/>
+          <w:sz w:val="32"/>
+          <w:szCs w:val="32"/>
+          <w:lang w:val="es-DO"/>
+        </w:rPr>
+        <w:t>APIs</w:t>
       </w:r>
       <w:proofErr w:type="spellEnd"/>
-      <w:r>
-        <w:rPr>
-          <w:rFonts w:ascii="Times New Roman" w:hAnsi="Times New Roman" w:cs="Times New Roman"/>
-          <w:sz w:val="32"/>
-          <w:szCs w:val="32"/>
-          <w:lang w:val="es-DO"/>
-        </w:rPr>
-        <w:t>-end del inventario y las tablas de esta app.</w:t>
-      </w:r>
-    </w:p>
-    <w:p>
-      <w:pPr>
-        <w:rPr>
-          <w:rFonts w:ascii="Times New Roman" w:hAnsi="Times New Roman" w:cs="Times New Roman"/>
-          <w:sz w:val="32"/>
-          <w:szCs w:val="32"/>
-          <w:lang w:val="es-DO"/>
-        </w:rPr>
-      </w:pPr>
-    </w:p>
-    <w:p>
-      <w:pPr>
-        <w:rPr>
-          <w:rFonts w:ascii="Times New Roman" w:hAnsi="Times New Roman" w:cs="Times New Roman"/>
-          <w:b/>
-          <w:bCs/>
-          <w:sz w:val="32"/>
-          <w:szCs w:val="32"/>
-          <w:lang w:val="es-DO"/>
-        </w:rPr>
-      </w:pPr>
-      <w:r>
-        <w:rPr>
-          <w:rFonts w:ascii="Times New Roman" w:hAnsi="Times New Roman" w:cs="Times New Roman"/>
-          <w:b/>
-          <w:bCs/>
-          <w:sz w:val="32"/>
-          <w:szCs w:val="32"/>
-          <w:lang w:val="es-DO"/>
-        </w:rPr>
-        <w:t xml:space="preserve">Semana </w:t>
-      </w:r>
-      <w:r>
-        <w:rPr>
-          <w:rFonts w:ascii="Times New Roman" w:hAnsi="Times New Roman" w:cs="Times New Roman"/>
-          <w:b/>
-          <w:bCs/>
-          <w:sz w:val="32"/>
-          <w:szCs w:val="32"/>
-          <w:lang w:val="es-DO"/>
-        </w:rPr>
-        <w:t>7</w:t>
-      </w:r>
-      <w:r>
-        <w:rPr>
-          <w:rFonts w:ascii="Times New Roman" w:hAnsi="Times New Roman" w:cs="Times New Roman"/>
-          <w:b/>
-          <w:bCs/>
-          <w:sz w:val="32"/>
-          <w:szCs w:val="32"/>
-          <w:lang w:val="es-DO"/>
-        </w:rPr>
-        <w:t>:</w:t>
-      </w:r>
-    </w:p>
-    <w:p>
-      <w:pPr>
-        <w:rPr>
-          <w:rFonts w:ascii="Times New Roman" w:hAnsi="Times New Roman" w:cs="Times New Roman"/>
-          <w:sz w:val="32"/>
-          <w:szCs w:val="32"/>
-          <w:lang w:val="es-DO"/>
-        </w:rPr>
-      </w:pPr>
-      <w:r>
-        <w:rPr>
-          <w:rFonts w:ascii="Times New Roman" w:hAnsi="Times New Roman" w:cs="Times New Roman"/>
-          <w:sz w:val="32"/>
-          <w:szCs w:val="32"/>
-          <w:lang w:val="es-DO"/>
-        </w:rPr>
-        <w:t xml:space="preserve">En esta semana empezamos a implementar los </w:t>
+    </w:p>
+    <w:p>
+      <w:pPr>
+        <w:rPr>
+          <w:rFonts w:ascii="Times New Roman" w:hAnsi="Times New Roman" w:cs="Times New Roman"/>
+          <w:sz w:val="32"/>
+          <w:szCs w:val="32"/>
+          <w:lang w:val="es-DO"/>
+        </w:rPr>
+      </w:pPr>
+      <w:r>
+        <w:rPr>
+          <w:rFonts w:ascii="Times New Roman" w:hAnsi="Times New Roman" w:cs="Times New Roman"/>
+          <w:sz w:val="32"/>
+          <w:szCs w:val="32"/>
+          <w:lang w:val="es-DO"/>
+        </w:rPr>
+        <w:t xml:space="preserve">En este sistema, se han integrado diversas </w:t>
       </w:r>
       <w:proofErr w:type="spellStart"/>
       <w:r>
@@ -2317,7 +2547,7 @@
           <w:szCs w:val="32"/>
           <w:lang w:val="es-DO"/>
         </w:rPr>
-        <w:t>graficos</w:t>
+        <w:t>APIs</w:t>
       </w:r>
       <w:proofErr w:type="spellEnd"/>
       <w:r>
@@ -2327,81 +2557,7 @@
           <w:szCs w:val="32"/>
           <w:lang w:val="es-DO"/>
         </w:rPr>
-        <w:t xml:space="preserve"> de las ventas, y terminamos el inventario completamente.</w:t>
-      </w:r>
-    </w:p>
-    <w:p>
-      <w:pPr>
-        <w:rPr>
-          <w:rFonts w:ascii="Times New Roman" w:hAnsi="Times New Roman" w:cs="Times New Roman"/>
-          <w:sz w:val="32"/>
-          <w:szCs w:val="32"/>
-          <w:lang w:val="es-DO"/>
-        </w:rPr>
-      </w:pPr>
-    </w:p>
-    <w:p>
-      <w:pPr>
-        <w:rPr>
-          <w:rFonts w:ascii="Times New Roman" w:hAnsi="Times New Roman" w:cs="Times New Roman"/>
-          <w:b/>
-          <w:bCs/>
-          <w:sz w:val="32"/>
-          <w:szCs w:val="32"/>
-          <w:lang w:val="es-DO"/>
-        </w:rPr>
-      </w:pPr>
-      <w:r>
-        <w:rPr>
-          <w:rFonts w:ascii="Times New Roman" w:hAnsi="Times New Roman" w:cs="Times New Roman"/>
-          <w:b/>
-          <w:bCs/>
-          <w:sz w:val="32"/>
-          <w:szCs w:val="32"/>
-          <w:lang w:val="es-DO"/>
-        </w:rPr>
-        <w:t xml:space="preserve">Semana </w:t>
-      </w:r>
-      <w:r>
-        <w:rPr>
-          <w:rFonts w:ascii="Times New Roman" w:hAnsi="Times New Roman" w:cs="Times New Roman"/>
-          <w:b/>
-          <w:bCs/>
-          <w:sz w:val="32"/>
-          <w:szCs w:val="32"/>
-          <w:lang w:val="es-DO"/>
-        </w:rPr>
-        <w:t>8</w:t>
-      </w:r>
-      <w:r>
-        <w:rPr>
-          <w:rFonts w:ascii="Times New Roman" w:hAnsi="Times New Roman" w:cs="Times New Roman"/>
-          <w:b/>
-          <w:bCs/>
-          <w:sz w:val="32"/>
-          <w:szCs w:val="32"/>
-          <w:lang w:val="es-DO"/>
-        </w:rPr>
-        <w:t>:</w:t>
-      </w:r>
-    </w:p>
-    <w:p>
-      <w:pPr>
-        <w:rPr>
-          <w:rFonts w:ascii="Times New Roman" w:hAnsi="Times New Roman" w:cs="Times New Roman"/>
-          <w:sz w:val="32"/>
-          <w:szCs w:val="32"/>
-          <w:lang w:val="es-DO"/>
-        </w:rPr>
-      </w:pPr>
-      <w:r>
-        <w:rPr>
-          <w:rFonts w:ascii="Times New Roman" w:hAnsi="Times New Roman" w:cs="Times New Roman"/>
-          <w:sz w:val="32"/>
-          <w:szCs w:val="32"/>
-          <w:lang w:val="es-DO"/>
-        </w:rPr>
-        <w:t xml:space="preserve">En esta semana tuve que arreglar los roles de mi app y luego de terminar implemente </w:t>
+        <w:t xml:space="preserve"> para mejorar la funcionalidad y la experiencia del usuario. A continuación, se detallan las </w:t>
       </w:r>
       <w:proofErr w:type="spellStart"/>
       <w:r>
@@ -2411,7 +2567,7 @@
           <w:szCs w:val="32"/>
           <w:lang w:val="es-DO"/>
         </w:rPr>
-        <w:t>views</w:t>
+        <w:t>APIs</w:t>
       </w:r>
       <w:proofErr w:type="spellEnd"/>
       <w:r>
@@ -2421,171 +2577,6 @@
           <w:szCs w:val="32"/>
           <w:lang w:val="es-DO"/>
         </w:rPr>
-        <w:t xml:space="preserve"> de “</w:t>
-      </w:r>
-      <w:proofErr w:type="spellStart"/>
-      <w:r>
-        <w:rPr>
-          <w:rFonts w:ascii="Times New Roman" w:hAnsi="Times New Roman" w:cs="Times New Roman"/>
-          <w:sz w:val="32"/>
-          <w:szCs w:val="32"/>
-          <w:lang w:val="es-DO"/>
-        </w:rPr>
-        <w:t>forgot</w:t>
-      </w:r>
-      <w:proofErr w:type="spellEnd"/>
-      <w:r>
-        <w:rPr>
-          <w:rFonts w:ascii="Times New Roman" w:hAnsi="Times New Roman" w:cs="Times New Roman"/>
-          <w:sz w:val="32"/>
-          <w:szCs w:val="32"/>
-          <w:lang w:val="es-DO"/>
-        </w:rPr>
-        <w:t xml:space="preserve"> </w:t>
-      </w:r>
-      <w:proofErr w:type="spellStart"/>
-      <w:r>
-        <w:rPr>
-          <w:rFonts w:ascii="Times New Roman" w:hAnsi="Times New Roman" w:cs="Times New Roman"/>
-          <w:sz w:val="32"/>
-          <w:szCs w:val="32"/>
-          <w:lang w:val="es-DO"/>
-        </w:rPr>
-        <w:t>you</w:t>
-      </w:r>
-      <w:proofErr w:type="spellEnd"/>
-      <w:r>
-        <w:rPr>
-          <w:rFonts w:ascii="Times New Roman" w:hAnsi="Times New Roman" w:cs="Times New Roman"/>
-          <w:sz w:val="32"/>
-          <w:szCs w:val="32"/>
-          <w:lang w:val="es-DO"/>
-        </w:rPr>
-        <w:t xml:space="preserve"> </w:t>
-      </w:r>
-      <w:proofErr w:type="spellStart"/>
-      <w:r>
-        <w:rPr>
-          <w:rFonts w:ascii="Times New Roman" w:hAnsi="Times New Roman" w:cs="Times New Roman"/>
-          <w:sz w:val="32"/>
-          <w:szCs w:val="32"/>
-          <w:lang w:val="es-DO"/>
-        </w:rPr>
-        <w:t>password</w:t>
-      </w:r>
-      <w:proofErr w:type="spellEnd"/>
-      <w:r>
-        <w:rPr>
-          <w:rFonts w:ascii="Times New Roman" w:hAnsi="Times New Roman" w:cs="Times New Roman"/>
-          <w:sz w:val="32"/>
-          <w:szCs w:val="32"/>
-          <w:lang w:val="es-DO"/>
-        </w:rPr>
-        <w:t>” y de editar perfil.</w:t>
-      </w:r>
-    </w:p>
-    <w:p>
-      <w:pPr>
-        <w:rPr>
-          <w:rFonts w:ascii="Times New Roman" w:hAnsi="Times New Roman" w:cs="Times New Roman"/>
-          <w:sz w:val="32"/>
-          <w:szCs w:val="32"/>
-          <w:lang w:val="es-DO"/>
-        </w:rPr>
-      </w:pPr>
-    </w:p>
-    <w:p>
-      <w:pPr>
-        <w:rPr>
-          <w:rFonts w:ascii="Times New Roman" w:hAnsi="Times New Roman" w:cs="Times New Roman"/>
-          <w:b/>
-          <w:bCs/>
-          <w:sz w:val="32"/>
-          <w:szCs w:val="32"/>
-          <w:lang w:val="es-DO"/>
-        </w:rPr>
-      </w:pPr>
-      <w:r>
-        <w:rPr>
-          <w:rFonts w:ascii="Times New Roman" w:hAnsi="Times New Roman" w:cs="Times New Roman"/>
-          <w:b/>
-          <w:bCs/>
-          <w:sz w:val="32"/>
-          <w:szCs w:val="32"/>
-          <w:lang w:val="es-DO"/>
-        </w:rPr>
-        <w:t xml:space="preserve">Documentación de las </w:t>
-      </w:r>
-      <w:proofErr w:type="spellStart"/>
-      <w:r>
-        <w:rPr>
-          <w:rFonts w:ascii="Times New Roman" w:hAnsi="Times New Roman" w:cs="Times New Roman"/>
-          <w:b/>
-          <w:bCs/>
-          <w:sz w:val="32"/>
-          <w:szCs w:val="32"/>
-          <w:lang w:val="es-DO"/>
-        </w:rPr>
-        <w:t>APIs</w:t>
-      </w:r>
-      <w:proofErr w:type="spellEnd"/>
-    </w:p>
-    <w:p>
-      <w:pPr>
-        <w:rPr>
-          <w:rFonts w:ascii="Times New Roman" w:hAnsi="Times New Roman" w:cs="Times New Roman"/>
-          <w:sz w:val="32"/>
-          <w:szCs w:val="32"/>
-          <w:lang w:val="es-DO"/>
-        </w:rPr>
-      </w:pPr>
-      <w:r>
-        <w:rPr>
-          <w:rFonts w:ascii="Times New Roman" w:hAnsi="Times New Roman" w:cs="Times New Roman"/>
-          <w:sz w:val="32"/>
-          <w:szCs w:val="32"/>
-          <w:lang w:val="es-DO"/>
-        </w:rPr>
-        <w:t xml:space="preserve">En este sistema, se han integrado diversas </w:t>
-      </w:r>
-      <w:proofErr w:type="spellStart"/>
-      <w:r>
-        <w:rPr>
-          <w:rFonts w:ascii="Times New Roman" w:hAnsi="Times New Roman" w:cs="Times New Roman"/>
-          <w:sz w:val="32"/>
-          <w:szCs w:val="32"/>
-          <w:lang w:val="es-DO"/>
-        </w:rPr>
-        <w:t>APIs</w:t>
-      </w:r>
-      <w:proofErr w:type="spellEnd"/>
-      <w:r>
-        <w:rPr>
-          <w:rFonts w:ascii="Times New Roman" w:hAnsi="Times New Roman" w:cs="Times New Roman"/>
-          <w:sz w:val="32"/>
-          <w:szCs w:val="32"/>
-          <w:lang w:val="es-DO"/>
-        </w:rPr>
-        <w:t xml:space="preserve"> para mejorar la funcionalidad y la experiencia del usuario. A continuación, se detallan las </w:t>
-      </w:r>
-      <w:proofErr w:type="spellStart"/>
-      <w:r>
-        <w:rPr>
-          <w:rFonts w:ascii="Times New Roman" w:hAnsi="Times New Roman" w:cs="Times New Roman"/>
-          <w:sz w:val="32"/>
-          <w:szCs w:val="32"/>
-          <w:lang w:val="es-DO"/>
-        </w:rPr>
-        <w:t>APIs</w:t>
-      </w:r>
-      <w:proofErr w:type="spellEnd"/>
-      <w:r>
-        <w:rPr>
-          <w:rFonts w:ascii="Times New Roman" w:hAnsi="Times New Roman" w:cs="Times New Roman"/>
-          <w:sz w:val="32"/>
-          <w:szCs w:val="32"/>
-          <w:lang w:val="es-DO"/>
-        </w:rPr>
         <w:t xml:space="preserve"> utilizadas, su propósito y cómo se implementaron.</w:t>
       </w:r>
     </w:p>
@@ -2630,6 +2621,7 @@
           <w:szCs w:val="32"/>
           <w:lang w:val="es-DO"/>
         </w:rPr>
+        <w:lastRenderedPageBreak/>
         <w:t>Descripción</w:t>
       </w:r>
       <w:r>
@@ -2660,7 +2652,6 @@
           <w:szCs w:val="32"/>
           <w:lang w:val="es-DO"/>
         </w:rPr>
-        <w:lastRenderedPageBreak/>
         <w:t>Propósito en el sistema:</w:t>
       </w:r>
       <w:r>
@@ -3277,6 +3268,7 @@
           <w:szCs w:val="32"/>
           <w:lang w:val="es-DO"/>
         </w:rPr>
+        <w:lastRenderedPageBreak/>
         <w:t>Descripción:</w:t>
       </w:r>
       <w:r>
@@ -3307,7 +3299,6 @@
           <w:szCs w:val="32"/>
           <w:lang w:val="es-DO"/>
         </w:rPr>
-        <w:lastRenderedPageBreak/>
         <w:t>Propósito en el sistema:</w:t>
       </w:r>
       <w:r>
@@ -3764,6 +3755,7 @@
           <w:szCs w:val="32"/>
           <w:lang w:val="es-DO"/>
         </w:rPr>
+        <w:lastRenderedPageBreak/>
         <w:t>Propósito en el sistema:</w:t>
       </w:r>
       <w:r>
@@ -3849,7 +3841,6 @@
           <w:szCs w:val="32"/>
           <w:lang w:val="es-DO"/>
         </w:rPr>
-        <w:lastRenderedPageBreak/>
         <w:t>Se importa la librería HTML5-QRCode en el proyecto.</w:t>
       </w:r>
     </w:p>
@@ -7025,6 +7016,7 @@
   <w:style w:type="character" w:default="1" w:styleId="Fuentedeprrafopredeter">
     <w:name w:val="Default Paragraph Font"/>
     <w:uiPriority w:val="1"/>
+    <w:semiHidden/>
     <w:unhideWhenUsed/>
   </w:style>
   <w:style w:type="table" w:default="1" w:styleId="Tablanormal">

</xml_diff>

<commit_message>
Hace mucho que no hacemos commit lo habia olvidado tenemos el proyecto completo falta ia y manual tecnico
</commit_message>
<xml_diff>
--- a/Documentacion del proyecto.docx
+++ b/Documentacion del proyecto.docx
@@ -13,7 +13,6 @@
           <w:lang w:val="es-DO"/>
         </w:rPr>
       </w:pPr>
-      <w:proofErr w:type="spellStart"/>
       <w:r>
         <w:rPr>
           <w:rFonts w:ascii="Times New Roman" w:hAnsi="Times New Roman" w:cs="Times New Roman"/>
@@ -23,9 +22,8 @@
           <w:szCs w:val="36"/>
           <w:lang w:val="es-DO"/>
         </w:rPr>
-        <w:t>Introduccion</w:t>
-      </w:r>
-      <w:proofErr w:type="spellEnd"/>
+        <w:t>Introducción</w:t>
+      </w:r>
     </w:p>
     <w:p>
       <w:pPr>
@@ -1526,7 +1524,6 @@
           <w:lang w:val="es-DO"/>
         </w:rPr>
       </w:pPr>
-      <w:proofErr w:type="spellStart"/>
       <w:r>
         <w:rPr>
           <w:rFonts w:ascii="Times New Roman" w:hAnsi="Times New Roman" w:cs="Times New Roman"/>
@@ -1534,17 +1531,7 @@
           <w:szCs w:val="36"/>
           <w:lang w:val="es-DO"/>
         </w:rPr>
-        <w:t>Stripe</w:t>
-      </w:r>
-      <w:proofErr w:type="spellEnd"/>
-      <w:r>
-        <w:rPr>
-          <w:rFonts w:ascii="Times New Roman" w:hAnsi="Times New Roman" w:cs="Times New Roman"/>
-          <w:sz w:val="36"/>
-          <w:szCs w:val="36"/>
-          <w:lang w:val="es-DO"/>
-        </w:rPr>
-        <w:t xml:space="preserve"> (API para los pagos con tarjeta.)</w:t>
+        <w:t>Stripe (API para los pagos con tarjeta.)</w:t>
       </w:r>
     </w:p>
     <w:p>
@@ -1771,17 +1758,15 @@
         </w:rPr>
         <w:t xml:space="preserve">En la primera semana del desarrollo, estuve analizando los requisitos mas profundamente, y tratando de determinar como seria el flujo de mi aplicación, además de las </w:t>
       </w:r>
-      <w:proofErr w:type="spellStart"/>
-      <w:r>
-        <w:rPr>
-          <w:rFonts w:ascii="Times New Roman" w:hAnsi="Times New Roman" w:cs="Times New Roman"/>
-          <w:sz w:val="32"/>
-          <w:szCs w:val="32"/>
-          <w:lang w:val="es-DO"/>
-        </w:rPr>
-        <w:t>tecnologas</w:t>
-      </w:r>
-      <w:proofErr w:type="spellEnd"/>
+      <w:r>
+        <w:rPr>
+          <w:rFonts w:ascii="Times New Roman" w:hAnsi="Times New Roman" w:cs="Times New Roman"/>
+          <w:sz w:val="32"/>
+          <w:szCs w:val="32"/>
+          <w:lang w:val="es-DO"/>
+        </w:rPr>
+        <w:t>tecnologías</w:t>
+      </w:r>
       <w:r>
         <w:rPr>
           <w:rFonts w:ascii="Times New Roman" w:hAnsi="Times New Roman" w:cs="Times New Roman"/>
@@ -1902,27 +1887,7 @@
           <w:szCs w:val="32"/>
           <w:lang w:val="es-DO"/>
         </w:rPr>
-        <w:t xml:space="preserve">empecé creando mi base de datos y tabla de usuario, hice un login y algunas </w:t>
-      </w:r>
-      <w:proofErr w:type="spellStart"/>
-      <w:r>
-        <w:rPr>
-          <w:rFonts w:ascii="Times New Roman" w:hAnsi="Times New Roman" w:cs="Times New Roman"/>
-          <w:sz w:val="32"/>
-          <w:szCs w:val="32"/>
-          <w:lang w:val="es-DO"/>
-        </w:rPr>
-        <w:t>views</w:t>
-      </w:r>
-      <w:proofErr w:type="spellEnd"/>
-      <w:r>
-        <w:rPr>
-          <w:rFonts w:ascii="Times New Roman" w:hAnsi="Times New Roman" w:cs="Times New Roman"/>
-          <w:sz w:val="32"/>
-          <w:szCs w:val="32"/>
-          <w:lang w:val="es-DO"/>
-        </w:rPr>
-        <w:t>.</w:t>
+        <w:t>empecé creando mi base de datos y tabla de usuario, hice un login y algunas views.</w:t>
       </w:r>
     </w:p>
     <w:p>
@@ -2084,27 +2049,7 @@
           <w:szCs w:val="32"/>
           <w:lang w:val="es-DO"/>
         </w:rPr>
-        <w:t xml:space="preserve">En esta semana implemente la mayor parte de la funcionalidad de escanear productos con QR y hice la parte de pagos de efectivo y transferencia solo </w:t>
-      </w:r>
-      <w:proofErr w:type="spellStart"/>
-      <w:r>
-        <w:rPr>
-          <w:rFonts w:ascii="Times New Roman" w:hAnsi="Times New Roman" w:cs="Times New Roman"/>
-          <w:sz w:val="32"/>
-          <w:szCs w:val="32"/>
-          <w:lang w:val="es-DO"/>
-        </w:rPr>
-        <w:t>front</w:t>
-      </w:r>
-      <w:proofErr w:type="spellEnd"/>
-      <w:r>
-        <w:rPr>
-          <w:rFonts w:ascii="Times New Roman" w:hAnsi="Times New Roman" w:cs="Times New Roman"/>
-          <w:sz w:val="32"/>
-          <w:szCs w:val="32"/>
-          <w:lang w:val="es-DO"/>
-        </w:rPr>
-        <w:t>-end.</w:t>
+        <w:t>En esta semana implemente la mayor parte de la funcionalidad de escanear productos con QR y hice la parte de pagos de efectivo y transferencia solo front-end.</w:t>
       </w:r>
     </w:p>
     <w:p>
@@ -2146,27 +2091,7 @@
           <w:szCs w:val="32"/>
           <w:lang w:val="es-DO"/>
         </w:rPr>
-        <w:t xml:space="preserve">En esta semana termine de implemente la funcionalidad de escanear productos con QR con todos los métodos de pagos y descuentos, también empezamos con el </w:t>
-      </w:r>
-      <w:proofErr w:type="spellStart"/>
-      <w:r>
-        <w:rPr>
-          <w:rFonts w:ascii="Times New Roman" w:hAnsi="Times New Roman" w:cs="Times New Roman"/>
-          <w:sz w:val="32"/>
-          <w:szCs w:val="32"/>
-          <w:lang w:val="es-DO"/>
-        </w:rPr>
-        <w:t>front</w:t>
-      </w:r>
-      <w:proofErr w:type="spellEnd"/>
-      <w:r>
-        <w:rPr>
-          <w:rFonts w:ascii="Times New Roman" w:hAnsi="Times New Roman" w:cs="Times New Roman"/>
-          <w:sz w:val="32"/>
-          <w:szCs w:val="32"/>
-          <w:lang w:val="es-DO"/>
-        </w:rPr>
-        <w:t>-end del inventario y las tablas de esta app.</w:t>
+        <w:t>En esta semana termine de implemente la funcionalidad de escanear productos con QR con todos los métodos de pagos y descuentos, también empezamos con el front-end del inventario y las tablas de esta app.</w:t>
       </w:r>
     </w:p>
     <w:p>
@@ -2242,17 +2167,15 @@
         </w:rPr>
         <w:t xml:space="preserve">En esta semana empezamos a implementar los </w:t>
       </w:r>
-      <w:proofErr w:type="spellStart"/>
-      <w:r>
-        <w:rPr>
-          <w:rFonts w:ascii="Times New Roman" w:hAnsi="Times New Roman" w:cs="Times New Roman"/>
-          <w:sz w:val="32"/>
-          <w:szCs w:val="32"/>
-          <w:lang w:val="es-DO"/>
-        </w:rPr>
-        <w:t>graficos</w:t>
-      </w:r>
-      <w:proofErr w:type="spellEnd"/>
+      <w:r>
+        <w:rPr>
+          <w:rFonts w:ascii="Times New Roman" w:hAnsi="Times New Roman" w:cs="Times New Roman"/>
+          <w:sz w:val="32"/>
+          <w:szCs w:val="32"/>
+          <w:lang w:val="es-DO"/>
+        </w:rPr>
+        <w:t>gráficos</w:t>
+      </w:r>
       <w:r>
         <w:rPr>
           <w:rFonts w:ascii="Times New Roman" w:hAnsi="Times New Roman" w:cs="Times New Roman"/>
@@ -2334,87 +2257,7 @@
           <w:szCs w:val="32"/>
           <w:lang w:val="es-DO"/>
         </w:rPr>
-        <w:t xml:space="preserve">En esta semana tuve que arreglar los roles de mi app y luego de terminar implemente </w:t>
-      </w:r>
-      <w:proofErr w:type="spellStart"/>
-      <w:r>
-        <w:rPr>
-          <w:rFonts w:ascii="Times New Roman" w:hAnsi="Times New Roman" w:cs="Times New Roman"/>
-          <w:sz w:val="32"/>
-          <w:szCs w:val="32"/>
-          <w:lang w:val="es-DO"/>
-        </w:rPr>
-        <w:t>views</w:t>
-      </w:r>
-      <w:proofErr w:type="spellEnd"/>
-      <w:r>
-        <w:rPr>
-          <w:rFonts w:ascii="Times New Roman" w:hAnsi="Times New Roman" w:cs="Times New Roman"/>
-          <w:sz w:val="32"/>
-          <w:szCs w:val="32"/>
-          <w:lang w:val="es-DO"/>
-        </w:rPr>
-        <w:t xml:space="preserve"> de “</w:t>
-      </w:r>
-      <w:proofErr w:type="spellStart"/>
-      <w:r>
-        <w:rPr>
-          <w:rFonts w:ascii="Times New Roman" w:hAnsi="Times New Roman" w:cs="Times New Roman"/>
-          <w:sz w:val="32"/>
-          <w:szCs w:val="32"/>
-          <w:lang w:val="es-DO"/>
-        </w:rPr>
-        <w:t>forgot</w:t>
-      </w:r>
-      <w:proofErr w:type="spellEnd"/>
-      <w:r>
-        <w:rPr>
-          <w:rFonts w:ascii="Times New Roman" w:hAnsi="Times New Roman" w:cs="Times New Roman"/>
-          <w:sz w:val="32"/>
-          <w:szCs w:val="32"/>
-          <w:lang w:val="es-DO"/>
-        </w:rPr>
-        <w:t xml:space="preserve"> </w:t>
-      </w:r>
-      <w:proofErr w:type="spellStart"/>
-      <w:r>
-        <w:rPr>
-          <w:rFonts w:ascii="Times New Roman" w:hAnsi="Times New Roman" w:cs="Times New Roman"/>
-          <w:sz w:val="32"/>
-          <w:szCs w:val="32"/>
-          <w:lang w:val="es-DO"/>
-        </w:rPr>
-        <w:t>you</w:t>
-      </w:r>
-      <w:proofErr w:type="spellEnd"/>
-      <w:r>
-        <w:rPr>
-          <w:rFonts w:ascii="Times New Roman" w:hAnsi="Times New Roman" w:cs="Times New Roman"/>
-          <w:sz w:val="32"/>
-          <w:szCs w:val="32"/>
-          <w:lang w:val="es-DO"/>
-        </w:rPr>
-        <w:t xml:space="preserve"> </w:t>
-      </w:r>
-      <w:proofErr w:type="spellStart"/>
-      <w:r>
-        <w:rPr>
-          <w:rFonts w:ascii="Times New Roman" w:hAnsi="Times New Roman" w:cs="Times New Roman"/>
-          <w:sz w:val="32"/>
-          <w:szCs w:val="32"/>
-          <w:lang w:val="es-DO"/>
-        </w:rPr>
-        <w:t>password</w:t>
-      </w:r>
-      <w:proofErr w:type="spellEnd"/>
-      <w:r>
-        <w:rPr>
-          <w:rFonts w:ascii="Times New Roman" w:hAnsi="Times New Roman" w:cs="Times New Roman"/>
-          <w:sz w:val="32"/>
-          <w:szCs w:val="32"/>
-          <w:lang w:val="es-DO"/>
-        </w:rPr>
-        <w:t>” y de editar perfil</w:t>
+        <w:t>En esta semana tuve que arreglar los roles de mi app y luego de terminar implemente views de “forgot you password” y de editar perfil</w:t>
       </w:r>
       <w:r>
         <w:rPr>
@@ -2425,17 +2268,15 @@
         </w:rPr>
         <w:t xml:space="preserve">, aparte de eso también terminamos de implementar los </w:t>
       </w:r>
-      <w:proofErr w:type="spellStart"/>
-      <w:r>
-        <w:rPr>
-          <w:rFonts w:ascii="Times New Roman" w:hAnsi="Times New Roman" w:cs="Times New Roman"/>
-          <w:sz w:val="32"/>
-          <w:szCs w:val="32"/>
-          <w:lang w:val="es-DO"/>
-        </w:rPr>
-        <w:t>graficos</w:t>
-      </w:r>
-      <w:proofErr w:type="spellEnd"/>
+      <w:r>
+        <w:rPr>
+          <w:rFonts w:ascii="Times New Roman" w:hAnsi="Times New Roman" w:cs="Times New Roman"/>
+          <w:sz w:val="32"/>
+          <w:szCs w:val="32"/>
+          <w:lang w:val="es-DO"/>
+        </w:rPr>
+        <w:t>gráficos</w:t>
+      </w:r>
       <w:r>
         <w:rPr>
           <w:rFonts w:ascii="Times New Roman" w:hAnsi="Times New Roman" w:cs="Times New Roman"/>
@@ -2445,17 +2286,15 @@
         </w:rPr>
         <w:t xml:space="preserve"> de ventas </w:t>
       </w:r>
-      <w:proofErr w:type="spellStart"/>
-      <w:r>
-        <w:rPr>
-          <w:rFonts w:ascii="Times New Roman" w:hAnsi="Times New Roman" w:cs="Times New Roman"/>
-          <w:sz w:val="32"/>
-          <w:szCs w:val="32"/>
-          <w:lang w:val="es-DO"/>
-        </w:rPr>
-        <w:t>y</w:t>
-      </w:r>
-      <w:proofErr w:type="spellEnd"/>
+      <w:r>
+        <w:rPr>
+          <w:rFonts w:ascii="Times New Roman" w:hAnsi="Times New Roman" w:cs="Times New Roman"/>
+          <w:sz w:val="32"/>
+          <w:szCs w:val="32"/>
+          <w:lang w:val="es-DO"/>
+        </w:rPr>
+        <w:t>e</w:t>
+      </w:r>
       <w:r>
         <w:rPr>
           <w:rFonts w:ascii="Times New Roman" w:hAnsi="Times New Roman" w:cs="Times New Roman"/>
@@ -2479,105 +2318,173 @@
       <w:pPr>
         <w:rPr>
           <w:rFonts w:ascii="Times New Roman" w:hAnsi="Times New Roman" w:cs="Times New Roman"/>
-          <w:sz w:val="32"/>
-          <w:szCs w:val="32"/>
-          <w:lang w:val="es-DO"/>
-        </w:rPr>
-      </w:pPr>
-    </w:p>
-    <w:p>
-      <w:pPr>
-        <w:rPr>
-          <w:rFonts w:ascii="Times New Roman" w:hAnsi="Times New Roman" w:cs="Times New Roman"/>
-          <w:b/>
-          <w:bCs/>
-          <w:sz w:val="32"/>
-          <w:szCs w:val="32"/>
-          <w:lang w:val="es-DO"/>
-        </w:rPr>
-      </w:pPr>
-      <w:r>
-        <w:rPr>
-          <w:rFonts w:ascii="Times New Roman" w:hAnsi="Times New Roman" w:cs="Times New Roman"/>
-          <w:b/>
-          <w:bCs/>
-          <w:sz w:val="32"/>
-          <w:szCs w:val="32"/>
-          <w:lang w:val="es-DO"/>
-        </w:rPr>
-        <w:t xml:space="preserve">Documentación de las </w:t>
-      </w:r>
-      <w:proofErr w:type="spellStart"/>
-      <w:r>
-        <w:rPr>
-          <w:rFonts w:ascii="Times New Roman" w:hAnsi="Times New Roman" w:cs="Times New Roman"/>
-          <w:b/>
-          <w:bCs/>
-          <w:sz w:val="32"/>
-          <w:szCs w:val="32"/>
-          <w:lang w:val="es-DO"/>
-        </w:rPr>
-        <w:t>APIs</w:t>
-      </w:r>
-      <w:proofErr w:type="spellEnd"/>
-    </w:p>
-    <w:p>
-      <w:pPr>
-        <w:rPr>
-          <w:rFonts w:ascii="Times New Roman" w:hAnsi="Times New Roman" w:cs="Times New Roman"/>
-          <w:sz w:val="32"/>
-          <w:szCs w:val="32"/>
-          <w:lang w:val="es-DO"/>
-        </w:rPr>
-      </w:pPr>
-      <w:r>
-        <w:rPr>
-          <w:rFonts w:ascii="Times New Roman" w:hAnsi="Times New Roman" w:cs="Times New Roman"/>
-          <w:sz w:val="32"/>
-          <w:szCs w:val="32"/>
-          <w:lang w:val="es-DO"/>
-        </w:rPr>
-        <w:t xml:space="preserve">En este sistema, se han integrado diversas </w:t>
-      </w:r>
-      <w:proofErr w:type="spellStart"/>
-      <w:r>
-        <w:rPr>
-          <w:rFonts w:ascii="Times New Roman" w:hAnsi="Times New Roman" w:cs="Times New Roman"/>
-          <w:sz w:val="32"/>
-          <w:szCs w:val="32"/>
-          <w:lang w:val="es-DO"/>
-        </w:rPr>
-        <w:t>APIs</w:t>
-      </w:r>
-      <w:proofErr w:type="spellEnd"/>
-      <w:r>
-        <w:rPr>
-          <w:rFonts w:ascii="Times New Roman" w:hAnsi="Times New Roman" w:cs="Times New Roman"/>
-          <w:sz w:val="32"/>
-          <w:szCs w:val="32"/>
-          <w:lang w:val="es-DO"/>
-        </w:rPr>
-        <w:t xml:space="preserve"> para mejorar la funcionalidad y la experiencia del usuario. A continuación, se detallan las </w:t>
-      </w:r>
-      <w:proofErr w:type="spellStart"/>
-      <w:r>
-        <w:rPr>
-          <w:rFonts w:ascii="Times New Roman" w:hAnsi="Times New Roman" w:cs="Times New Roman"/>
-          <w:sz w:val="32"/>
-          <w:szCs w:val="32"/>
-          <w:lang w:val="es-DO"/>
-        </w:rPr>
-        <w:t>APIs</w:t>
-      </w:r>
-      <w:proofErr w:type="spellEnd"/>
-      <w:r>
-        <w:rPr>
-          <w:rFonts w:ascii="Times New Roman" w:hAnsi="Times New Roman" w:cs="Times New Roman"/>
-          <w:sz w:val="32"/>
-          <w:szCs w:val="32"/>
-          <w:lang w:val="es-DO"/>
-        </w:rPr>
-        <w:t xml:space="preserve"> utilizadas, su propósito y cómo se implementaron.</w:t>
+          <w:b/>
+          <w:bCs/>
+          <w:sz w:val="32"/>
+          <w:szCs w:val="32"/>
+          <w:lang w:val="es-DO"/>
+        </w:rPr>
+      </w:pPr>
+      <w:r>
+        <w:rPr>
+          <w:rFonts w:ascii="Times New Roman" w:hAnsi="Times New Roman" w:cs="Times New Roman"/>
+          <w:b/>
+          <w:bCs/>
+          <w:sz w:val="32"/>
+          <w:szCs w:val="32"/>
+          <w:lang w:val="es-DO"/>
+        </w:rPr>
+        <w:t>Semana 9:</w:t>
+      </w:r>
+    </w:p>
+    <w:p>
+      <w:pPr>
+        <w:rPr>
+          <w:rFonts w:ascii="Times New Roman" w:hAnsi="Times New Roman" w:cs="Times New Roman"/>
+          <w:sz w:val="32"/>
+          <w:szCs w:val="32"/>
+          <w:lang w:val="es-DO"/>
+        </w:rPr>
+      </w:pPr>
+      <w:r>
+        <w:rPr>
+          <w:rFonts w:ascii="Times New Roman" w:hAnsi="Times New Roman" w:cs="Times New Roman"/>
+          <w:sz w:val="32"/>
+          <w:szCs w:val="32"/>
+          <w:lang w:val="es-DO"/>
+        </w:rPr>
+        <w:t>En esta semana implementamos el apartado de devoluciones, agregamos notificaciones sobre stock e hicimos los gráficos sobre las devoluciones.</w:t>
+      </w:r>
+    </w:p>
+    <w:p>
+      <w:pPr>
+        <w:rPr>
+          <w:rFonts w:ascii="Times New Roman" w:hAnsi="Times New Roman" w:cs="Times New Roman"/>
+          <w:b/>
+          <w:bCs/>
+          <w:sz w:val="32"/>
+          <w:szCs w:val="32"/>
+          <w:lang w:val="es-DO"/>
+        </w:rPr>
+      </w:pPr>
+    </w:p>
+    <w:p>
+      <w:pPr>
+        <w:rPr>
+          <w:rFonts w:ascii="Times New Roman" w:hAnsi="Times New Roman" w:cs="Times New Roman"/>
+          <w:b/>
+          <w:bCs/>
+          <w:sz w:val="32"/>
+          <w:szCs w:val="32"/>
+          <w:lang w:val="es-DO"/>
+        </w:rPr>
+      </w:pPr>
+    </w:p>
+    <w:p>
+      <w:pPr>
+        <w:rPr>
+          <w:rFonts w:ascii="Times New Roman" w:hAnsi="Times New Roman" w:cs="Times New Roman"/>
+          <w:b/>
+          <w:bCs/>
+          <w:sz w:val="32"/>
+          <w:szCs w:val="32"/>
+          <w:lang w:val="es-DO"/>
+        </w:rPr>
+      </w:pPr>
+    </w:p>
+    <w:p>
+      <w:pPr>
+        <w:rPr>
+          <w:rFonts w:ascii="Times New Roman" w:hAnsi="Times New Roman" w:cs="Times New Roman"/>
+          <w:b/>
+          <w:bCs/>
+          <w:sz w:val="32"/>
+          <w:szCs w:val="32"/>
+          <w:lang w:val="es-DO"/>
+        </w:rPr>
+      </w:pPr>
+      <w:r>
+        <w:rPr>
+          <w:rFonts w:ascii="Times New Roman" w:hAnsi="Times New Roman" w:cs="Times New Roman"/>
+          <w:b/>
+          <w:bCs/>
+          <w:sz w:val="32"/>
+          <w:szCs w:val="32"/>
+          <w:lang w:val="es-DO"/>
+        </w:rPr>
+        <w:lastRenderedPageBreak/>
+        <w:t>Semana 10:</w:t>
+      </w:r>
+    </w:p>
+    <w:p>
+      <w:pPr>
+        <w:rPr>
+          <w:rFonts w:ascii="Times New Roman" w:hAnsi="Times New Roman" w:cs="Times New Roman"/>
+          <w:sz w:val="32"/>
+          <w:szCs w:val="32"/>
+          <w:lang w:val="es-DO"/>
+        </w:rPr>
+      </w:pPr>
+      <w:r>
+        <w:rPr>
+          <w:rFonts w:ascii="Times New Roman" w:hAnsi="Times New Roman" w:cs="Times New Roman"/>
+          <w:sz w:val="32"/>
+          <w:szCs w:val="32"/>
+          <w:lang w:val="es-DO"/>
+        </w:rPr>
+        <w:t>En esta semana agregamos un Bot de WhatsApp para el soporte, reportes e hicimos el manual de uso el manual técnico y terminamos la documentación.</w:t>
+      </w:r>
+    </w:p>
+    <w:p>
+      <w:pPr>
+        <w:rPr>
+          <w:rFonts w:ascii="Times New Roman" w:hAnsi="Times New Roman" w:cs="Times New Roman"/>
+          <w:sz w:val="32"/>
+          <w:szCs w:val="32"/>
+          <w:lang w:val="es-DO"/>
+        </w:rPr>
+      </w:pPr>
+    </w:p>
+    <w:p>
+      <w:pPr>
+        <w:rPr>
+          <w:rFonts w:ascii="Times New Roman" w:hAnsi="Times New Roman" w:cs="Times New Roman"/>
+          <w:b/>
+          <w:bCs/>
+          <w:sz w:val="32"/>
+          <w:szCs w:val="32"/>
+          <w:lang w:val="es-DO"/>
+        </w:rPr>
+      </w:pPr>
+      <w:r>
+        <w:rPr>
+          <w:rFonts w:ascii="Times New Roman" w:hAnsi="Times New Roman" w:cs="Times New Roman"/>
+          <w:b/>
+          <w:bCs/>
+          <w:sz w:val="32"/>
+          <w:szCs w:val="32"/>
+          <w:lang w:val="es-DO"/>
+        </w:rPr>
+        <w:t>Documentación de las APIs</w:t>
+      </w:r>
+    </w:p>
+    <w:p>
+      <w:pPr>
+        <w:rPr>
+          <w:rFonts w:ascii="Times New Roman" w:hAnsi="Times New Roman" w:cs="Times New Roman"/>
+          <w:sz w:val="32"/>
+          <w:szCs w:val="32"/>
+          <w:lang w:val="es-DO"/>
+        </w:rPr>
+      </w:pPr>
+      <w:r>
+        <w:rPr>
+          <w:rFonts w:ascii="Times New Roman" w:hAnsi="Times New Roman" w:cs="Times New Roman"/>
+          <w:sz w:val="32"/>
+          <w:szCs w:val="32"/>
+          <w:lang w:val="es-DO"/>
+        </w:rPr>
+        <w:t>En este sistema, se han integrado diversas APIs para mejorar la funcionalidad y la experiencia del usuario. A continuación, se detallan las APIs utilizadas, su propósito y cómo se implementaron.</w:t>
       </w:r>
     </w:p>
     <w:p>
@@ -2621,7 +2528,6 @@
           <w:szCs w:val="32"/>
           <w:lang w:val="es-DO"/>
         </w:rPr>
-        <w:lastRenderedPageBreak/>
         <w:t>Descripción</w:t>
       </w:r>
       <w:r>
@@ -2674,49 +2580,25 @@
           <w:szCs w:val="32"/>
         </w:rPr>
       </w:pPr>
-      <w:proofErr w:type="spellStart"/>
-      <w:r>
-        <w:rPr>
-          <w:rFonts w:ascii="Times New Roman" w:hAnsi="Times New Roman" w:cs="Times New Roman"/>
-          <w:b/>
-          <w:bCs/>
-          <w:sz w:val="32"/>
-          <w:szCs w:val="32"/>
-        </w:rPr>
-        <w:t>Cómo</w:t>
-      </w:r>
-      <w:proofErr w:type="spellEnd"/>
-      <w:r>
-        <w:rPr>
-          <w:rFonts w:ascii="Times New Roman" w:hAnsi="Times New Roman" w:cs="Times New Roman"/>
-          <w:b/>
-          <w:bCs/>
-          <w:sz w:val="32"/>
-          <w:szCs w:val="32"/>
-        </w:rPr>
-        <w:t xml:space="preserve"> se </w:t>
-      </w:r>
-      <w:proofErr w:type="spellStart"/>
-      <w:r>
-        <w:rPr>
-          <w:rFonts w:ascii="Times New Roman" w:hAnsi="Times New Roman" w:cs="Times New Roman"/>
-          <w:b/>
-          <w:bCs/>
-          <w:sz w:val="32"/>
-          <w:szCs w:val="32"/>
-        </w:rPr>
-        <w:t>usa</w:t>
-      </w:r>
-      <w:proofErr w:type="spellEnd"/>
-      <w:r>
-        <w:rPr>
-          <w:rFonts w:ascii="Times New Roman" w:hAnsi="Times New Roman" w:cs="Times New Roman"/>
-          <w:b/>
-          <w:bCs/>
-          <w:sz w:val="32"/>
-          <w:szCs w:val="32"/>
-        </w:rPr>
-        <w:t>:</w:t>
+      <w:r>
+        <w:rPr>
+          <w:rFonts w:ascii="Times New Roman" w:hAnsi="Times New Roman" w:cs="Times New Roman"/>
+          <w:b/>
+          <w:bCs/>
+          <w:sz w:val="32"/>
+          <w:szCs w:val="32"/>
+        </w:rPr>
+        <w:t>Como</w:t>
+      </w:r>
+      <w:r>
+        <w:rPr>
+          <w:rFonts w:ascii="Times New Roman" w:hAnsi="Times New Roman" w:cs="Times New Roman"/>
+          <w:b/>
+          <w:bCs/>
+          <w:sz w:val="32"/>
+          <w:szCs w:val="32"/>
+        </w:rPr>
+        <w:t xml:space="preserve"> se usa:</w:t>
       </w:r>
     </w:p>
     <w:p>
@@ -2808,31 +2690,7 @@
           <w:szCs w:val="32"/>
           <w:lang w:val="es-DO"/>
         </w:rPr>
-        <w:t xml:space="preserve">2. </w:t>
-      </w:r>
-      <w:proofErr w:type="spellStart"/>
-      <w:r>
-        <w:rPr>
-          <w:rFonts w:ascii="Times New Roman" w:hAnsi="Times New Roman" w:cs="Times New Roman"/>
-          <w:b/>
-          <w:bCs/>
-          <w:sz w:val="32"/>
-          <w:szCs w:val="32"/>
-          <w:lang w:val="es-DO"/>
-        </w:rPr>
-        <w:t>Stripe</w:t>
-      </w:r>
-      <w:proofErr w:type="spellEnd"/>
-      <w:r>
-        <w:rPr>
-          <w:rFonts w:ascii="Times New Roman" w:hAnsi="Times New Roman" w:cs="Times New Roman"/>
-          <w:b/>
-          <w:bCs/>
-          <w:sz w:val="32"/>
-          <w:szCs w:val="32"/>
-          <w:lang w:val="es-DO"/>
-        </w:rPr>
-        <w:t xml:space="preserve"> (Pagos con Tarjeta)</w:t>
+        <w:t>2. Stripe (Pagos con Tarjeta)</w:t>
       </w:r>
     </w:p>
     <w:p>
@@ -2862,47 +2720,28 @@
           <w:szCs w:val="32"/>
           <w:lang w:val="es-DO"/>
         </w:rPr>
-        <w:t xml:space="preserve"> </w:t>
-      </w:r>
-      <w:proofErr w:type="spellStart"/>
-      <w:r>
-        <w:rPr>
-          <w:rFonts w:ascii="Times New Roman" w:hAnsi="Times New Roman" w:cs="Times New Roman"/>
-          <w:sz w:val="32"/>
-          <w:szCs w:val="32"/>
-          <w:lang w:val="es-DO"/>
-        </w:rPr>
-        <w:t>Stripe</w:t>
-      </w:r>
-      <w:proofErr w:type="spellEnd"/>
-      <w:r>
-        <w:rPr>
-          <w:rFonts w:ascii="Times New Roman" w:hAnsi="Times New Roman" w:cs="Times New Roman"/>
-          <w:sz w:val="32"/>
-          <w:szCs w:val="32"/>
-          <w:lang w:val="es-DO"/>
-        </w:rPr>
-        <w:t xml:space="preserve"> es una API que facilita el procesamiento de pagos con tarjeta de crédito y débito.</w:t>
-      </w:r>
-    </w:p>
-    <w:p>
-      <w:pPr>
-        <w:rPr>
-          <w:rFonts w:ascii="Times New Roman" w:hAnsi="Times New Roman" w:cs="Times New Roman"/>
-          <w:sz w:val="32"/>
-          <w:szCs w:val="32"/>
-          <w:lang w:val="es-DO"/>
-        </w:rPr>
-      </w:pPr>
-      <w:r>
-        <w:rPr>
-          <w:rFonts w:ascii="Times New Roman" w:hAnsi="Times New Roman" w:cs="Times New Roman"/>
-          <w:b/>
-          <w:bCs/>
-          <w:sz w:val="32"/>
-          <w:szCs w:val="32"/>
-          <w:lang w:val="es-DO"/>
-        </w:rPr>
+        <w:t xml:space="preserve"> Stripe es una API que facilita el procesamiento de pagos con tarjeta de crédito y débito.</w:t>
+      </w:r>
+    </w:p>
+    <w:p>
+      <w:pPr>
+        <w:rPr>
+          <w:rFonts w:ascii="Times New Roman" w:hAnsi="Times New Roman" w:cs="Times New Roman"/>
+          <w:sz w:val="32"/>
+          <w:szCs w:val="32"/>
+          <w:lang w:val="es-DO"/>
+        </w:rPr>
+      </w:pPr>
+      <w:r>
+        <w:rPr>
+          <w:rFonts w:ascii="Times New Roman" w:hAnsi="Times New Roman" w:cs="Times New Roman"/>
+          <w:b/>
+          <w:bCs/>
+          <w:sz w:val="32"/>
+          <w:szCs w:val="32"/>
+          <w:lang w:val="es-DO"/>
+        </w:rPr>
+        <w:lastRenderedPageBreak/>
         <w:t>Propósito en el sistema:</w:t>
       </w:r>
       <w:r>
@@ -2925,49 +2764,15 @@
           <w:szCs w:val="32"/>
         </w:rPr>
       </w:pPr>
-      <w:proofErr w:type="spellStart"/>
-      <w:r>
-        <w:rPr>
-          <w:rFonts w:ascii="Times New Roman" w:hAnsi="Times New Roman" w:cs="Times New Roman"/>
-          <w:b/>
-          <w:bCs/>
-          <w:sz w:val="32"/>
-          <w:szCs w:val="32"/>
-        </w:rPr>
-        <w:t>Cómo</w:t>
-      </w:r>
-      <w:proofErr w:type="spellEnd"/>
-      <w:r>
-        <w:rPr>
-          <w:rFonts w:ascii="Times New Roman" w:hAnsi="Times New Roman" w:cs="Times New Roman"/>
-          <w:b/>
-          <w:bCs/>
-          <w:sz w:val="32"/>
-          <w:szCs w:val="32"/>
-        </w:rPr>
-        <w:t xml:space="preserve"> se </w:t>
-      </w:r>
-      <w:proofErr w:type="spellStart"/>
-      <w:r>
-        <w:rPr>
-          <w:rFonts w:ascii="Times New Roman" w:hAnsi="Times New Roman" w:cs="Times New Roman"/>
-          <w:b/>
-          <w:bCs/>
-          <w:sz w:val="32"/>
-          <w:szCs w:val="32"/>
-        </w:rPr>
-        <w:t>usa</w:t>
-      </w:r>
-      <w:proofErr w:type="spellEnd"/>
-      <w:r>
-        <w:rPr>
-          <w:rFonts w:ascii="Times New Roman" w:hAnsi="Times New Roman" w:cs="Times New Roman"/>
-          <w:b/>
-          <w:bCs/>
-          <w:sz w:val="32"/>
-          <w:szCs w:val="32"/>
-        </w:rPr>
-        <w:t>:</w:t>
+      <w:r>
+        <w:rPr>
+          <w:rFonts w:ascii="Times New Roman" w:hAnsi="Times New Roman" w:cs="Times New Roman"/>
+          <w:b/>
+          <w:bCs/>
+          <w:sz w:val="32"/>
+          <w:szCs w:val="32"/>
+        </w:rPr>
+        <w:t>Cómo se usa:</w:t>
       </w:r>
     </w:p>
     <w:p>
@@ -2990,29 +2795,8 @@
           <w:szCs w:val="32"/>
           <w:lang w:val="es-DO"/>
         </w:rPr>
-        <w:t xml:space="preserve">Se integra </w:t>
-      </w:r>
-      <w:proofErr w:type="spellStart"/>
-      <w:r>
-        <w:rPr>
-          <w:rFonts w:ascii="Times New Roman" w:hAnsi="Times New Roman" w:cs="Times New Roman"/>
-          <w:sz w:val="32"/>
-          <w:szCs w:val="32"/>
-          <w:lang w:val="es-DO"/>
-        </w:rPr>
-        <w:t>Stripe</w:t>
-      </w:r>
-      <w:proofErr w:type="spellEnd"/>
-      <w:r>
-        <w:rPr>
-          <w:rFonts w:ascii="Times New Roman" w:hAnsi="Times New Roman" w:cs="Times New Roman"/>
-          <w:sz w:val="32"/>
-          <w:szCs w:val="32"/>
-          <w:lang w:val="es-DO"/>
-        </w:rPr>
-        <w:t xml:space="preserve"> en modo </w:t>
-      </w:r>
-      <w:proofErr w:type="spellStart"/>
+        <w:t xml:space="preserve">Se integra Stripe en modo </w:t>
+      </w:r>
       <w:r>
         <w:rPr>
           <w:rFonts w:ascii="Times New Roman" w:hAnsi="Times New Roman" w:cs="Times New Roman"/>
@@ -3024,7 +2808,6 @@
         </w:rPr>
         <w:t>sandbox</w:t>
       </w:r>
-      <w:proofErr w:type="spellEnd"/>
       <w:r>
         <w:rPr>
           <w:rFonts w:ascii="Times New Roman" w:hAnsi="Times New Roman" w:cs="Times New Roman"/>
@@ -3043,17 +2826,15 @@
         </w:rPr>
         <w:t xml:space="preserve"> ya que en </w:t>
       </w:r>
-      <w:proofErr w:type="spellStart"/>
-      <w:r>
-        <w:rPr>
-          <w:rFonts w:ascii="Times New Roman" w:hAnsi="Times New Roman" w:cs="Times New Roman"/>
-          <w:sz w:val="32"/>
-          <w:szCs w:val="32"/>
-          <w:lang w:val="es-DO"/>
-        </w:rPr>
-        <w:t>republica</w:t>
-      </w:r>
-      <w:proofErr w:type="spellEnd"/>
+      <w:r>
+        <w:rPr>
+          <w:rFonts w:ascii="Times New Roman" w:hAnsi="Times New Roman" w:cs="Times New Roman"/>
+          <w:sz w:val="32"/>
+          <w:szCs w:val="32"/>
+          <w:lang w:val="es-DO"/>
+        </w:rPr>
+        <w:t>república</w:t>
+      </w:r>
       <w:r>
         <w:rPr>
           <w:rFonts w:ascii="Times New Roman" w:hAnsi="Times New Roman" w:cs="Times New Roman"/>
@@ -3063,17 +2844,15 @@
         </w:rPr>
         <w:t xml:space="preserve"> dominicana no </w:t>
       </w:r>
-      <w:proofErr w:type="spellStart"/>
-      <w:r>
-        <w:rPr>
-          <w:rFonts w:ascii="Times New Roman" w:hAnsi="Times New Roman" w:cs="Times New Roman"/>
-          <w:sz w:val="32"/>
-          <w:szCs w:val="32"/>
-          <w:lang w:val="es-DO"/>
-        </w:rPr>
-        <w:t>esta</w:t>
-      </w:r>
-      <w:proofErr w:type="spellEnd"/>
+      <w:r>
+        <w:rPr>
+          <w:rFonts w:ascii="Times New Roman" w:hAnsi="Times New Roman" w:cs="Times New Roman"/>
+          <w:sz w:val="32"/>
+          <w:szCs w:val="32"/>
+          <w:lang w:val="es-DO"/>
+        </w:rPr>
+        <w:t>está</w:t>
+      </w:r>
       <w:r>
         <w:rPr>
           <w:rFonts w:ascii="Times New Roman" w:hAnsi="Times New Roman" w:cs="Times New Roman"/>
@@ -3157,31 +2936,7 @@
           <w:szCs w:val="32"/>
           <w:lang w:val="es-DO"/>
         </w:rPr>
-        <w:t xml:space="preserve">Enlace al </w:t>
-      </w:r>
-      <w:proofErr w:type="spellStart"/>
-      <w:r>
-        <w:rPr>
-          <w:rFonts w:ascii="Times New Roman" w:hAnsi="Times New Roman" w:cs="Times New Roman"/>
-          <w:b/>
-          <w:bCs/>
-          <w:sz w:val="32"/>
-          <w:szCs w:val="32"/>
-          <w:lang w:val="es-DO"/>
-        </w:rPr>
-        <w:t>sandbox</w:t>
-      </w:r>
-      <w:proofErr w:type="spellEnd"/>
-      <w:r>
-        <w:rPr>
-          <w:rFonts w:ascii="Times New Roman" w:hAnsi="Times New Roman" w:cs="Times New Roman"/>
-          <w:b/>
-          <w:bCs/>
-          <w:sz w:val="32"/>
-          <w:szCs w:val="32"/>
-          <w:lang w:val="es-DO"/>
-        </w:rPr>
-        <w:t>:</w:t>
+        <w:t>Enlace al sandbox:</w:t>
       </w:r>
       <w:r>
         <w:rPr>
@@ -3193,7 +2948,6 @@
         <w:t xml:space="preserve"> </w:t>
       </w:r>
       <w:hyperlink r:id="rId5" w:history="1">
-        <w:proofErr w:type="spellStart"/>
         <w:r>
           <w:rPr>
             <w:rStyle w:val="Hipervnculo"/>
@@ -3202,18 +2956,7 @@
             <w:szCs w:val="32"/>
             <w:lang w:val="es-DO"/>
           </w:rPr>
-          <w:t>Stripe</w:t>
-        </w:r>
-        <w:proofErr w:type="spellEnd"/>
-        <w:r>
-          <w:rPr>
-            <w:rStyle w:val="Hipervnculo"/>
-            <w:rFonts w:ascii="Times New Roman" w:hAnsi="Times New Roman" w:cs="Times New Roman"/>
-            <w:sz w:val="32"/>
-            <w:szCs w:val="32"/>
-            <w:lang w:val="es-DO"/>
-          </w:rPr>
-          <w:t xml:space="preserve"> Sandbox</w:t>
+          <w:t>Stripe Sandbox</w:t>
         </w:r>
       </w:hyperlink>
     </w:p>
@@ -3268,7 +3011,6 @@
           <w:szCs w:val="32"/>
           <w:lang w:val="es-DO"/>
         </w:rPr>
-        <w:lastRenderedPageBreak/>
         <w:t>Descripción:</w:t>
       </w:r>
       <w:r>
@@ -3321,49 +3063,15 @@
           <w:szCs w:val="32"/>
         </w:rPr>
       </w:pPr>
-      <w:proofErr w:type="spellStart"/>
-      <w:r>
-        <w:rPr>
-          <w:rFonts w:ascii="Times New Roman" w:hAnsi="Times New Roman" w:cs="Times New Roman"/>
-          <w:b/>
-          <w:bCs/>
-          <w:sz w:val="32"/>
-          <w:szCs w:val="32"/>
-        </w:rPr>
-        <w:t>Cómo</w:t>
-      </w:r>
-      <w:proofErr w:type="spellEnd"/>
-      <w:r>
-        <w:rPr>
-          <w:rFonts w:ascii="Times New Roman" w:hAnsi="Times New Roman" w:cs="Times New Roman"/>
-          <w:b/>
-          <w:bCs/>
-          <w:sz w:val="32"/>
-          <w:szCs w:val="32"/>
-        </w:rPr>
-        <w:t xml:space="preserve"> se </w:t>
-      </w:r>
-      <w:proofErr w:type="spellStart"/>
-      <w:r>
-        <w:rPr>
-          <w:rFonts w:ascii="Times New Roman" w:hAnsi="Times New Roman" w:cs="Times New Roman"/>
-          <w:b/>
-          <w:bCs/>
-          <w:sz w:val="32"/>
-          <w:szCs w:val="32"/>
-        </w:rPr>
-        <w:t>usa</w:t>
-      </w:r>
-      <w:proofErr w:type="spellEnd"/>
-      <w:r>
-        <w:rPr>
-          <w:rFonts w:ascii="Times New Roman" w:hAnsi="Times New Roman" w:cs="Times New Roman"/>
-          <w:b/>
-          <w:bCs/>
-          <w:sz w:val="32"/>
-          <w:szCs w:val="32"/>
-        </w:rPr>
-        <w:t>:</w:t>
+      <w:r>
+        <w:rPr>
+          <w:rFonts w:ascii="Times New Roman" w:hAnsi="Times New Roman" w:cs="Times New Roman"/>
+          <w:b/>
+          <w:bCs/>
+          <w:sz w:val="32"/>
+          <w:szCs w:val="32"/>
+        </w:rPr>
+        <w:t>Cómo se usa:</w:t>
       </w:r>
     </w:p>
     <w:p>
@@ -3432,29 +3140,26 @@
           <w:szCs w:val="32"/>
           <w:lang w:val="es-DO"/>
         </w:rPr>
-        <w:t xml:space="preserve">Se renderizan los gráficos en el </w:t>
-      </w:r>
-      <w:proofErr w:type="spellStart"/>
-      <w:r>
-        <w:rPr>
-          <w:rFonts w:ascii="Times New Roman" w:hAnsi="Times New Roman" w:cs="Times New Roman"/>
-          <w:sz w:val="32"/>
-          <w:szCs w:val="32"/>
-          <w:lang w:val="es-DO"/>
-        </w:rPr>
-        <w:t>frontend</w:t>
-      </w:r>
-      <w:proofErr w:type="spellEnd"/>
-      <w:r>
-        <w:rPr>
-          <w:rFonts w:ascii="Times New Roman" w:hAnsi="Times New Roman" w:cs="Times New Roman"/>
-          <w:sz w:val="32"/>
-          <w:szCs w:val="32"/>
-          <w:lang w:val="es-DO"/>
-        </w:rPr>
-        <w:t xml:space="preserve"> usando </w:t>
-      </w:r>
-      <w:proofErr w:type="spellStart"/>
+        <w:t>Se renderizan los gráficos en el front</w:t>
+      </w:r>
+      <w:r>
+        <w:rPr>
+          <w:rFonts w:ascii="Times New Roman" w:hAnsi="Times New Roman" w:cs="Times New Roman"/>
+          <w:sz w:val="32"/>
+          <w:szCs w:val="32"/>
+          <w:lang w:val="es-DO"/>
+        </w:rPr>
+        <w:t>-</w:t>
+      </w:r>
+      <w:r>
+        <w:rPr>
+          <w:rFonts w:ascii="Times New Roman" w:hAnsi="Times New Roman" w:cs="Times New Roman"/>
+          <w:sz w:val="32"/>
+          <w:szCs w:val="32"/>
+          <w:lang w:val="es-DO"/>
+        </w:rPr>
+        <w:t xml:space="preserve">end usando </w:t>
+      </w:r>
       <w:r>
         <w:rPr>
           <w:rFonts w:ascii="Times New Roman" w:hAnsi="Times New Roman" w:cs="Times New Roman"/>
@@ -3466,7 +3171,6 @@
         </w:rPr>
         <w:t>canvas</w:t>
       </w:r>
-      <w:proofErr w:type="spellEnd"/>
       <w:r>
         <w:rPr>
           <w:rFonts w:ascii="Times New Roman" w:hAnsi="Times New Roman" w:cs="Times New Roman"/>
@@ -3570,49 +3274,16 @@
           <w:szCs w:val="32"/>
         </w:rPr>
       </w:pPr>
-      <w:proofErr w:type="spellStart"/>
-      <w:r>
-        <w:rPr>
-          <w:rFonts w:ascii="Times New Roman" w:hAnsi="Times New Roman" w:cs="Times New Roman"/>
-          <w:b/>
-          <w:bCs/>
-          <w:sz w:val="32"/>
-          <w:szCs w:val="32"/>
-        </w:rPr>
-        <w:t>Cómo</w:t>
-      </w:r>
-      <w:proofErr w:type="spellEnd"/>
-      <w:r>
-        <w:rPr>
-          <w:rFonts w:ascii="Times New Roman" w:hAnsi="Times New Roman" w:cs="Times New Roman"/>
-          <w:b/>
-          <w:bCs/>
-          <w:sz w:val="32"/>
-          <w:szCs w:val="32"/>
-        </w:rPr>
-        <w:t xml:space="preserve"> se </w:t>
-      </w:r>
-      <w:proofErr w:type="spellStart"/>
-      <w:r>
-        <w:rPr>
-          <w:rFonts w:ascii="Times New Roman" w:hAnsi="Times New Roman" w:cs="Times New Roman"/>
-          <w:b/>
-          <w:bCs/>
-          <w:sz w:val="32"/>
-          <w:szCs w:val="32"/>
-        </w:rPr>
-        <w:t>usa</w:t>
-      </w:r>
-      <w:proofErr w:type="spellEnd"/>
-      <w:r>
-        <w:rPr>
-          <w:rFonts w:ascii="Times New Roman" w:hAnsi="Times New Roman" w:cs="Times New Roman"/>
-          <w:b/>
-          <w:bCs/>
-          <w:sz w:val="32"/>
-          <w:szCs w:val="32"/>
-        </w:rPr>
-        <w:t>:</w:t>
+      <w:r>
+        <w:rPr>
+          <w:rFonts w:ascii="Times New Roman" w:hAnsi="Times New Roman" w:cs="Times New Roman"/>
+          <w:b/>
+          <w:bCs/>
+          <w:sz w:val="32"/>
+          <w:szCs w:val="32"/>
+        </w:rPr>
+        <w:lastRenderedPageBreak/>
+        <w:t>Cómo se usa:</w:t>
       </w:r>
     </w:p>
     <w:p>
@@ -3755,7 +3426,6 @@
           <w:szCs w:val="32"/>
           <w:lang w:val="es-DO"/>
         </w:rPr>
-        <w:lastRenderedPageBreak/>
         <w:t>Propósito en el sistema:</w:t>
       </w:r>
       <w:r>
@@ -3776,49 +3446,15 @@
           <w:szCs w:val="32"/>
         </w:rPr>
       </w:pPr>
-      <w:proofErr w:type="spellStart"/>
-      <w:r>
-        <w:rPr>
-          <w:rFonts w:ascii="Times New Roman" w:hAnsi="Times New Roman" w:cs="Times New Roman"/>
-          <w:b/>
-          <w:bCs/>
-          <w:sz w:val="32"/>
-          <w:szCs w:val="32"/>
-        </w:rPr>
-        <w:t>Cómo</w:t>
-      </w:r>
-      <w:proofErr w:type="spellEnd"/>
-      <w:r>
-        <w:rPr>
-          <w:rFonts w:ascii="Times New Roman" w:hAnsi="Times New Roman" w:cs="Times New Roman"/>
-          <w:b/>
-          <w:bCs/>
-          <w:sz w:val="32"/>
-          <w:szCs w:val="32"/>
-        </w:rPr>
-        <w:t xml:space="preserve"> se </w:t>
-      </w:r>
-      <w:proofErr w:type="spellStart"/>
-      <w:r>
-        <w:rPr>
-          <w:rFonts w:ascii="Times New Roman" w:hAnsi="Times New Roman" w:cs="Times New Roman"/>
-          <w:b/>
-          <w:bCs/>
-          <w:sz w:val="32"/>
-          <w:szCs w:val="32"/>
-        </w:rPr>
-        <w:t>usa</w:t>
-      </w:r>
-      <w:proofErr w:type="spellEnd"/>
-      <w:r>
-        <w:rPr>
-          <w:rFonts w:ascii="Times New Roman" w:hAnsi="Times New Roman" w:cs="Times New Roman"/>
-          <w:b/>
-          <w:bCs/>
-          <w:sz w:val="32"/>
-          <w:szCs w:val="32"/>
-        </w:rPr>
-        <w:t>:</w:t>
+      <w:r>
+        <w:rPr>
+          <w:rFonts w:ascii="Times New Roman" w:hAnsi="Times New Roman" w:cs="Times New Roman"/>
+          <w:b/>
+          <w:bCs/>
+          <w:sz w:val="32"/>
+          <w:szCs w:val="32"/>
+        </w:rPr>
+        <w:t>Cómo se usa:</w:t>
       </w:r>
     </w:p>
     <w:p>
@@ -3906,27 +3542,7 @@
           <w:szCs w:val="32"/>
           <w:lang w:val="es-DO"/>
         </w:rPr>
-        <w:t xml:space="preserve">Estas </w:t>
-      </w:r>
-      <w:proofErr w:type="spellStart"/>
-      <w:r>
-        <w:rPr>
-          <w:rFonts w:ascii="Times New Roman" w:hAnsi="Times New Roman" w:cs="Times New Roman"/>
-          <w:sz w:val="32"/>
-          <w:szCs w:val="32"/>
-          <w:lang w:val="es-DO"/>
-        </w:rPr>
-        <w:t>APIs</w:t>
-      </w:r>
-      <w:proofErr w:type="spellEnd"/>
-      <w:r>
-        <w:rPr>
-          <w:rFonts w:ascii="Times New Roman" w:hAnsi="Times New Roman" w:cs="Times New Roman"/>
-          <w:sz w:val="32"/>
-          <w:szCs w:val="32"/>
-          <w:lang w:val="es-DO"/>
-        </w:rPr>
-        <w:t xml:space="preserve"> han sido integradas para mejorar la funcionalidad del sistema y proporcionar una mejor experiencia de usuario.</w:t>
+        <w:t>Estas APIs han sido integradas para mejorar la funcionalidad del sistema y proporcionar una mejor experiencia de usuario.</w:t>
       </w:r>
     </w:p>
     <w:p>

</xml_diff>